<commit_message>
project assignment added to documentation
</commit_message>
<xml_diff>
--- a/dokumentace/sobotka_dokumentace.docx
+++ b/dokumentace/sobotka_dokumentace.docx
@@ -831,20 +831,6 @@
         <w:rPr>
           <w:rFonts w:cs="Times New Roman"/>
         </w:rPr>
-      </w:pPr>
-      <w:r>
-        <w:rPr>
-          <w:rFonts w:cs="Times New Roman"/>
-        </w:rPr>
-        <w:t>V době kompletace dokumentace z důvodu nezobrazení zadání na serveru nemám oficiální zadání k dispozici. Zadání doplním, jakmile bude k dispozici.</w:t>
-      </w:r>
-    </w:p>
-    <w:p>
-      <w:pPr>
-        <w:pStyle w:val="RPText"/>
-        <w:rPr>
-          <w:rFonts w:cs="Times New Roman"/>
-        </w:rPr>
         <w:sectPr>
           <w:pgSz w:w="11906" w:h="16838"/>
           <w:pgMar w:top="1418" w:right="1418" w:bottom="1418" w:left="1985" w:header="709" w:footer="709" w:gutter="0"/>
@@ -854,10 +840,7 @@
         </w:sectPr>
       </w:pPr>
       <w:r>
-        <w:rPr>
-          <w:rFonts w:cs="Times New Roman"/>
-        </w:rPr>
-        <w:t>.</w:t>
+        <w:t>Cílem mé práce bude vytvořit systém pro knihovnu. Systém bude mít uživatelské rozhraní pro uživatele a správce knihovny. Uživatel bude moc vidět své výpůjčky, informace o nich (datum vrácení, možnost prodloužení), Také si bude moct půjčovat další knihy. Správce bude mít komplexní možnost spravovat databázi knih a uživatelů, půjčovat a vracet knihy.</w:t>
       </w:r>
     </w:p>
     <w:sdt>
@@ -877,6 +860,7 @@
           <w:docPartUnique/>
         </w:docPartObj>
       </w:sdtPr>
+      <w:sdtEndPr/>
       <w:sdtContent>
         <w:p>
           <w:pPr>
@@ -3510,6 +3494,7 @@
           <w:id w:val="-940456623"/>
           <w:citation/>
         </w:sdtPr>
+        <w:sdtEndPr/>
         <w:sdtContent>
           <w:r>
             <w:fldChar w:fldCharType="begin"/>
@@ -4082,6 +4067,11 @@
           <w:id w:val="771443941"/>
           <w:citation/>
         </w:sdtPr>
+        <w:sdtEndPr>
+          <w:rPr>
+            <w:rStyle w:val="RPPorovnnChar"/>
+          </w:rPr>
+        </w:sdtEndPr>
         <w:sdtContent>
           <w:r>
             <w:rPr>
@@ -4381,6 +4371,11 @@
           <w:id w:val="1543094556"/>
           <w:citation/>
         </w:sdtPr>
+        <w:sdtEndPr>
+          <w:rPr>
+            <w:rStyle w:val="RPTextChar"/>
+          </w:rPr>
+        </w:sdtEndPr>
         <w:sdtContent>
           <w:r>
             <w:rPr>
@@ -4716,6 +4711,7 @@
           <w:id w:val="-1209326373"/>
           <w:citation/>
         </w:sdtPr>
+        <w:sdtEndPr/>
         <w:sdtContent>
           <w:r>
             <w:fldChar w:fldCharType="begin"/>
@@ -4987,6 +4983,7 @@
           <w:id w:val="-424040949"/>
           <w:citation/>
         </w:sdtPr>
+        <w:sdtEndPr/>
         <w:sdtContent>
           <w:r>
             <w:fldChar w:fldCharType="begin"/>
@@ -5189,6 +5186,7 @@
           <w:id w:val="108019265"/>
           <w:citation/>
         </w:sdtPr>
+        <w:sdtEndPr/>
         <w:sdtContent>
           <w:r>
             <w:fldChar w:fldCharType="begin"/>
@@ -5244,6 +5242,7 @@
           <w:id w:val="-1955773370"/>
           <w:citation/>
         </w:sdtPr>
+        <w:sdtEndPr/>
         <w:sdtContent>
           <w:r>
             <w:fldChar w:fldCharType="begin"/>
@@ -5365,6 +5364,7 @@
           <w:id w:val="14660262"/>
           <w:citation/>
         </w:sdtPr>
+        <w:sdtEndPr/>
         <w:sdtContent>
           <w:r>
             <w:fldChar w:fldCharType="begin"/>
@@ -5524,6 +5524,7 @@
           <w:id w:val="-1735846398"/>
           <w:citation/>
         </w:sdtPr>
+        <w:sdtEndPr/>
         <w:sdtContent>
           <w:r>
             <w:fldChar w:fldCharType="begin"/>
@@ -5583,6 +5584,7 @@
           <w:id w:val="-1354651703"/>
           <w:citation/>
         </w:sdtPr>
+        <w:sdtEndPr/>
         <w:sdtContent>
           <w:r>
             <w:fldChar w:fldCharType="begin"/>
@@ -5866,6 +5868,7 @@
           <w:id w:val="-1388641596"/>
           <w:citation/>
         </w:sdtPr>
+        <w:sdtEndPr/>
         <w:sdtContent>
           <w:r>
             <w:fldChar w:fldCharType="begin"/>
@@ -5912,6 +5915,7 @@
           <w:docPartUnique/>
         </w:docPartObj>
       </w:sdtPr>
+      <w:sdtEndPr/>
       <w:sdtContent>
         <w:p>
           <w:pPr>
@@ -5923,6 +5927,7 @@
             <w:id w:val="111145805"/>
             <w:bibliography/>
           </w:sdtPr>
+          <w:sdtEndPr/>
           <w:sdtContent>
             <w:p>
               <w:pPr>
@@ -6419,6 +6424,7 @@
         <w:docPartUnique/>
       </w:docPartObj>
     </w:sdtPr>
+    <w:sdtEndPr/>
     <w:sdtContent>
       <w:p>
         <w:pPr>
@@ -9069,7 +9075,7 @@
     <w:lsdException w:name="Table Web 2" w:semiHidden="1" w:unhideWhenUsed="1"/>
     <w:lsdException w:name="Table Web 3" w:semiHidden="1" w:unhideWhenUsed="1"/>
     <w:lsdException w:name="Balloon Text" w:semiHidden="1" w:unhideWhenUsed="1"/>
-    <w:lsdException w:name="Table Grid" w:semiHidden="1" w:uiPriority="39" w:unhideWhenUsed="1"/>
+    <w:lsdException w:name="Table Grid" w:uiPriority="39"/>
     <w:lsdException w:name="Table Theme" w:semiHidden="1" w:unhideWhenUsed="1"/>
     <w:lsdException w:name="Placeholder Text" w:semiHidden="1"/>
     <w:lsdException w:name="No Spacing" w:uiPriority="1" w:qFormat="1"/>
@@ -9368,6 +9374,7 @@
   <w:style w:type="character" w:default="1" w:styleId="Standardnpsmoodstavce">
     <w:name w:val="Default Paragraph Font"/>
     <w:uiPriority w:val="1"/>
+    <w:semiHidden/>
     <w:unhideWhenUsed/>
   </w:style>
   <w:style w:type="table" w:default="1" w:styleId="Normlntabulka">

</xml_diff>

<commit_message>
Dokumentace upravena a opravena
</commit_message>
<xml_diff>
--- a/dokumentace/sobotka_dokumentace.docx
+++ b/dokumentace/sobotka_dokumentace.docx
@@ -1,6 +1,6 @@
 
 <file path=word/document.xml><?xml version="1.0" encoding="utf-8"?>
-<w:document xmlns:wpc="http://schemas.microsoft.com/office/word/2010/wordprocessingCanvas" xmlns:cx="http://schemas.microsoft.com/office/drawing/2014/chartex" xmlns:cx1="http://schemas.microsoft.com/office/drawing/2015/9/8/chartex" xmlns:cx2="http://schemas.microsoft.com/office/drawing/2015/10/21/chartex" xmlns:cx3="http://schemas.microsoft.com/office/drawing/2016/5/9/chartex" xmlns:cx4="http://schemas.microsoft.com/office/drawing/2016/5/10/chartex" xmlns:cx5="http://schemas.microsoft.com/office/drawing/2016/5/11/chartex" xmlns:cx6="http://schemas.microsoft.com/office/drawing/2016/5/12/chartex" xmlns:cx7="http://schemas.microsoft.com/office/drawing/2016/5/13/chartex" xmlns:cx8="http://schemas.microsoft.com/office/drawing/2016/5/14/chartex" xmlns:mc="http://schemas.openxmlformats.org/markup-compatibility/2006" xmlns:aink="http://schemas.microsoft.com/office/drawing/2016/ink" xmlns:am3d="http://schemas.microsoft.com/office/drawing/2017/model3d" xmlns:o="urn:schemas-microsoft-com:office:office" xmlns:r="http://schemas.openxmlformats.org/officeDocument/2006/relationships" xmlns:m="http://schemas.openxmlformats.org/officeDocument/2006/math" xmlns:v="urn:schemas-microsoft-com:vml" xmlns:wp14="http://schemas.microsoft.com/office/word/2010/wordprocessingDrawing" xmlns:wp="http://schemas.openxmlformats.org/drawingml/2006/wordprocessingDrawing" xmlns:w10="urn:schemas-microsoft-com:office:word" xmlns:w="http://schemas.openxmlformats.org/wordprocessingml/2006/main" xmlns:w14="http://schemas.microsoft.com/office/word/2010/wordml" xmlns:w15="http://schemas.microsoft.com/office/word/2012/wordml" xmlns:w16cex="http://schemas.microsoft.com/office/word/2018/wordml/cex" xmlns:w16cid="http://schemas.microsoft.com/office/word/2016/wordml/cid" xmlns:w16="http://schemas.microsoft.com/office/word/2018/wordml" xmlns:w16se="http://schemas.microsoft.com/office/word/2015/wordml/symex" xmlns:wpg="http://schemas.microsoft.com/office/word/2010/wordprocessingGroup" xmlns:wpi="http://schemas.microsoft.com/office/word/2010/wordprocessingInk" xmlns:wne="http://schemas.microsoft.com/office/word/2006/wordml" xmlns:wps="http://schemas.microsoft.com/office/word/2010/wordprocessingShape" mc:Ignorable="w14 w15 w16se w16cid w16 w16cex wp14">
+<w:document xmlns:wpc="http://schemas.microsoft.com/office/word/2010/wordprocessingCanvas" xmlns:cx="http://schemas.microsoft.com/office/drawing/2014/chartex" xmlns:cx1="http://schemas.microsoft.com/office/drawing/2015/9/8/chartex" xmlns:cx2="http://schemas.microsoft.com/office/drawing/2015/10/21/chartex" xmlns:cx3="http://schemas.microsoft.com/office/drawing/2016/5/9/chartex" xmlns:cx4="http://schemas.microsoft.com/office/drawing/2016/5/10/chartex" xmlns:cx5="http://schemas.microsoft.com/office/drawing/2016/5/11/chartex" xmlns:cx6="http://schemas.microsoft.com/office/drawing/2016/5/12/chartex" xmlns:cx7="http://schemas.microsoft.com/office/drawing/2016/5/13/chartex" xmlns:cx8="http://schemas.microsoft.com/office/drawing/2016/5/14/chartex" xmlns:mc="http://schemas.openxmlformats.org/markup-compatibility/2006" xmlns:aink="http://schemas.microsoft.com/office/drawing/2016/ink" xmlns:am3d="http://schemas.microsoft.com/office/drawing/2017/model3d" xmlns:o="urn:schemas-microsoft-com:office:office" xmlns:r="http://schemas.openxmlformats.org/officeDocument/2006/relationships" xmlns:m="http://schemas.openxmlformats.org/officeDocument/2006/math" xmlns:v="urn:schemas-microsoft-com:vml" xmlns:wp14="http://schemas.microsoft.com/office/word/2010/wordprocessingDrawing" xmlns:wp="http://schemas.openxmlformats.org/drawingml/2006/wordprocessingDrawing" xmlns:w10="urn:schemas-microsoft-com:office:word" xmlns:w="http://schemas.openxmlformats.org/wordprocessingml/2006/main" xmlns:w14="http://schemas.microsoft.com/office/word/2010/wordml" xmlns:w15="http://schemas.microsoft.com/office/word/2012/wordml" xmlns:w16cex="http://schemas.microsoft.com/office/word/2018/wordml/cex" xmlns:w16cid="http://schemas.microsoft.com/office/word/2016/wordml/cid" xmlns:w16="http://schemas.microsoft.com/office/word/2018/wordml" xmlns:w16sdtdh="http://schemas.microsoft.com/office/word/2020/wordml/sdtdatahash" xmlns:w16se="http://schemas.microsoft.com/office/word/2015/wordml/symex" xmlns:wpg="http://schemas.microsoft.com/office/word/2010/wordprocessingGroup" xmlns:wpi="http://schemas.microsoft.com/office/word/2010/wordprocessingInk" xmlns:wne="http://schemas.microsoft.com/office/word/2006/wordml" xmlns:wps="http://schemas.microsoft.com/office/word/2010/wordprocessingShape" mc:Ignorable="w14 w15 w16se w16cid w16 w16cex w16sdtdh wp14">
   <w:body>
     <w:p>
       <w:pPr>
@@ -123,7 +123,7 @@
           <w:b/>
           <w:sz w:val="48"/>
         </w:rPr>
-        <w:t>ROČNÍKOVÝ PROJEKT</w:t>
+        <w:t>Maturitní práce</w:t>
       </w:r>
     </w:p>
     <w:p>
@@ -339,13 +339,61 @@
         <w:rPr>
           <w:rFonts w:cs="Times New Roman"/>
         </w:rPr>
-        <w:t xml:space="preserve">Můj cíl bylo naprogramovat aplikaci, které </w:t>
+        <w:t>M</w:t>
       </w:r>
       <w:r>
         <w:rPr>
           <w:rFonts w:cs="Times New Roman"/>
         </w:rPr>
-        <w:t>bude plnit funkci softwaru pro knihovnu. Aplikace bude mít obsahovat jak serverovou část (backend), tak i uživatelské rozhraní(frontend), v rámci své práce jsem se zabýval několika problémy, jako například navržení vhodné datové struktury, vytvoření vhodného zabezpečení s rozdělením a rolí a v neposlední řadě také se samotným propojením serverové části a uživatelského rozhraní.</w:t>
+        <w:t xml:space="preserve">ým cílem bylo </w:t>
+      </w:r>
+      <w:r>
+        <w:rPr>
+          <w:rFonts w:cs="Times New Roman"/>
+        </w:rPr>
+        <w:t>naprogramovat aplikaci, kter</w:t>
+      </w:r>
+      <w:r>
+        <w:rPr>
+          <w:rFonts w:cs="Times New Roman"/>
+        </w:rPr>
+        <w:t>á</w:t>
+      </w:r>
+      <w:r>
+        <w:rPr>
+          <w:rFonts w:cs="Times New Roman"/>
+        </w:rPr>
+        <w:t xml:space="preserve"> </w:t>
+      </w:r>
+      <w:r>
+        <w:rPr>
+          <w:rFonts w:cs="Times New Roman"/>
+        </w:rPr>
+        <w:t>bude plnit funkci softwaru pro knihovnu. Aplikace bude obsahovat jak serverovou část (backend), tak i uživatelské rozhraní</w:t>
+      </w:r>
+      <w:r>
+        <w:rPr>
+          <w:rFonts w:cs="Times New Roman"/>
+        </w:rPr>
+        <w:t xml:space="preserve"> </w:t>
+      </w:r>
+      <w:r>
+        <w:rPr>
+          <w:rFonts w:cs="Times New Roman"/>
+        </w:rPr>
+        <w:t>(frontend)</w:t>
+      </w:r>
+      <w:r>
+        <w:rPr>
+          <w:rFonts w:cs="Times New Roman"/>
+        </w:rPr>
+        <w:t>. V</w:t>
+      </w:r>
+      <w:r>
+        <w:rPr>
+          <w:rFonts w:cs="Times New Roman"/>
+        </w:rPr>
+        <w:t xml:space="preserve"> rámci své práce jsem se zabýval několika problémy, jako například navržení vhodné datové struktury, vytvoření vhodného zabezpečení s rozdělením rolí a v neposlední řadě také se samotným propojením serverové části a uživatelského rozhraní.</w:t>
       </w:r>
     </w:p>
     <w:p>
@@ -429,25 +477,7 @@
           <w:sz w:val="24"/>
           <w:lang w:val="en-US"/>
         </w:rPr>
-        <w:t xml:space="preserve"> </w:t>
-      </w:r>
-      <w:proofErr w:type="spellStart"/>
-      <w:r>
-        <w:rPr>
-          <w:rFonts w:ascii="Times New Roman" w:hAnsi="Times New Roman" w:cs="Times New Roman"/>
-          <w:sz w:val="24"/>
-          <w:lang w:val="en-US"/>
-        </w:rPr>
-        <w:t>Vojtěch</w:t>
-      </w:r>
-      <w:proofErr w:type="spellEnd"/>
-      <w:r>
-        <w:rPr>
-          <w:rFonts w:ascii="Times New Roman" w:hAnsi="Times New Roman" w:cs="Times New Roman"/>
-          <w:sz w:val="24"/>
-          <w:lang w:val="en-US"/>
-        </w:rPr>
-        <w:t xml:space="preserve"> </w:t>
+        <w:t xml:space="preserve"> Vojtěch </w:t>
       </w:r>
       <w:r>
         <w:rPr>
@@ -840,7 +870,43 @@
         </w:sectPr>
       </w:pPr>
       <w:r>
-        <w:t>Cílem mé práce bude vytvořit systém pro knihovnu. Systém bude mít uživatelské rozhraní pro uživatele a správce knihovny. Uživatel bude moc vidět své výpůjčky, informace o nich (datum vrácení, možnost prodloužení), Také si bude moct půjčovat další knihy. Správce bude mít komplexní možnost spravovat databázi knih a uživatelů, půjčovat a vracet knihy.</w:t>
+        <w:t>Cílem mé práce bude vytvořit systém pro knihovnu. Systém bude mít uživatelské rozhraní pro uživatele a správce knihovny. Uživatel</w:t>
+      </w:r>
+      <w:r>
+        <w:t>i</w:t>
+      </w:r>
+      <w:r>
+        <w:t xml:space="preserve"> bude </w:t>
+      </w:r>
+      <w:r>
+        <w:t>umožněno</w:t>
+      </w:r>
+      <w:r>
+        <w:t xml:space="preserve"> vidět své výpůjčky</w:t>
+      </w:r>
+      <w:r>
+        <w:t xml:space="preserve"> a</w:t>
+      </w:r>
+      <w:r>
+        <w:t xml:space="preserve"> </w:t>
+      </w:r>
+      <w:r>
+        <w:t>informace o nich (datum vrácení, možnost prodloužení)</w:t>
+      </w:r>
+      <w:r>
+        <w:t xml:space="preserve"> a </w:t>
+      </w:r>
+      <w:r>
+        <w:t xml:space="preserve">také </w:t>
+      </w:r>
+      <w:r>
+        <w:t>půjčování dalších knih</w:t>
+      </w:r>
+      <w:r>
+        <w:t>.</w:t>
+      </w:r>
+      <w:r>
+        <w:t xml:space="preserve"> Správce bude mít komplexní možnost spravovat databázi knih a uživatelů, půjčovat a vracet knihy.</w:t>
       </w:r>
     </w:p>
     <w:sdt>
@@ -892,7 +958,7 @@
           <w:r>
             <w:fldChar w:fldCharType="separate"/>
           </w:r>
-          <w:hyperlink w:anchor="_Toc68121406" w:history="1">
+          <w:hyperlink w:anchor="_Toc70333285" w:history="1">
             <w:r>
               <w:rPr>
                 <w:rStyle w:val="Hypertextovodkaz"/>
@@ -935,7 +1001,7 @@
                 <w:noProof/>
                 <w:webHidden/>
               </w:rPr>
-              <w:instrText xml:space="preserve"> PAGEREF _Toc68121406 \h </w:instrText>
+              <w:instrText xml:space="preserve"> PAGEREF _Toc70333285 \h </w:instrText>
             </w:r>
             <w:r>
               <w:rPr>
@@ -979,7 +1045,7 @@
               <w:lang w:eastAsia="cs-CZ"/>
             </w:rPr>
           </w:pPr>
-          <w:hyperlink w:anchor="_Toc68121407" w:history="1">
+          <w:hyperlink w:anchor="_Toc70333286" w:history="1">
             <w:r>
               <w:rPr>
                 <w:rStyle w:val="Hypertextovodkaz"/>
@@ -1022,7 +1088,7 @@
                 <w:noProof/>
                 <w:webHidden/>
               </w:rPr>
-              <w:instrText xml:space="preserve"> PAGEREF _Toc68121407 \h </w:instrText>
+              <w:instrText xml:space="preserve"> PAGEREF _Toc70333286 \h </w:instrText>
             </w:r>
             <w:r>
               <w:rPr>
@@ -1066,11 +1132,10 @@
               <w:lang w:eastAsia="cs-CZ"/>
             </w:rPr>
           </w:pPr>
-          <w:hyperlink w:anchor="_Toc68121408" w:history="1">
+          <w:hyperlink w:anchor="_Toc70333287" w:history="1">
             <w:r>
               <w:rPr>
                 <w:rStyle w:val="Hypertextovodkaz"/>
-                <w:rFonts w:eastAsia="Times New Roman" w:cs="Times New Roman"/>
                 <w:noProof/>
               </w:rPr>
               <w:t>2.1.</w:t>
@@ -1109,7 +1174,7 @@
                 <w:noProof/>
                 <w:webHidden/>
               </w:rPr>
-              <w:instrText xml:space="preserve"> PAGEREF _Toc68121408 \h </w:instrText>
+              <w:instrText xml:space="preserve"> PAGEREF _Toc70333287 \h </w:instrText>
             </w:r>
             <w:r>
               <w:rPr>
@@ -1153,7 +1218,7 @@
               <w:lang w:eastAsia="cs-CZ"/>
             </w:rPr>
           </w:pPr>
-          <w:hyperlink w:anchor="_Toc68121409" w:history="1">
+          <w:hyperlink w:anchor="_Toc70333288" w:history="1">
             <w:r>
               <w:rPr>
                 <w:rStyle w:val="Hypertextovodkaz"/>
@@ -1195,7 +1260,7 @@
                 <w:noProof/>
                 <w:webHidden/>
               </w:rPr>
-              <w:instrText xml:space="preserve"> PAGEREF _Toc68121409 \h </w:instrText>
+              <w:instrText xml:space="preserve"> PAGEREF _Toc70333288 \h </w:instrText>
             </w:r>
             <w:r>
               <w:rPr>
@@ -1239,7 +1304,7 @@
               <w:lang w:eastAsia="cs-CZ"/>
             </w:rPr>
           </w:pPr>
-          <w:hyperlink w:anchor="_Toc68121410" w:history="1">
+          <w:hyperlink w:anchor="_Toc70333289" w:history="1">
             <w:r>
               <w:rPr>
                 <w:rStyle w:val="Hypertextovodkaz"/>
@@ -1281,7 +1346,7 @@
                 <w:noProof/>
                 <w:webHidden/>
               </w:rPr>
-              <w:instrText xml:space="preserve"> PAGEREF _Toc68121410 \h </w:instrText>
+              <w:instrText xml:space="preserve"> PAGEREF _Toc70333289 \h </w:instrText>
             </w:r>
             <w:r>
               <w:rPr>
@@ -1325,7 +1390,7 @@
               <w:lang w:eastAsia="cs-CZ"/>
             </w:rPr>
           </w:pPr>
-          <w:hyperlink w:anchor="_Toc68121411" w:history="1">
+          <w:hyperlink w:anchor="_Toc70333290" w:history="1">
             <w:r>
               <w:rPr>
                 <w:rStyle w:val="Hypertextovodkaz"/>
@@ -1368,7 +1433,7 @@
                 <w:noProof/>
                 <w:webHidden/>
               </w:rPr>
-              <w:instrText xml:space="preserve"> PAGEREF _Toc68121411 \h </w:instrText>
+              <w:instrText xml:space="preserve"> PAGEREF _Toc70333290 \h </w:instrText>
             </w:r>
             <w:r>
               <w:rPr>
@@ -1412,7 +1477,7 @@
               <w:lang w:eastAsia="cs-CZ"/>
             </w:rPr>
           </w:pPr>
-          <w:hyperlink w:anchor="_Toc68121412" w:history="1">
+          <w:hyperlink w:anchor="_Toc70333291" w:history="1">
             <w:r>
               <w:rPr>
                 <w:rStyle w:val="Hypertextovodkaz"/>
@@ -1456,7 +1521,7 @@
                 <w:noProof/>
                 <w:webHidden/>
               </w:rPr>
-              <w:instrText xml:space="preserve"> PAGEREF _Toc68121412 \h </w:instrText>
+              <w:instrText xml:space="preserve"> PAGEREF _Toc70333291 \h </w:instrText>
             </w:r>
             <w:r>
               <w:rPr>
@@ -1500,7 +1565,7 @@
               <w:lang w:eastAsia="cs-CZ"/>
             </w:rPr>
           </w:pPr>
-          <w:hyperlink w:anchor="_Toc68121413" w:history="1">
+          <w:hyperlink w:anchor="_Toc70333292" w:history="1">
             <w:r>
               <w:rPr>
                 <w:rStyle w:val="Hypertextovodkaz"/>
@@ -1543,7 +1608,7 @@
                 <w:noProof/>
                 <w:webHidden/>
               </w:rPr>
-              <w:instrText xml:space="preserve"> PAGEREF _Toc68121413 \h </w:instrText>
+              <w:instrText xml:space="preserve"> PAGEREF _Toc70333292 \h </w:instrText>
             </w:r>
             <w:r>
               <w:rPr>
@@ -1587,7 +1652,7 @@
               <w:lang w:eastAsia="cs-CZ"/>
             </w:rPr>
           </w:pPr>
-          <w:hyperlink w:anchor="_Toc68121414" w:history="1">
+          <w:hyperlink w:anchor="_Toc70333293" w:history="1">
             <w:r>
               <w:rPr>
                 <w:rStyle w:val="Hypertextovodkaz"/>
@@ -1629,7 +1694,7 @@
                 <w:noProof/>
                 <w:webHidden/>
               </w:rPr>
-              <w:instrText xml:space="preserve"> PAGEREF _Toc68121414 \h </w:instrText>
+              <w:instrText xml:space="preserve"> PAGEREF _Toc70333293 \h </w:instrText>
             </w:r>
             <w:r>
               <w:rPr>
@@ -1673,7 +1738,7 @@
               <w:lang w:eastAsia="cs-CZ"/>
             </w:rPr>
           </w:pPr>
-          <w:hyperlink w:anchor="_Toc68121415" w:history="1">
+          <w:hyperlink w:anchor="_Toc70333294" w:history="1">
             <w:r>
               <w:rPr>
                 <w:rStyle w:val="Hypertextovodkaz"/>
@@ -1715,7 +1780,7 @@
                 <w:noProof/>
                 <w:webHidden/>
               </w:rPr>
-              <w:instrText xml:space="preserve"> PAGEREF _Toc68121415 \h </w:instrText>
+              <w:instrText xml:space="preserve"> PAGEREF _Toc70333294 \h </w:instrText>
             </w:r>
             <w:r>
               <w:rPr>
@@ -1759,7 +1824,7 @@
               <w:lang w:eastAsia="cs-CZ"/>
             </w:rPr>
           </w:pPr>
-          <w:hyperlink w:anchor="_Toc68121416" w:history="1">
+          <w:hyperlink w:anchor="_Toc70333295" w:history="1">
             <w:r>
               <w:rPr>
                 <w:rStyle w:val="Hypertextovodkaz"/>
@@ -1801,7 +1866,7 @@
                 <w:noProof/>
                 <w:webHidden/>
               </w:rPr>
-              <w:instrText xml:space="preserve"> PAGEREF _Toc68121416 \h </w:instrText>
+              <w:instrText xml:space="preserve"> PAGEREF _Toc70333295 \h </w:instrText>
             </w:r>
             <w:r>
               <w:rPr>
@@ -1845,7 +1910,7 @@
               <w:lang w:eastAsia="cs-CZ"/>
             </w:rPr>
           </w:pPr>
-          <w:hyperlink w:anchor="_Toc68121417" w:history="1">
+          <w:hyperlink w:anchor="_Toc70333296" w:history="1">
             <w:r>
               <w:rPr>
                 <w:rStyle w:val="Hypertextovodkaz"/>
@@ -1887,7 +1952,7 @@
                 <w:noProof/>
                 <w:webHidden/>
               </w:rPr>
-              <w:instrText xml:space="preserve"> PAGEREF _Toc68121417 \h </w:instrText>
+              <w:instrText xml:space="preserve"> PAGEREF _Toc70333296 \h </w:instrText>
             </w:r>
             <w:r>
               <w:rPr>
@@ -1931,7 +1996,7 @@
               <w:lang w:eastAsia="cs-CZ"/>
             </w:rPr>
           </w:pPr>
-          <w:hyperlink w:anchor="_Toc68121418" w:history="1">
+          <w:hyperlink w:anchor="_Toc70333297" w:history="1">
             <w:r>
               <w:rPr>
                 <w:rStyle w:val="Hypertextovodkaz"/>
@@ -1973,7 +2038,7 @@
                 <w:noProof/>
                 <w:webHidden/>
               </w:rPr>
-              <w:instrText xml:space="preserve"> PAGEREF _Toc68121418 \h </w:instrText>
+              <w:instrText xml:space="preserve"> PAGEREF _Toc70333297 \h </w:instrText>
             </w:r>
             <w:r>
               <w:rPr>
@@ -1993,7 +2058,7 @@
                 <w:noProof/>
                 <w:webHidden/>
               </w:rPr>
-              <w:t>8</w:t>
+              <w:t>9</w:t>
             </w:r>
             <w:r>
               <w:rPr>
@@ -2017,7 +2082,7 @@
               <w:lang w:eastAsia="cs-CZ"/>
             </w:rPr>
           </w:pPr>
-          <w:hyperlink w:anchor="_Toc68121419" w:history="1">
+          <w:hyperlink w:anchor="_Toc70333298" w:history="1">
             <w:r>
               <w:rPr>
                 <w:rStyle w:val="Hypertextovodkaz"/>
@@ -2059,7 +2124,7 @@
                 <w:noProof/>
                 <w:webHidden/>
               </w:rPr>
-              <w:instrText xml:space="preserve"> PAGEREF _Toc68121419 \h </w:instrText>
+              <w:instrText xml:space="preserve"> PAGEREF _Toc70333298 \h </w:instrText>
             </w:r>
             <w:r>
               <w:rPr>
@@ -2079,7 +2144,7 @@
                 <w:noProof/>
                 <w:webHidden/>
               </w:rPr>
-              <w:t>9</w:t>
+              <w:t>10</w:t>
             </w:r>
             <w:r>
               <w:rPr>
@@ -2103,7 +2168,7 @@
               <w:lang w:eastAsia="cs-CZ"/>
             </w:rPr>
           </w:pPr>
-          <w:hyperlink w:anchor="_Toc68121420" w:history="1">
+          <w:hyperlink w:anchor="_Toc70333299" w:history="1">
             <w:r>
               <w:rPr>
                 <w:rStyle w:val="Hypertextovodkaz"/>
@@ -2125,7 +2190,7 @@
                 <w:rStyle w:val="Hypertextovodkaz"/>
                 <w:noProof/>
               </w:rPr>
-              <w:t>Front end</w:t>
+              <w:t>Frontend</w:t>
             </w:r>
             <w:r>
               <w:rPr>
@@ -2146,7 +2211,7 @@
                 <w:noProof/>
                 <w:webHidden/>
               </w:rPr>
-              <w:instrText xml:space="preserve"> PAGEREF _Toc68121420 \h </w:instrText>
+              <w:instrText xml:space="preserve"> PAGEREF _Toc70333299 \h </w:instrText>
             </w:r>
             <w:r>
               <w:rPr>
@@ -2166,7 +2231,7 @@
                 <w:noProof/>
                 <w:webHidden/>
               </w:rPr>
-              <w:t>10</w:t>
+              <w:t>11</w:t>
             </w:r>
             <w:r>
               <w:rPr>
@@ -2190,7 +2255,7 @@
               <w:lang w:eastAsia="cs-CZ"/>
             </w:rPr>
           </w:pPr>
-          <w:hyperlink w:anchor="_Toc68121421" w:history="1">
+          <w:hyperlink w:anchor="_Toc70333300" w:history="1">
             <w:r>
               <w:rPr>
                 <w:rStyle w:val="Hypertextovodkaz"/>
@@ -2232,7 +2297,7 @@
                 <w:noProof/>
                 <w:webHidden/>
               </w:rPr>
-              <w:instrText xml:space="preserve"> PAGEREF _Toc68121421 \h </w:instrText>
+              <w:instrText xml:space="preserve"> PAGEREF _Toc70333300 \h </w:instrText>
             </w:r>
             <w:r>
               <w:rPr>
@@ -2252,7 +2317,7 @@
                 <w:noProof/>
                 <w:webHidden/>
               </w:rPr>
-              <w:t>10</w:t>
+              <w:t>11</w:t>
             </w:r>
             <w:r>
               <w:rPr>
@@ -2276,7 +2341,7 @@
               <w:lang w:eastAsia="cs-CZ"/>
             </w:rPr>
           </w:pPr>
-          <w:hyperlink w:anchor="_Toc68121422" w:history="1">
+          <w:hyperlink w:anchor="_Toc70333301" w:history="1">
             <w:r>
               <w:rPr>
                 <w:rStyle w:val="Hypertextovodkaz"/>
@@ -2318,7 +2383,7 @@
                 <w:noProof/>
                 <w:webHidden/>
               </w:rPr>
-              <w:instrText xml:space="preserve"> PAGEREF _Toc68121422 \h </w:instrText>
+              <w:instrText xml:space="preserve"> PAGEREF _Toc70333301 \h </w:instrText>
             </w:r>
             <w:r>
               <w:rPr>
@@ -2338,7 +2403,7 @@
                 <w:noProof/>
                 <w:webHidden/>
               </w:rPr>
-              <w:t>10</w:t>
+              <w:t>11</w:t>
             </w:r>
             <w:r>
               <w:rPr>
@@ -2362,7 +2427,7 @@
               <w:lang w:eastAsia="cs-CZ"/>
             </w:rPr>
           </w:pPr>
-          <w:hyperlink w:anchor="_Toc68121423" w:history="1">
+          <w:hyperlink w:anchor="_Toc70333302" w:history="1">
             <w:r>
               <w:rPr>
                 <w:rStyle w:val="Hypertextovodkaz"/>
@@ -2404,7 +2469,7 @@
                 <w:noProof/>
                 <w:webHidden/>
               </w:rPr>
-              <w:instrText xml:space="preserve"> PAGEREF _Toc68121423 \h </w:instrText>
+              <w:instrText xml:space="preserve"> PAGEREF _Toc70333302 \h </w:instrText>
             </w:r>
             <w:r>
               <w:rPr>
@@ -2424,7 +2489,7 @@
                 <w:noProof/>
                 <w:webHidden/>
               </w:rPr>
-              <w:t>11</w:t>
+              <w:t>12</w:t>
             </w:r>
             <w:r>
               <w:rPr>
@@ -2448,7 +2513,7 @@
               <w:lang w:eastAsia="cs-CZ"/>
             </w:rPr>
           </w:pPr>
-          <w:hyperlink w:anchor="_Toc68121424" w:history="1">
+          <w:hyperlink w:anchor="_Toc70333303" w:history="1">
             <w:r>
               <w:rPr>
                 <w:rStyle w:val="Hypertextovodkaz"/>
@@ -2490,7 +2555,7 @@
                 <w:noProof/>
                 <w:webHidden/>
               </w:rPr>
-              <w:instrText xml:space="preserve"> PAGEREF _Toc68121424 \h </w:instrText>
+              <w:instrText xml:space="preserve"> PAGEREF _Toc70333303 \h </w:instrText>
             </w:r>
             <w:r>
               <w:rPr>
@@ -2510,7 +2575,7 @@
                 <w:noProof/>
                 <w:webHidden/>
               </w:rPr>
-              <w:t>11</w:t>
+              <w:t>12</w:t>
             </w:r>
             <w:r>
               <w:rPr>
@@ -2534,7 +2599,7 @@
               <w:lang w:eastAsia="cs-CZ"/>
             </w:rPr>
           </w:pPr>
-          <w:hyperlink w:anchor="_Toc68121425" w:history="1">
+          <w:hyperlink w:anchor="_Toc70333304" w:history="1">
             <w:r>
               <w:rPr>
                 <w:rStyle w:val="Hypertextovodkaz"/>
@@ -2576,7 +2641,7 @@
                 <w:noProof/>
                 <w:webHidden/>
               </w:rPr>
-              <w:instrText xml:space="preserve"> PAGEREF _Toc68121425 \h </w:instrText>
+              <w:instrText xml:space="preserve"> PAGEREF _Toc70333304 \h </w:instrText>
             </w:r>
             <w:r>
               <w:rPr>
@@ -2596,7 +2661,7 @@
                 <w:noProof/>
                 <w:webHidden/>
               </w:rPr>
-              <w:t>11</w:t>
+              <w:t>12</w:t>
             </w:r>
             <w:r>
               <w:rPr>
@@ -2620,7 +2685,7 @@
               <w:lang w:eastAsia="cs-CZ"/>
             </w:rPr>
           </w:pPr>
-          <w:hyperlink w:anchor="_Toc68121426" w:history="1">
+          <w:hyperlink w:anchor="_Toc70333305" w:history="1">
             <w:r>
               <w:rPr>
                 <w:rStyle w:val="Hypertextovodkaz"/>
@@ -2663,7 +2728,7 @@
                 <w:noProof/>
                 <w:webHidden/>
               </w:rPr>
-              <w:instrText xml:space="preserve"> PAGEREF _Toc68121426 \h </w:instrText>
+              <w:instrText xml:space="preserve"> PAGEREF _Toc70333305 \h </w:instrText>
             </w:r>
             <w:r>
               <w:rPr>
@@ -2683,7 +2748,7 @@
                 <w:noProof/>
                 <w:webHidden/>
               </w:rPr>
-              <w:t>12</w:t>
+              <w:t>13</w:t>
             </w:r>
             <w:r>
               <w:rPr>
@@ -2707,7 +2772,7 @@
               <w:lang w:eastAsia="cs-CZ"/>
             </w:rPr>
           </w:pPr>
-          <w:hyperlink w:anchor="_Toc68121427" w:history="1">
+          <w:hyperlink w:anchor="_Toc70333306" w:history="1">
             <w:r>
               <w:rPr>
                 <w:rStyle w:val="Hypertextovodkaz"/>
@@ -2750,7 +2815,7 @@
                 <w:noProof/>
                 <w:webHidden/>
               </w:rPr>
-              <w:instrText xml:space="preserve"> PAGEREF _Toc68121427 \h </w:instrText>
+              <w:instrText xml:space="preserve"> PAGEREF _Toc70333306 \h </w:instrText>
             </w:r>
             <w:r>
               <w:rPr>
@@ -2770,7 +2835,7 @@
                 <w:noProof/>
                 <w:webHidden/>
               </w:rPr>
-              <w:t>13</w:t>
+              <w:t>14</w:t>
             </w:r>
             <w:r>
               <w:rPr>
@@ -2794,7 +2859,7 @@
               <w:lang w:eastAsia="cs-CZ"/>
             </w:rPr>
           </w:pPr>
-          <w:hyperlink w:anchor="_Toc68121428" w:history="1">
+          <w:hyperlink w:anchor="_Toc70333307" w:history="1">
             <w:r>
               <w:rPr>
                 <w:rStyle w:val="Hypertextovodkaz"/>
@@ -2816,6 +2881,93 @@
                 <w:rStyle w:val="Hypertextovodkaz"/>
                 <w:noProof/>
               </w:rPr>
+              <w:t>Seznam obrázků</w:t>
+            </w:r>
+            <w:r>
+              <w:rPr>
+                <w:noProof/>
+                <w:webHidden/>
+              </w:rPr>
+              <w:tab/>
+            </w:r>
+            <w:r>
+              <w:rPr>
+                <w:noProof/>
+                <w:webHidden/>
+              </w:rPr>
+              <w:fldChar w:fldCharType="begin"/>
+            </w:r>
+            <w:r>
+              <w:rPr>
+                <w:noProof/>
+                <w:webHidden/>
+              </w:rPr>
+              <w:instrText xml:space="preserve"> PAGEREF _Toc70333307 \h </w:instrText>
+            </w:r>
+            <w:r>
+              <w:rPr>
+                <w:noProof/>
+                <w:webHidden/>
+              </w:rPr>
+            </w:r>
+            <w:r>
+              <w:rPr>
+                <w:noProof/>
+                <w:webHidden/>
+              </w:rPr>
+              <w:fldChar w:fldCharType="separate"/>
+            </w:r>
+            <w:r>
+              <w:rPr>
+                <w:noProof/>
+                <w:webHidden/>
+              </w:rPr>
+              <w:t>15</w:t>
+            </w:r>
+            <w:r>
+              <w:rPr>
+                <w:noProof/>
+                <w:webHidden/>
+              </w:rPr>
+              <w:fldChar w:fldCharType="end"/>
+            </w:r>
+          </w:hyperlink>
+        </w:p>
+        <w:p>
+          <w:pPr>
+            <w:pStyle w:val="Obsah1"/>
+            <w:tabs>
+              <w:tab w:val="left" w:pos="440"/>
+              <w:tab w:val="right" w:leader="dot" w:pos="8493"/>
+            </w:tabs>
+            <w:rPr>
+              <w:rFonts w:eastAsiaTheme="minorEastAsia"/>
+              <w:noProof/>
+              <w:lang w:eastAsia="cs-CZ"/>
+            </w:rPr>
+          </w:pPr>
+          <w:hyperlink w:anchor="_Toc70333308" w:history="1">
+            <w:r>
+              <w:rPr>
+                <w:rStyle w:val="Hypertextovodkaz"/>
+                <w:noProof/>
+                <w:lang w:val="cs"/>
+              </w:rPr>
+              <w:t>9.</w:t>
+            </w:r>
+            <w:r>
+              <w:rPr>
+                <w:rFonts w:eastAsiaTheme="minorEastAsia"/>
+                <w:noProof/>
+                <w:lang w:eastAsia="cs-CZ"/>
+              </w:rPr>
+              <w:tab/>
+            </w:r>
+            <w:r>
+              <w:rPr>
+                <w:rStyle w:val="Hypertextovodkaz"/>
+                <w:noProof/>
+              </w:rPr>
               <w:t>Citace</w:t>
             </w:r>
             <w:r>
@@ -2837,7 +2989,7 @@
                 <w:noProof/>
                 <w:webHidden/>
               </w:rPr>
-              <w:instrText xml:space="preserve"> PAGEREF _Toc68121428 \h </w:instrText>
+              <w:instrText xml:space="preserve"> PAGEREF _Toc70333308 \h </w:instrText>
             </w:r>
             <w:r>
               <w:rPr>
@@ -2857,7 +3009,7 @@
                 <w:noProof/>
                 <w:webHidden/>
               </w:rPr>
-              <w:t>14</w:t>
+              <w:t>16</w:t>
             </w:r>
             <w:r>
               <w:rPr>
@@ -2895,7 +3047,7 @@
         <w:pStyle w:val="RPNazevkapitoly"/>
       </w:pPr>
       <w:bookmarkStart w:id="1" w:name="_Toc66720138"/>
-      <w:bookmarkStart w:id="2" w:name="_Toc68121406"/>
+      <w:bookmarkStart w:id="2" w:name="_Toc70333285"/>
       <w:r>
         <w:lastRenderedPageBreak/>
         <w:t>Úvod</w:t>
@@ -2908,7 +3060,13 @@
         <w:pStyle w:val="RPText"/>
       </w:pPr>
       <w:r>
-        <w:t xml:space="preserve">Obsahem této práce je popis tvorby webové aplikace pro knihovnu. Mým cílem byla snaha použít co nejvíce technologií a způsobů které se dnes používají </w:t>
+        <w:t>Obsahem této práce je popis tvorby webové aplikace pro knihovnu. Mým cílem byla snaha použít co nejvíce technologií a způsobů</w:t>
+      </w:r>
+      <w:r>
+        <w:t xml:space="preserve">, </w:t>
+      </w:r>
+      <w:r>
+        <w:t xml:space="preserve">které se dnes používají </w:t>
       </w:r>
       <w:r>
         <w:t xml:space="preserve">při tvorbě webových aplikací. </w:t>
@@ -2925,15 +3083,30 @@
         <w:t xml:space="preserve"> </w:t>
       </w:r>
       <w:r>
-        <w:t xml:space="preserve">(full </w:t>
-      </w:r>
-      <w:proofErr w:type="spellStart"/>
-      <w:r>
-        <w:t>stack</w:t>
-      </w:r>
-      <w:proofErr w:type="spellEnd"/>
-      <w:r>
-        <w:t xml:space="preserve"> development) v rámci kterého jsem navrhoval všechny komponenty sám, tedy serverovou i uživatelskou část. </w:t>
+        <w:t>(</w:t>
+      </w:r>
+      <w:proofErr w:type="spellStart"/>
+      <w:r>
+        <w:t>fullstack</w:t>
+      </w:r>
+      <w:proofErr w:type="spellEnd"/>
+      <w:r>
+        <w:t xml:space="preserve"> development)</w:t>
+      </w:r>
+      <w:r>
+        <w:t>,</w:t>
+      </w:r>
+      <w:r>
+        <w:t xml:space="preserve"> </w:t>
+      </w:r>
+      <w:r>
+        <w:t>během</w:t>
+      </w:r>
+      <w:r>
+        <w:t xml:space="preserve"> </w:t>
+      </w:r>
+      <w:r>
+        <w:t xml:space="preserve">kterého jsem navrhoval všechny komponenty sám, tedy serverovou i uživatelskou část. </w:t>
       </w:r>
     </w:p>
     <w:p>
@@ -2941,7 +3114,7 @@
         <w:pStyle w:val="RPText"/>
       </w:pPr>
       <w:r>
-        <w:t xml:space="preserve">Pro projekt jsem se snažil využít nové technologie pro tvorbu webových aplikací jako například framework Angular, nebo databázi MongoDB.  </w:t>
+        <w:t xml:space="preserve">Pro projekt jsem se snažil využít nové technologie pro tvorbu webových aplikací jako například framework Angular nebo databázi MongoDB.  </w:t>
       </w:r>
     </w:p>
     <w:p>
@@ -2966,7 +3139,7 @@
       <w:pPr>
         <w:pStyle w:val="RPNazevkapitoly"/>
       </w:pPr>
-      <w:bookmarkStart w:id="3" w:name="_Toc68121407"/>
+      <w:bookmarkStart w:id="3" w:name="_Toc70333286"/>
       <w:r>
         <w:t xml:space="preserve">Struktura </w:t>
       </w:r>
@@ -2980,7 +3153,22 @@
         <w:pStyle w:val="RPText"/>
       </w:pPr>
       <w:r>
-        <w:t>Webová aplikace se obecně skládá ze dvou hlavních částí, uživatelského rozhraní a serverové části. K tomu musíme ještě počítat také s potřebou komunikačního protokolu, pomocí kterého propojíme serverovou část a klientskou aplikaci, k tomu všemu je také potřeba přidat databázi pro práci s velkým objemem dat který skrz aplikaci projde.</w:t>
+        <w:t>Webová aplikace se obecně skládá ze dvou hlavních částí, uživatelského rozhraní a serverové části. K tomu musíme ještě počítat s potřebou komunikačního protokolu, pomocí kterého propojíme serverovou část a klientskou aplikaci</w:t>
+      </w:r>
+      <w:r>
+        <w:t xml:space="preserve">. </w:t>
+      </w:r>
+      <w:r>
+        <w:t>Dále</w:t>
+      </w:r>
+      <w:r>
+        <w:t xml:space="preserve"> je také potřeba přidat databázi pro práci s velkým objemem dat</w:t>
+      </w:r>
+      <w:r>
+        <w:t>,</w:t>
+      </w:r>
+      <w:r>
+        <w:t xml:space="preserve"> který skrz aplikaci projde.</w:t>
       </w:r>
     </w:p>
     <w:p>
@@ -2988,17 +3176,20 @@
         <w:pStyle w:val="RPText"/>
       </w:pPr>
       <w:r>
-        <w:t xml:space="preserve">V dnešní době se z velké části těchto úkolů používají moderní frameworky, které značně zjednodušují práci. </w:t>
+        <w:t xml:space="preserve">V dnešní době se </w:t>
+      </w:r>
+      <w:r>
+        <w:t>u</w:t>
+      </w:r>
+      <w:r>
+        <w:t xml:space="preserve"> velké části těchto úkolů používají moderní frameworky, které značně zjednodušují práci. </w:t>
       </w:r>
     </w:p>
     <w:p>
       <w:pPr>
         <w:pStyle w:val="RPNazevpodkapitoly"/>
-        <w:rPr>
-          <w:rFonts w:eastAsia="Times New Roman" w:cs="Times New Roman"/>
-        </w:rPr>
-      </w:pPr>
-      <w:bookmarkStart w:id="4" w:name="_Toc68121408"/>
+      </w:pPr>
+      <w:bookmarkStart w:id="4" w:name="_Toc70333287"/>
       <w:r>
         <w:t>Zvolené technologie backendu</w:t>
       </w:r>
@@ -3012,7 +3203,7 @@
         <w:t>Úkolem serverové části je zpracovávat samotná data, ukládat je do databáze a na základě žádosti je posílat do klientské aplikace</w:t>
       </w:r>
       <w:r>
-        <w:t xml:space="preserve">. Backend tedy tvoří v podstatě most mezi klientem a daty, která ale musí zpracovat, či vyhledat správná. </w:t>
+        <w:t xml:space="preserve">. Backend tedy tvoří v podstatě most mezi klientem a daty, která ale musí zpracovat či vyhledat správná. </w:t>
       </w:r>
     </w:p>
     <w:p>
@@ -3020,13 +3211,37 @@
         <w:pStyle w:val="RPText"/>
       </w:pPr>
       <w:r>
-        <w:t>V dnešní době je na trhu relativně velké množství frameworků. Můžeme je primárně rozdělit podle technologií na kterých daný framework běží, největší skupinou jsou jistě frameworky běžící na technologii NodeJs, těchto frameworků je prakticky nepřeberné množství. Většina z těchto frameworků používá jazyk JavaScript či jeho mutaci TypeS</w:t>
+        <w:t>V dnešní době je na trhu relativně velké množství frameworků. Můžeme je primárně rozdělit podle technologií</w:t>
+      </w:r>
+      <w:r>
+        <w:t>,</w:t>
+      </w:r>
+      <w:r>
+        <w:t xml:space="preserve"> na kterých daný framework běží</w:t>
+      </w:r>
+      <w:r>
+        <w:t>. N</w:t>
+      </w:r>
+      <w:r>
+        <w:t>ejvětší skupinou jsou jistě frameworky běžící na technologii NodeJs, těchto frameworků je prakticky nepřeberné množství. Většina z těchto frameworků používá jazyk JavaScript či jeho mutaci TypeS</w:t>
       </w:r>
       <w:r>
         <w:t>c</w:t>
       </w:r>
       <w:r>
-        <w:t xml:space="preserve">ript. Původně jsem měl v plánu postavit celou moji práci na frameworku LoopBack 4. Výhody tohoto frameworku postaveného na populárním frameworku Expres jsou zejména relativně málo </w:t>
+        <w:t>ript. Původně jsem měl v plánu postavit celou moji práci na frameworku LoopBack 4. Výhod</w:t>
+      </w:r>
+      <w:r>
+        <w:t>ou</w:t>
+      </w:r>
+      <w:r>
+        <w:t xml:space="preserve"> tohoto frameworku postaveného na populárním frameworku Expres j</w:t>
+      </w:r>
+      <w:r>
+        <w:t>e</w:t>
+      </w:r>
+      <w:r>
+        <w:t xml:space="preserve"> zejména relativně málo </w:t>
       </w:r>
       <w:r>
         <w:t>kódu</w:t>
@@ -3035,7 +3250,13 @@
         <w:t xml:space="preserve">, zejména díky jazyku Typescript. Framework také relativně dobře pracuje s rozhraním OpenApi, které je užitečné při výrobě </w:t>
       </w:r>
       <w:r>
-        <w:t>Rest Api. Nevýhodami pro mě byla zejména z mého pohledu nedostatečná dokumentace pro moji práci (Zejména v oblasti vazeb dat a zabezpečení).</w:t>
+        <w:t>Rest Api. Nevýhodami pro mě byla zejména z mého pohledu nedostatečná dokumentace pro moji práci (</w:t>
+      </w:r>
+      <w:r>
+        <w:t>z</w:t>
+      </w:r>
+      <w:r>
+        <w:t>ejména v oblasti vazeb dat a zabezpečení).</w:t>
       </w:r>
     </w:p>
     <w:p>
@@ -3046,7 +3267,19 @@
         </w:rPr>
       </w:pPr>
       <w:r>
-        <w:t>Nakonec Jsem se rozhodnul použít framework Spring Boot, který používá Maven pro zajištění svých buildů. Výhodami Springu je zejména relativně dobrá čitelnost kódu. V porovnání s</w:t>
+        <w:t xml:space="preserve">Nakonec </w:t>
+      </w:r>
+      <w:r>
+        <w:t>j</w:t>
+      </w:r>
+      <w:r>
+        <w:t xml:space="preserve">sem se rozhodl použít framework Spring Boot, který používá Maven pro zajištění svých buildů. </w:t>
+      </w:r>
+      <w:r>
+        <w:t xml:space="preserve">Výhodou </w:t>
+      </w:r>
+      <w:r>
+        <w:t>Springu je zejména relativně dobrá čitelnost kódu. V porovnání s</w:t>
       </w:r>
       <w:r>
         <w:t xml:space="preserve"> J</w:t>
@@ -3064,7 +3297,13 @@
         <w:t>Javascriptu</w:t>
       </w:r>
       <w:r>
-        <w:t xml:space="preserve">. Nevýhodou Springu a obecně Javy je relativně dlouhý kód, sice čitelný ale o dost delší než například JavaScript. </w:t>
+        <w:t>. Nevýhodou Springu a obecně Javy je relativně dlouhý kód, sice čitelný</w:t>
+      </w:r>
+      <w:r>
+        <w:t>,</w:t>
+      </w:r>
+      <w:r>
+        <w:t xml:space="preserve"> ale o dost delší než například JavaScript. </w:t>
       </w:r>
     </w:p>
     <w:p>
@@ -3090,7 +3329,7 @@
         <w:pStyle w:val="RPNazevpodkapitoly"/>
       </w:pPr>
       <w:bookmarkStart w:id="5" w:name="_Toc66720144"/>
-      <w:bookmarkStart w:id="6" w:name="_Toc68121409"/>
+      <w:bookmarkStart w:id="6" w:name="_Toc70333288"/>
       <w:r>
         <w:t>Technologie frontendu</w:t>
       </w:r>
@@ -3108,7 +3347,13 @@
         <w:t>interface,</w:t>
       </w:r>
       <w:r>
-        <w:t xml:space="preserve"> do kterého může uživatel zadávat data, či příkazy které backend zpracuje do ucelených žádostí pro backend.</w:t>
+        <w:t xml:space="preserve"> do kterého může uživatel zadávat data, či příkazy</w:t>
+      </w:r>
+      <w:r>
+        <w:t>,</w:t>
+      </w:r>
+      <w:r>
+        <w:t xml:space="preserve"> které backend zpracuje do ucelených žádostí pro backend.</w:t>
       </w:r>
     </w:p>
     <w:p>
@@ -3153,7 +3398,21 @@
         <w:pStyle w:val="RPText"/>
       </w:pPr>
       <w:r>
-        <w:t>Pro můj projekt jsem se rozhodnul využít frameworku Angular vyvíjeného společností Google. Tento framework je napsaný v jazyce Typescript. Framework je sice relativně složitý na naučení ale poté poskytuje relativně rozsáhlé množství možností zejména v práci s objekty a komunikaci s backendem, zejména je vybaven relativně silným HTTP klientem, pro posílání žádostí na server a jejich zpracování.</w:t>
+        <w:t xml:space="preserve">Pro můj projekt jsem se rozhodnul využít frameworku Angular vyvíjeného společností Google. Tento framework je napsaný v jazyce </w:t>
+      </w:r>
+      <w:proofErr w:type="spellStart"/>
+      <w:r>
+        <w:t>Typescript</w:t>
+      </w:r>
+      <w:proofErr w:type="spellEnd"/>
+      <w:r>
+        <w:t>. Framework je sice relativně složitý na naučení</w:t>
+      </w:r>
+      <w:r>
+        <w:t>,</w:t>
+      </w:r>
+      <w:r>
+        <w:t xml:space="preserve"> ale poté poskytuje relativně rozsáhlé množství možností zejména v práci s objekty a komunikaci s backendem, zejména je vybaven relativně silným HTTP klientem, pro posílání žádostí na server a jejich zpracování.</w:t>
       </w:r>
     </w:p>
     <w:p>
@@ -3161,7 +3420,7 @@
         <w:pStyle w:val="RPNazevpodkapitoly"/>
       </w:pPr>
       <w:bookmarkStart w:id="7" w:name="_Toc66720145"/>
-      <w:bookmarkStart w:id="8" w:name="_Toc68121410"/>
+      <w:bookmarkStart w:id="8" w:name="_Toc70333289"/>
       <w:r>
         <w:t>Použitá databáze</w:t>
       </w:r>
@@ -3173,7 +3432,13 @@
         <w:pStyle w:val="RPText"/>
       </w:pPr>
       <w:r>
-        <w:t>Databáze je nutná k uskladnění velkého množství dat, sice většina frameworků nabízí vlastní „in-memory database“, ale ta není vhodná k</w:t>
+        <w:t>Databáze je nutná k uskladnění velkého množství dat</w:t>
+      </w:r>
+      <w:r>
+        <w:t>. S</w:t>
+      </w:r>
+      <w:r>
+        <w:t>ice většina frameworků nabízí vlastní „in-memory database“, ale ta není vhodná k</w:t>
       </w:r>
       <w:r>
         <w:t xml:space="preserve"> </w:t>
@@ -3200,8 +3465,13 @@
         <w:t xml:space="preserve">daty a také </w:t>
       </w:r>
       <w:r>
-        <w:t>mít,</w:t>
-      </w:r>
+        <w:t xml:space="preserve">by měla </w:t>
+      </w:r>
+      <w:proofErr w:type="gramStart"/>
+      <w:r>
+        <w:t>mít</w:t>
+      </w:r>
+      <w:proofErr w:type="gramEnd"/>
       <w:r>
         <w:t xml:space="preserve"> </w:t>
       </w:r>
@@ -3237,7 +3507,13 @@
         <w:pStyle w:val="RPText"/>
       </w:pPr>
       <w:r>
-        <w:t xml:space="preserve">Druhým typem databáze jsou NoSQL databáze, které umožnují ukládání celých objektů, včetně začlenění objektů do objektů, Jako nevýhodu lze vnímat relativně horší práci s vazbami mezi objekty a občas problémy s parsováním objektů. Na druhou stranu </w:t>
+        <w:t>Druhým typem databáze jsou NoSQL databáze, které umožnují ukládání celých objektů, včetně začlenění objektů do objektů</w:t>
+      </w:r>
+      <w:r>
+        <w:t>.</w:t>
+      </w:r>
+      <w:r>
+        <w:t xml:space="preserve"> Jako nevýhodu lze vnímat relativně horší práci s vazbami mezi objekty a občas problémy s parsováním objektů. Na druhou stranu </w:t>
       </w:r>
       <w:r>
         <w:lastRenderedPageBreak/>
@@ -3249,7 +3525,25 @@
         <w:pStyle w:val="RPText"/>
       </w:pPr>
       <w:r>
-        <w:t xml:space="preserve">Rozhodnul jsem se použít pro svůj projekt databázi MongoDB, tato databáze je typu NoSQL, mezi její výhody patří zejména rychlost a možnost psaní </w:t>
+        <w:t>Rozhodl jsem se použít pro svůj projekt databázi MongoDB</w:t>
+      </w:r>
+      <w:r>
+        <w:t>.</w:t>
+      </w:r>
+      <w:r>
+        <w:t xml:space="preserve"> </w:t>
+      </w:r>
+      <w:r>
+        <w:t>T</w:t>
+      </w:r>
+      <w:r>
+        <w:t>ato databáze je typu NoSQL</w:t>
+      </w:r>
+      <w:r>
+        <w:t>. M</w:t>
+      </w:r>
+      <w:r>
+        <w:t xml:space="preserve">ezi její výhody patří zejména rychlost a možnost psaní </w:t>
       </w:r>
       <w:r>
         <w:t xml:space="preserve">příkazů pro databázi v Javascriptu a také široká podpora driverů. Zpětně musím </w:t>
@@ -3276,7 +3570,7 @@
         </w:rPr>
       </w:pPr>
       <w:bookmarkStart w:id="9" w:name="_Toc66720146"/>
-      <w:bookmarkStart w:id="10" w:name="_Toc68121411"/>
+      <w:bookmarkStart w:id="10" w:name="_Toc70333290"/>
       <w:r>
         <w:t>Použitá IDE a další technologie</w:t>
       </w:r>
@@ -3288,162 +3582,77 @@
     </w:p>
     <w:p>
       <w:pPr>
-        <w:rPr>
-          <w:rFonts w:ascii="Times New Roman" w:hAnsi="Times New Roman" w:cs="Times New Roman"/>
-          <w:sz w:val="24"/>
-          <w:szCs w:val="24"/>
-        </w:rPr>
-      </w:pPr>
-      <w:r>
-        <w:rPr>
-          <w:rFonts w:ascii="Times New Roman" w:hAnsi="Times New Roman" w:cs="Times New Roman"/>
-        </w:rPr>
+        <w:pStyle w:val="RPText"/>
+      </w:pPr>
+      <w:r>
         <w:t>V</w:t>
       </w:r>
       <w:r>
-        <w:rPr>
-          <w:rFonts w:ascii="Times New Roman" w:hAnsi="Times New Roman" w:cs="Times New Roman"/>
-          <w:sz w:val="24"/>
-          <w:szCs w:val="24"/>
-        </w:rPr>
         <w:t xml:space="preserve"> </w:t>
       </w:r>
       <w:r>
-        <w:rPr>
-          <w:rFonts w:ascii="Times New Roman" w:hAnsi="Times New Roman" w:cs="Times New Roman"/>
-          <w:sz w:val="24"/>
-          <w:szCs w:val="24"/>
-        </w:rPr>
         <w:t xml:space="preserve">rámci </w:t>
       </w:r>
       <w:r>
-        <w:rPr>
-          <w:rFonts w:ascii="Times New Roman" w:hAnsi="Times New Roman" w:cs="Times New Roman"/>
-          <w:sz w:val="24"/>
-          <w:szCs w:val="24"/>
-        </w:rPr>
         <w:t>práce na projek</w:t>
       </w:r>
       <w:r>
-        <w:rPr>
-          <w:rFonts w:ascii="Times New Roman" w:hAnsi="Times New Roman" w:cs="Times New Roman"/>
-          <w:sz w:val="24"/>
-          <w:szCs w:val="24"/>
-        </w:rPr>
         <w:t>tu bylo potřeba použít další pomocné technologie. Zejména se jedná o různé podpůrné nástroje pro správu buildů, také různé technologie pro zálohování a v neposlední řadě editory pro lepší práci s kódem.</w:t>
       </w:r>
     </w:p>
     <w:p>
       <w:pPr>
-        <w:rPr>
-          <w:rFonts w:ascii="Times New Roman" w:hAnsi="Times New Roman" w:cs="Times New Roman"/>
-          <w:sz w:val="24"/>
-          <w:szCs w:val="24"/>
-        </w:rPr>
-      </w:pPr>
-      <w:r>
-        <w:rPr>
-          <w:rFonts w:ascii="Times New Roman" w:hAnsi="Times New Roman" w:cs="Times New Roman"/>
-          <w:sz w:val="24"/>
-          <w:szCs w:val="24"/>
-        </w:rPr>
+        <w:pStyle w:val="RPText"/>
+      </w:pPr>
+      <w:r>
         <w:t>Maven jsem použil jako nástroj pro správu buildů backendu (Frameworku Spring). Maven spouští všechny potřebné pluginy backendu ve správném pořadí.</w:t>
       </w:r>
     </w:p>
     <w:p>
       <w:pPr>
-        <w:rPr>
-          <w:rFonts w:ascii="Times New Roman" w:hAnsi="Times New Roman" w:cs="Times New Roman"/>
-          <w:sz w:val="24"/>
-          <w:szCs w:val="24"/>
-        </w:rPr>
-      </w:pPr>
-      <w:r>
-        <w:rPr>
-          <w:rFonts w:ascii="Times New Roman" w:hAnsi="Times New Roman" w:cs="Times New Roman"/>
-          <w:sz w:val="24"/>
-          <w:szCs w:val="24"/>
-        </w:rPr>
+        <w:pStyle w:val="RPText"/>
+      </w:pPr>
+      <w:r>
         <w:t>Pro práci s Angularem je potřeba mít framework NodeJs, na kterém Angular běží. Dále jsem použil pluginy, které výrazně zjednodušují tvorbu kódu v TypeScriptu jako Pretier nebo Tslint.</w:t>
       </w:r>
     </w:p>
     <w:p>
       <w:pPr>
-        <w:rPr>
-          <w:rFonts w:ascii="Times New Roman" w:hAnsi="Times New Roman" w:cs="Times New Roman"/>
-          <w:sz w:val="24"/>
-          <w:szCs w:val="24"/>
-        </w:rPr>
-      </w:pPr>
-      <w:r>
-        <w:rPr>
-          <w:rFonts w:ascii="Times New Roman" w:hAnsi="Times New Roman" w:cs="Times New Roman"/>
-          <w:sz w:val="24"/>
-          <w:szCs w:val="24"/>
-        </w:rPr>
+        <w:pStyle w:val="RPText"/>
+      </w:pPr>
+      <w:r>
         <w:t>Backend</w:t>
       </w:r>
       <w:r>
-        <w:rPr>
-          <w:rFonts w:ascii="Times New Roman" w:hAnsi="Times New Roman" w:cs="Times New Roman"/>
-          <w:sz w:val="24"/>
-          <w:szCs w:val="24"/>
-        </w:rPr>
         <w:t xml:space="preserve"> jsem napsal v</w:t>
       </w:r>
       <w:r>
-        <w:rPr>
-          <w:rFonts w:ascii="Times New Roman" w:hAnsi="Times New Roman" w:cs="Times New Roman"/>
-          <w:sz w:val="24"/>
-          <w:szCs w:val="24"/>
-        </w:rPr>
         <w:t xml:space="preserve"> </w:t>
       </w:r>
       <w:r>
-        <w:rPr>
-          <w:rFonts w:ascii="Times New Roman" w:hAnsi="Times New Roman" w:cs="Times New Roman"/>
-          <w:sz w:val="24"/>
-          <w:szCs w:val="24"/>
-        </w:rPr>
         <w:t xml:space="preserve">editoru IntelliJ </w:t>
       </w:r>
       <w:r>
-        <w:rPr>
-          <w:rFonts w:ascii="Times New Roman" w:hAnsi="Times New Roman" w:cs="Times New Roman"/>
-          <w:sz w:val="24"/>
-          <w:szCs w:val="24"/>
-        </w:rPr>
         <w:t>Idea,</w:t>
       </w:r>
       <w:r>
-        <w:rPr>
-          <w:rFonts w:ascii="Times New Roman" w:hAnsi="Times New Roman" w:cs="Times New Roman"/>
-          <w:sz w:val="24"/>
-          <w:szCs w:val="24"/>
-        </w:rPr>
         <w:t xml:space="preserve"> který umožnuje</w:t>
       </w:r>
       <w:r>
-        <w:rPr>
-          <w:rFonts w:ascii="Times New Roman" w:hAnsi="Times New Roman" w:cs="Times New Roman"/>
-          <w:sz w:val="24"/>
-          <w:szCs w:val="24"/>
-        </w:rPr>
-        <w:t xml:space="preserve"> relativně dobře spravovat scripty pro Maven. Front end jsem napsal s využitím editoru Visual Studio Code, které funguje s Typescriptem o dost lépe než například konkurenční Webstorm. Pro editaci rychlé čtení databáze jsem použil MongoDB compass.</w:t>
-      </w:r>
-    </w:p>
-    <w:p>
-      <w:pPr>
-        <w:rPr>
-          <w:rFonts w:ascii="Times New Roman" w:hAnsi="Times New Roman" w:cs="Times New Roman"/>
-        </w:rPr>
-      </w:pPr>
-      <w:r>
-        <w:rPr>
-          <w:rFonts w:ascii="Times New Roman" w:hAnsi="Times New Roman" w:cs="Times New Roman"/>
-          <w:sz w:val="24"/>
-          <w:szCs w:val="24"/>
-        </w:rPr>
+        <w:t xml:space="preserve"> relativně dobře spravovat scripty pro Maven. Frontend jsem napsal s využitím editoru Visual Studio Code, které funguje s Typescriptem o dost lépe než například konkurenční Webstorm. Pro editaci rychlé</w:t>
+      </w:r>
+      <w:r>
+        <w:t>ho</w:t>
+      </w:r>
+      <w:r>
+        <w:t xml:space="preserve"> čtení databáze jsem použil MongoDB compass.</w:t>
+      </w:r>
+    </w:p>
+    <w:p>
+      <w:pPr>
+        <w:pStyle w:val="RPText"/>
+      </w:pPr>
+      <w:r>
         <w:t>Poslední zmíněnou technologií je Postman, pomocí kterého jsem testoval endpointy backendu v průběhu vývoje.</w:t>
       </w:r>
     </w:p>
@@ -3471,7 +3680,7 @@
         </w:rPr>
       </w:pPr>
       <w:bookmarkStart w:id="11" w:name="_Toc66720147"/>
-      <w:bookmarkStart w:id="12" w:name="_Toc68121412"/>
+      <w:bookmarkStart w:id="12" w:name="_Toc70333291"/>
       <w:r>
         <w:lastRenderedPageBreak/>
         <w:t>Rest Api</w:t>
@@ -3500,7 +3709,7 @@
             <w:fldChar w:fldCharType="begin"/>
           </w:r>
           <w:r>
-            <w:instrText xml:space="preserve"> CITATION Wik \l 1029 </w:instrText>
+            <w:instrText xml:space="preserve">CITATION Wik \l 1029 </w:instrText>
           </w:r>
           <w:r>
             <w:fldChar w:fldCharType="separate"/>
@@ -3509,7 +3718,7 @@
             <w:rPr>
               <w:noProof/>
             </w:rPr>
-            <w:t xml:space="preserve"> (Wikie)</w:t>
+            <w:t xml:space="preserve"> (Wikipedia)</w:t>
           </w:r>
           <w:r>
             <w:fldChar w:fldCharType="end"/>
@@ -3517,7 +3726,7 @@
         </w:sdtContent>
       </w:sdt>
       <w:r>
-        <w:t xml:space="preserve"> je typem používané webové architektury, který jsem se rozhodnul využít ve své práci. Některé prvky této architektury jsou podobné s http </w:t>
+        <w:t xml:space="preserve"> je typem používané webové architektury, který jsem se rozhodl využít ve své práci. Některé prvky této architektury jsou podobné s http </w:t>
       </w:r>
       <w:r>
         <w:t>protokolem</w:t>
@@ -3562,7 +3771,6 @@
           <w:lang w:val="cs-CZ"/>
         </w:rPr>
       </w:pPr>
-      <w:proofErr w:type="spellStart"/>
       <w:r>
         <w:rPr>
           <w:rFonts w:cs="Times New Roman"/>
@@ -3570,7 +3778,6 @@
         </w:rPr>
         <w:t>Get</w:t>
       </w:r>
-      <w:proofErr w:type="spellEnd"/>
       <w:r>
         <w:rPr>
           <w:rFonts w:cs="Times New Roman"/>
@@ -3637,25 +3844,30 @@
           <w:numId w:val="21"/>
         </w:numPr>
         <w:rPr>
+          <w:lang w:val="cs-CZ"/>
+        </w:rPr>
+      </w:pPr>
+      <w:r>
+        <w:rPr>
           <w:rFonts w:cs="Times New Roman"/>
           <w:lang w:val="cs-CZ"/>
         </w:rPr>
-      </w:pPr>
-      <w:proofErr w:type="spellStart"/>
+        <w:t>Put</w:t>
+      </w:r>
       <w:r>
         <w:rPr>
           <w:rFonts w:cs="Times New Roman"/>
           <w:lang w:val="cs-CZ"/>
         </w:rPr>
-        <w:t>Put</w:t>
-      </w:r>
-      <w:proofErr w:type="spellEnd"/>
+        <w:tab/>
+      </w:r>
       <w:r>
         <w:rPr>
           <w:rFonts w:cs="Times New Roman"/>
           <w:lang w:val="cs-CZ"/>
         </w:rPr>
         <w:tab/>
+        <w:t xml:space="preserve">Používá se pro aktualizaci dat uložených na serveru, v odpovědi </w:t>
       </w:r>
       <w:r>
         <w:rPr>
@@ -3663,7 +3875,14 @@
           <w:lang w:val="cs-CZ"/>
         </w:rPr>
         <w:tab/>
-        <w:t>Používá se pro aktualizaci dat uložených na serveru, v odpovědi obvykle vrací obměněný objekt.</w:t>
+      </w:r>
+      <w:r>
+        <w:rPr>
+          <w:rFonts w:cs="Times New Roman"/>
+          <w:lang w:val="cs-CZ"/>
+        </w:rPr>
+        <w:tab/>
+        <w:t>obvykle vrací obměněný objekt.</w:t>
       </w:r>
     </w:p>
     <w:p>
@@ -3673,6 +3892,7 @@
           <w:ilvl w:val="0"/>
           <w:numId w:val="21"/>
         </w:numPr>
+        <w:jc w:val="both"/>
         <w:rPr>
           <w:rFonts w:cs="Times New Roman"/>
           <w:lang w:val="cs-CZ"/>
@@ -3698,7 +3918,32 @@
           <w:lang w:val="cs-CZ"/>
         </w:rPr>
         <w:tab/>
-        <w:t>Dotaz s tělem parametrů, obvykle se používá pro ukládání dat, nebo žádost s velkým množstvím parametrů.</w:t>
+        <w:t>Dotaz s tělem parametrů, obvykle se používá pro ukládání dat</w:t>
+      </w:r>
+      <w:r>
+        <w:rPr>
+          <w:rFonts w:cs="Times New Roman"/>
+          <w:lang w:val="cs-CZ"/>
+        </w:rPr>
+        <w:t xml:space="preserve"> nebo </w:t>
+      </w:r>
+    </w:p>
+    <w:p>
+      <w:pPr>
+        <w:pStyle w:val="text"/>
+        <w:ind w:left="2160" w:firstLine="0"/>
+        <w:jc w:val="both"/>
+        <w:rPr>
+          <w:rFonts w:cs="Times New Roman"/>
+          <w:lang w:val="cs-CZ"/>
+        </w:rPr>
+      </w:pPr>
+      <w:r>
+        <w:rPr>
+          <w:rFonts w:cs="Times New Roman"/>
+          <w:lang w:val="cs-CZ"/>
+        </w:rPr>
+        <w:t>žádost s velkým množstvím parametrů.</w:t>
       </w:r>
     </w:p>
     <w:p>
@@ -3708,12 +3953,12 @@
           <w:ilvl w:val="0"/>
           <w:numId w:val="21"/>
         </w:numPr>
+        <w:jc w:val="both"/>
         <w:rPr>
           <w:rFonts w:cs="Times New Roman"/>
           <w:lang w:val="cs-CZ"/>
         </w:rPr>
       </w:pPr>
-      <w:proofErr w:type="spellStart"/>
       <w:r>
         <w:rPr>
           <w:rFonts w:cs="Times New Roman"/>
@@ -3728,7 +3973,6 @@
         </w:rPr>
         <w:t>e</w:t>
       </w:r>
-      <w:proofErr w:type="spellEnd"/>
       <w:r>
         <w:rPr>
           <w:rFonts w:cs="Times New Roman"/>
@@ -3742,6 +3986,11 @@
       <w:pPr>
         <w:pStyle w:val="RPText"/>
       </w:pPr>
+    </w:p>
+    <w:p>
+      <w:pPr>
+        <w:pStyle w:val="RPText"/>
+      </w:pPr>
       <w:r>
         <w:t>Druhým poznávacím znamením této architektury je forma, kterou jsou data posílána. Možnosti jsou data v xml souboru nebo data ve formátu JSON. V</w:t>
       </w:r>
@@ -3749,14 +3998,14 @@
         <w:t xml:space="preserve"> </w:t>
       </w:r>
       <w:r>
-        <w:t>projektu používám právě dat a ve formátu JSON, zejména kvůli dobré návaznosti na MongoDB databázi a také snadnému parsování dat.</w:t>
+        <w:t>projektu používám právě data ve formátu JSON, zejména kvůli dobré návaznosti na MongoDB databázi a také snadnému parsování dat.</w:t>
       </w:r>
     </w:p>
     <w:p>
       <w:pPr>
         <w:pStyle w:val="RPNazevkapitoly"/>
       </w:pPr>
-      <w:bookmarkStart w:id="13" w:name="_Toc68121413"/>
+      <w:bookmarkStart w:id="13" w:name="_Toc70333292"/>
       <w:r>
         <w:t>Serverová část projektu</w:t>
       </w:r>
@@ -3764,32 +4013,46 @@
     </w:p>
     <w:p>
       <w:pPr>
-        <w:pStyle w:val="text"/>
+        <w:pStyle w:val="RPText"/>
         <w:rPr>
           <w:rFonts w:cs="Times New Roman"/>
-          <w:lang w:val="cs-CZ"/>
         </w:rPr>
       </w:pPr>
       <w:r>
         <w:rPr>
           <w:rFonts w:cs="Times New Roman"/>
-          <w:lang w:val="cs-CZ"/>
         </w:rPr>
         <w:t>Serverová část projektu je zodpovědná za práci s databází, autentifikaci uživatelů a v neposlední řadě za samotné plnění dotazů z frontendu. Jak je již zmíněno, server je napsán v jazyce Java a běží na frameworku Spring Boot. V této části se budu věnovat návrhu datové struktury, autentifikaci uživatelů, samotné práce s</w:t>
       </w:r>
       <w:r>
         <w:rPr>
           <w:rFonts w:cs="Times New Roman"/>
-          <w:lang w:val="cs-CZ"/>
         </w:rPr>
         <w:t xml:space="preserve"> </w:t>
       </w:r>
       <w:r>
         <w:rPr>
           <w:rFonts w:cs="Times New Roman"/>
-          <w:lang w:val="cs-CZ"/>
-        </w:rPr>
-        <w:t xml:space="preserve">daty a také odpovídání na žádosti z frontendu </w:t>
+        </w:rPr>
+        <w:t>daty a také odpovídání na žádosti z</w:t>
+      </w:r>
+      <w:r>
+        <w:rPr>
+          <w:rFonts w:cs="Times New Roman"/>
+        </w:rPr>
+        <w:t> </w:t>
+      </w:r>
+      <w:r>
+        <w:rPr>
+          <w:rFonts w:cs="Times New Roman"/>
+        </w:rPr>
+        <w:t>frontendu</w:t>
+      </w:r>
+      <w:r>
+        <w:rPr>
+          <w:rFonts w:cs="Times New Roman"/>
+        </w:rPr>
+        <w:t>.</w:t>
       </w:r>
     </w:p>
     <w:p>
@@ -3810,19 +4073,11 @@
     </w:p>
     <w:p>
       <w:pPr>
-        <w:pStyle w:val="text"/>
-        <w:rPr>
-          <w:rFonts w:cs="Times New Roman"/>
-          <w:lang w:val="cs-CZ"/>
-        </w:rPr>
-      </w:pPr>
-    </w:p>
-    <w:p>
-      <w:pPr>
         <w:pStyle w:val="RPNazevpodkapitoly"/>
       </w:pPr>
-      <w:bookmarkStart w:id="14" w:name="_Toc68121414"/>
-      <w:r>
+      <w:bookmarkStart w:id="14" w:name="_Toc70333293"/>
+      <w:r>
+        <w:lastRenderedPageBreak/>
         <w:t>Datová struktura pro knihovnu</w:t>
       </w:r>
       <w:bookmarkEnd w:id="14"/>
@@ -3832,10 +4087,19 @@
         <w:pStyle w:val="RPText"/>
       </w:pPr>
       <w:r>
-        <w:t>Při návrhu datové struktury je nutné zejména myslet na zvolenou databázi a také na samotný typ dat které budeme chtít zpracovat</w:t>
-      </w:r>
-      <w:r>
-        <w:t>, je také nutné myslet na to, jakým způsobem budeme chtít data zpracovat. Pro potřeby své aplikace jsem tedy navrhl objekty následovně.</w:t>
+        <w:t>Při návrhu datové struktury je nutné zejména myslet na zvolenou databázi a také na samotný typ dat</w:t>
+      </w:r>
+      <w:r>
+        <w:t xml:space="preserve">, </w:t>
+      </w:r>
+      <w:r>
+        <w:t>které budeme chtít zpracovat</w:t>
+      </w:r>
+      <w:r>
+        <w:t>. Dále j</w:t>
+      </w:r>
+      <w:r>
+        <w:t>e také nutné myslet na to, jakým způsobem budeme chtít data zpracovat. Pro potřeby své aplikace jsem tedy navrhl objekty následovně.</w:t>
       </w:r>
     </w:p>
     <w:p>
@@ -3846,13 +4110,8 @@
           <w:numId w:val="22"/>
         </w:numPr>
       </w:pPr>
-      <w:proofErr w:type="spellStart"/>
-      <w:r>
-        <w:t>Genr</w:t>
-      </w:r>
-      <w:proofErr w:type="spellEnd"/>
-      <w:r>
-        <w:t xml:space="preserve"> (žánr)</w:t>
+      <w:r>
+        <w:t>Genr (žánr)</w:t>
       </w:r>
       <w:r>
         <w:tab/>
@@ -3873,11 +4132,9 @@
           <w:numId w:val="22"/>
         </w:numPr>
       </w:pPr>
-      <w:proofErr w:type="spellStart"/>
       <w:r>
         <w:t>Author</w:t>
       </w:r>
-      <w:proofErr w:type="spellEnd"/>
       <w:r>
         <w:tab/>
         <w:t>(autor)</w:t>
@@ -3901,13 +4158,8 @@
           <w:numId w:val="22"/>
         </w:numPr>
       </w:pPr>
-      <w:proofErr w:type="spellStart"/>
-      <w:r>
-        <w:t>Book</w:t>
-      </w:r>
-      <w:proofErr w:type="spellEnd"/>
-      <w:r>
-        <w:t xml:space="preserve"> (kniha) </w:t>
+      <w:r>
+        <w:t xml:space="preserve">Book (kniha) </w:t>
       </w:r>
       <w:r>
         <w:tab/>
@@ -3926,21 +4178,24 @@
         <w:t>popisek knihy</w:t>
       </w:r>
       <w:r>
-        <w:t xml:space="preserve"> pro popisek a rok vydání, dále mám pole pro žánry a autory, pro které používá jako klíč jméno autora nebo žánru. Dále má atribut pro </w:t>
+        <w:t xml:space="preserve"> pro popisek a rok </w:t>
+      </w:r>
+      <w:r>
+        <w:rPr>
+          <w:rFonts w:eastAsia="Arial" w:cs="Times New Roman"/>
+          <w:szCs w:val="32"/>
+          <w:lang w:eastAsia="cs-CZ"/>
+        </w:rPr>
+        <w:t>vydání, dále mám pole pro žánry a autory, pro které používá jako klíč jméno</w:t>
+      </w:r>
+      <w:r>
+        <w:t xml:space="preserve"> autora nebo žánru. Dále má atribut pro </w:t>
       </w:r>
       <w:r>
         <w:t>uživatele,</w:t>
       </w:r>
       <w:r>
-        <w:t xml:space="preserve"> jemuž je propůjčena, jako klíč je použito jméno uživatele. Posledním atributem je datum, do kdy má být vrácena, ve formátu Java </w:t>
-      </w:r>
-      <w:proofErr w:type="spellStart"/>
-      <w:r>
-        <w:t>LocaleDate</w:t>
-      </w:r>
-      <w:proofErr w:type="spellEnd"/>
-      <w:r>
-        <w:t>.</w:t>
+        <w:t xml:space="preserve"> jemuž je propůjčena, jako klíč je použito jméno uživatele. Posledním atributem je datum, do kdy má být vrácena, ve formátu Java LocaleDate.</w:t>
       </w:r>
     </w:p>
     <w:p>
@@ -3956,15 +4211,7 @@
       </w:r>
       <w:r>
         <w:tab/>
-        <w:t xml:space="preserve">Model pro rozlišení role uživatele. Má atribut role, která má vlastní </w:t>
-      </w:r>
-      <w:proofErr w:type="spellStart"/>
-      <w:r>
-        <w:t>enum</w:t>
-      </w:r>
-      <w:proofErr w:type="spellEnd"/>
-      <w:r>
-        <w:t>, pro jednodušší práci s daty.</w:t>
+        <w:t>Model pro rozlišení role uživatele. Má atribut role, která má vlastní enum, pro jednodušší práci s daty.</w:t>
       </w:r>
     </w:p>
     <w:p>
@@ -3986,7 +4233,10 @@
       </w:r>
       <w:r>
         <w:tab/>
-        <w:t>Obsahuje informace o uživatel včetně hashovaného hesla a role.</w:t>
+        <w:t>Obsahuje informace o uživatel včetně hashovaného hesla a</w:t>
+      </w:r>
+      <w:r>
+        <w:t xml:space="preserve"> role.</w:t>
       </w:r>
     </w:p>
     <w:p>
@@ -3997,12 +4247,13 @@
         <w:t xml:space="preserve">Jako id používám defaultní </w:t>
       </w:r>
       <w:proofErr w:type="spellStart"/>
-      <w:proofErr w:type="gramStart"/>
       <w:r>
         <w:t>string</w:t>
       </w:r>
       <w:proofErr w:type="spellEnd"/>
-      <w:proofErr w:type="gramEnd"/>
+      <w:r>
+        <w:t>,</w:t>
+      </w:r>
       <w:r>
         <w:t xml:space="preserve"> který generuje MongoDB, pomocí tohoto id se dá například určit čas kdy byl objekt vytvořen nebo jakého je typu.</w:t>
       </w:r>
@@ -4019,7 +4270,7 @@
       <w:pPr>
         <w:pStyle w:val="RPNazevpodkapitoly"/>
       </w:pPr>
-      <w:bookmarkStart w:id="15" w:name="_Toc68121415"/>
+      <w:bookmarkStart w:id="15" w:name="_Toc70333294"/>
       <w:r>
         <w:t>Vazby mezi daty</w:t>
       </w:r>
@@ -4027,7 +4278,7 @@
     </w:p>
     <w:p>
       <w:pPr>
-        <w:pStyle w:val="RPPoznamkypodcarou"/>
+        <w:pStyle w:val="RPText"/>
         <w:rPr>
           <w:rStyle w:val="RPTextChar"/>
         </w:rPr>
@@ -4050,19 +4301,15 @@
       <w:r>
         <w:rPr>
           <w:rStyle w:val="RPPorovnnChar"/>
-        </w:rPr>
-        <w:t>@DBRF</w:t>
-      </w:r>
-      <w:r>
-        <w:rPr>
-          <w:rStyle w:val="RPPorovnnChar"/>
-        </w:rPr>
-        <w:t>.</w:t>
+          <w:i w:val="0"/>
+        </w:rPr>
+        <w:t>@DBRF.</w:t>
       </w:r>
       <w:sdt>
         <w:sdtPr>
           <w:rPr>
             <w:rStyle w:val="RPPorovnnChar"/>
+            <w:i w:val="0"/>
           </w:rPr>
           <w:id w:val="771443941"/>
           <w:citation/>
@@ -4076,39 +4323,42 @@
           <w:r>
             <w:rPr>
               <w:rStyle w:val="RPPorovnnChar"/>
+              <w:i w:val="0"/>
             </w:rPr>
             <w:fldChar w:fldCharType="begin"/>
           </w:r>
           <w:r>
             <w:rPr>
               <w:rStyle w:val="RPPorovnnChar"/>
+              <w:i w:val="0"/>
             </w:rPr>
-            <w:instrText xml:space="preserve"> CITATION Wik \l 1029 </w:instrText>
+            <w:instrText xml:space="preserve">CITATION Wik \l 1029 </w:instrText>
           </w:r>
           <w:r>
             <w:rPr>
               <w:rStyle w:val="RPPorovnnChar"/>
+              <w:i w:val="0"/>
             </w:rPr>
             <w:fldChar w:fldCharType="separate"/>
           </w:r>
           <w:r>
             <w:rPr>
               <w:rStyle w:val="RPPorovnnChar"/>
+              <w:i w:val="0"/>
               <w:noProof/>
             </w:rPr>
             <w:t xml:space="preserve"> </w:t>
           </w:r>
           <w:r>
             <w:rPr>
-              <w:rFonts w:ascii="Times New Roman" w:hAnsi="Times New Roman"/>
               <w:noProof/>
-              <w:sz w:val="24"/>
             </w:rPr>
-            <w:t>(Wikie)</w:t>
+            <w:t>(Wikipedia)</w:t>
           </w:r>
           <w:r>
             <w:rPr>
               <w:rStyle w:val="RPPorovnnChar"/>
+              <w:i w:val="0"/>
             </w:rPr>
             <w:fldChar w:fldCharType="end"/>
           </w:r>
@@ -4117,12 +4367,14 @@
       <w:r>
         <w:rPr>
           <w:rStyle w:val="RPPorovnnChar"/>
-        </w:rPr>
-        <w:tab/>
+          <w:i w:val="0"/>
+        </w:rPr>
+        <w:t>.</w:t>
       </w:r>
       <w:r>
         <w:rPr>
           <w:rStyle w:val="RPPorovnnChar"/>
+          <w:i w:val="0"/>
         </w:rPr>
         <w:t xml:space="preserve"> </w:t>
       </w:r>
@@ -4130,32 +4382,26 @@
         <w:rPr>
           <w:rStyle w:val="RPTextChar"/>
         </w:rPr>
-        <w:t xml:space="preserve">Této vazby </w:t>
-      </w:r>
-      <w:r>
+        <w:t>Této vazby využívám pro udílení uživatelských práv.</w:t>
+      </w:r>
+    </w:p>
+    <w:p>
+      <w:pPr>
+        <w:pStyle w:val="RPText"/>
         <w:rPr>
           <w:rStyle w:val="RPTextChar"/>
         </w:rPr>
-        <w:t>využívám pro udílení uživatelských práv.</w:t>
-      </w:r>
-    </w:p>
-    <w:p>
-      <w:pPr>
-        <w:pStyle w:val="RPPoznamkypodcarou"/>
+      </w:pPr>
+      <w:r>
         <w:rPr>
           <w:rStyle w:val="RPTextChar"/>
         </w:rPr>
-      </w:pPr>
-      <w:r>
-        <w:rPr>
-          <w:rStyle w:val="RPTextChar"/>
-        </w:rPr>
         <w:t xml:space="preserve">Druhým způsobem je použití vlastní klíčů a následné filtrování objektů s těmito klíči, toto využívám ve své práci často, například pro vazby mezi knihou a autorem nebo knihou a žánrem. </w:t>
       </w:r>
     </w:p>
     <w:p>
       <w:pPr>
-        <w:pStyle w:val="RPPoznamkypodcarou"/>
+        <w:pStyle w:val="RPText"/>
         <w:rPr>
           <w:rStyle w:val="RPTextChar"/>
         </w:rPr>
@@ -4176,7 +4422,7 @@
           <w:sz w:val="32"/>
         </w:rPr>
       </w:pPr>
-      <w:bookmarkStart w:id="16" w:name="_Toc68121416"/>
+      <w:bookmarkStart w:id="16" w:name="_Toc70333295"/>
       <w:r>
         <w:rPr>
           <w:rStyle w:val="RPTextChar"/>
@@ -4205,13 +4451,11 @@
         <w:pStyle w:val="RPText"/>
         <w:rPr>
           <w:rStyle w:val="RPTextChar"/>
-          <w:szCs w:val="24"/>
         </w:rPr>
       </w:pPr>
       <w:r>
         <w:rPr>
           <w:rStyle w:val="RPTextChar"/>
-          <w:szCs w:val="24"/>
         </w:rPr>
         <w:t>Rest server má svojí danou architekturu, některé prvky architektury je nutné dodržet, jiné zde řadím pouze pro lepší orientaci v serveru.</w:t>
       </w:r>
@@ -4221,13 +4465,11 @@
         <w:pStyle w:val="RPText"/>
         <w:rPr>
           <w:rStyle w:val="RPTextChar"/>
-          <w:szCs w:val="24"/>
         </w:rPr>
       </w:pPr>
       <w:r>
         <w:rPr>
           <w:rStyle w:val="RPTextChar"/>
-          <w:szCs w:val="24"/>
         </w:rPr>
         <w:t xml:space="preserve">Ve složce </w:t>
       </w:r>
@@ -4235,7 +4477,6 @@
       <w:r>
         <w:rPr>
           <w:rStyle w:val="RPTextChar"/>
-          <w:szCs w:val="24"/>
         </w:rPr>
         <w:t>Models</w:t>
       </w:r>
@@ -4243,106 +4484,99 @@
       <w:r>
         <w:rPr>
           <w:rStyle w:val="RPTextChar"/>
-          <w:szCs w:val="24"/>
         </w:rPr>
         <w:t xml:space="preserve"> se nacház</w:t>
       </w:r>
       <w:r>
         <w:rPr>
           <w:rStyle w:val="RPTextChar"/>
-          <w:szCs w:val="24"/>
-        </w:rPr>
-        <w:t xml:space="preserve">í všechny Modely objektů pro databázi MongoDB. Každý model musí mít anotaci </w:t>
-      </w:r>
+        </w:rPr>
+        <w:t xml:space="preserve">í všechny Modely objektů pro databázi MongoDB. Každý model musí mít anotaci @Document pro jméno, podle kterého je následně vytvořena kolekce/dokument v databázi, nutným prvkem je též anotace @Id pro označení neměnitelného id objektu. Id je vždy ve formátu </w:t>
+      </w:r>
+      <w:proofErr w:type="spellStart"/>
       <w:r>
         <w:rPr>
           <w:rStyle w:val="RPTextChar"/>
-          <w:szCs w:val="24"/>
-        </w:rPr>
-        <w:t>@Document pro jméno, podle kterého je n</w:t>
-      </w:r>
+        </w:rPr>
+        <w:t>string</w:t>
+      </w:r>
+      <w:proofErr w:type="spellEnd"/>
       <w:r>
         <w:rPr>
           <w:rStyle w:val="RPTextChar"/>
-          <w:szCs w:val="24"/>
-        </w:rPr>
-        <w:t xml:space="preserve">ásledně vytvořena kolekce/dokument v databázi, nutným prvkem je též anotace </w:t>
-      </w:r>
+        </w:rPr>
+        <w:t xml:space="preserve">. Dále dokument obsahuje konstruktor, </w:t>
+      </w:r>
+      <w:proofErr w:type="spellStart"/>
       <w:r>
         <w:rPr>
           <w:rStyle w:val="RPTextChar"/>
-          <w:szCs w:val="24"/>
-        </w:rPr>
-        <w:t>@</w:t>
-      </w:r>
+        </w:rPr>
+        <w:t>gettery</w:t>
+      </w:r>
+      <w:proofErr w:type="spellEnd"/>
       <w:r>
         <w:rPr>
           <w:rStyle w:val="RPTextChar"/>
-          <w:szCs w:val="24"/>
-        </w:rPr>
-        <w:t xml:space="preserve">Id pro označení neměnitelného id objektu. Id je vždy ve formátu </w:t>
+        </w:rPr>
+        <w:t xml:space="preserve"> a </w:t>
       </w:r>
       <w:proofErr w:type="spellStart"/>
       <w:r>
         <w:rPr>
           <w:rStyle w:val="RPTextChar"/>
-          <w:szCs w:val="24"/>
-        </w:rPr>
-        <w:t>string</w:t>
+        </w:rPr>
+        <w:t>settery</w:t>
       </w:r>
       <w:proofErr w:type="spellEnd"/>
       <w:r>
         <w:rPr>
           <w:rStyle w:val="RPTextChar"/>
-          <w:szCs w:val="24"/>
-        </w:rPr>
-        <w:t xml:space="preserve">. Dále dokument obsahuje konstruktor, </w:t>
-      </w:r>
-      <w:proofErr w:type="spellStart"/>
+        </w:rPr>
+        <w:t xml:space="preserve"> pro naše objekty. Poslední nutnou částí je zde prázdný </w:t>
+      </w:r>
       <w:r>
         <w:rPr>
           <w:rStyle w:val="RPTextChar"/>
-          <w:szCs w:val="24"/>
-        </w:rPr>
-        <w:t>gettery</w:t>
-      </w:r>
-      <w:proofErr w:type="spellEnd"/>
+        </w:rPr>
+        <w:fldChar w:fldCharType="begin"/>
+      </w:r>
       <w:r>
         <w:rPr>
           <w:rStyle w:val="RPTextChar"/>
-          <w:szCs w:val="24"/>
-        </w:rPr>
-        <w:t xml:space="preserve"> a </w:t>
-      </w:r>
-      <w:proofErr w:type="spellStart"/>
+        </w:rPr>
+        <w:instrText xml:space="preserve"> TOC \h \z \c "Ukázka Crud Repository" </w:instrText>
+      </w:r>
       <w:r>
         <w:rPr>
           <w:rStyle w:val="RPTextChar"/>
-          <w:szCs w:val="24"/>
-        </w:rPr>
-        <w:t>settery</w:t>
-      </w:r>
-      <w:proofErr w:type="spellEnd"/>
+        </w:rPr>
+        <w:fldChar w:fldCharType="separate"/>
+      </w:r>
       <w:r>
         <w:rPr>
           <w:rStyle w:val="RPTextChar"/>
-          <w:szCs w:val="24"/>
-        </w:rPr>
-        <w:t xml:space="preserve"> pro naše objekty. Poslední nutnou částí je zde prázdný konstruktor, který potřebuje MongoDB pro deserializaci objektů.</w:t>
-      </w:r>
-    </w:p>
-    <w:p>
-      <w:pPr>
-        <w:pStyle w:val="RPText"/>
+          <w:b/>
+          <w:bCs/>
+          <w:noProof/>
+        </w:rPr>
+        <w:t>Nenalezena položka seznamu obrázků.</w:t>
+      </w:r>
+      <w:r>
         <w:rPr>
           <w:rStyle w:val="RPTextChar"/>
-          <w:szCs w:val="24"/>
-        </w:rPr>
-      </w:pPr>
+        </w:rPr>
+        <w:fldChar w:fldCharType="end"/>
+      </w:r>
       <w:r>
         <w:rPr>
           <w:rStyle w:val="RPTextChar"/>
-          <w:szCs w:val="24"/>
+        </w:rPr>
+        <w:t xml:space="preserve"> </w:t>
+      </w:r>
+      <w:r>
+        <w:rPr>
+          <w:rStyle w:val="RPTextChar"/>
         </w:rPr>
         <w:t xml:space="preserve">Další částí struktury je repositář, interface </w:t>
       </w:r>
@@ -4350,7 +4584,6 @@
       <w:r>
         <w:rPr>
           <w:rStyle w:val="RPTextChar"/>
-          <w:szCs w:val="24"/>
         </w:rPr>
         <w:t>MongoRepository</w:t>
       </w:r>
@@ -4358,7 +4591,6 @@
       <w:r>
         <w:rPr>
           <w:rStyle w:val="RPTextChar"/>
-          <w:szCs w:val="24"/>
         </w:rPr>
         <w:t xml:space="preserve"> </w:t>
       </w:r>
@@ -4366,7 +4598,6 @@
         <w:sdtPr>
           <w:rPr>
             <w:rStyle w:val="RPTextChar"/>
-            <w:szCs w:val="24"/>
           </w:rPr>
           <w:id w:val="1543094556"/>
           <w:citation/>
@@ -4380,35 +4611,30 @@
           <w:r>
             <w:rPr>
               <w:rStyle w:val="RPTextChar"/>
-              <w:szCs w:val="24"/>
             </w:rPr>
             <w:fldChar w:fldCharType="begin"/>
           </w:r>
           <w:r>
             <w:rPr>
               <w:rStyle w:val="RPTextChar"/>
-              <w:szCs w:val="24"/>
             </w:rPr>
             <w:instrText xml:space="preserve"> CITATION Mon \l 1029 </w:instrText>
           </w:r>
           <w:r>
             <w:rPr>
               <w:rStyle w:val="RPTextChar"/>
-              <w:szCs w:val="24"/>
             </w:rPr>
             <w:fldChar w:fldCharType="separate"/>
           </w:r>
           <w:r>
             <w:rPr>
               <w:noProof/>
-              <w:szCs w:val="24"/>
             </w:rPr>
             <w:t>(MongoDB)</w:t>
           </w:r>
           <w:r>
             <w:rPr>
               <w:rStyle w:val="RPTextChar"/>
-              <w:szCs w:val="24"/>
             </w:rPr>
             <w:fldChar w:fldCharType="end"/>
           </w:r>
@@ -4417,7 +4643,6 @@
       <w:r>
         <w:rPr>
           <w:rStyle w:val="RPTextChar"/>
-          <w:szCs w:val="24"/>
         </w:rPr>
         <w:t>obsahuje základní 4 funkce pro práci s repositářem</w:t>
       </w:r>
@@ -4538,28 +4763,35 @@
           <w:szCs w:val="24"/>
         </w:rPr>
       </w:pPr>
-      <w:proofErr w:type="spellStart"/>
       <w:r>
         <w:rPr>
           <w:rStyle w:val="RPTextChar"/>
           <w:szCs w:val="24"/>
         </w:rPr>
-        <w:t>Delete</w:t>
-      </w:r>
-      <w:proofErr w:type="spellEnd"/>
+        <w:t xml:space="preserve"> </w:t>
+      </w:r>
+      <w:proofErr w:type="spellStart"/>
       <w:r>
         <w:rPr>
           <w:rStyle w:val="RPTextChar"/>
           <w:szCs w:val="24"/>
         </w:rPr>
-        <w:tab/>
-      </w:r>
+        <w:t>Delete</w:t>
+      </w:r>
+      <w:proofErr w:type="spellEnd"/>
       <w:r>
         <w:rPr>
           <w:rStyle w:val="RPTextChar"/>
           <w:szCs w:val="24"/>
         </w:rPr>
         <w:tab/>
+      </w:r>
+      <w:r>
+        <w:rPr>
+          <w:rStyle w:val="RPTextChar"/>
+          <w:szCs w:val="24"/>
+        </w:rPr>
+        <w:tab/>
         <w:t>Pro smazání dat.</w:t>
       </w:r>
     </w:p>
@@ -4574,10 +4806,7 @@
         <w:t xml:space="preserve"> </w:t>
       </w:r>
       <w:r>
-        <w:t xml:space="preserve">daty pomocí velice jednoduchého </w:t>
-      </w:r>
-      <w:r>
-        <w:t xml:space="preserve">MongoDB </w:t>
+        <w:t xml:space="preserve">daty pomocí velice jednoduchého MongoDB </w:t>
       </w:r>
       <w:proofErr w:type="spellStart"/>
       <w:r>
@@ -4593,17 +4822,287 @@
       </w:r>
       <w:proofErr w:type="spellEnd"/>
       <w:r>
-        <w:t>. Tento umožnuje prakticky pomocí slov popsat co ope</w:t>
-      </w:r>
-      <w:r>
-        <w:t>raci kterou chceme provést s naším repositářem.</w:t>
+        <w:t xml:space="preserve">. Tento umožnuje prakticky pomocí slov popsat </w:t>
+      </w:r>
+      <w:r>
+        <w:t>každou</w:t>
+      </w:r>
+      <w:r>
+        <w:t xml:space="preserve"> ope</w:t>
+      </w:r>
+      <w:r>
+        <w:t>raci</w:t>
+      </w:r>
+      <w:r>
+        <w:t>,</w:t>
+      </w:r>
+      <w:r>
+        <w:t xml:space="preserve"> kterou chceme provést s naším repositářem</w:t>
+      </w:r>
+      <w:r>
+        <w:t>.</w:t>
+      </w:r>
+      <w:r>
+        <w:rPr>
+          <w:noProof/>
+        </w:rPr>
+        <mc:AlternateContent>
+          <mc:Choice Requires="wps">
+            <w:drawing>
+              <wp:anchor distT="0" distB="0" distL="114300" distR="114300" simplePos="0" relativeHeight="251667456" behindDoc="1" locked="0" layoutInCell="1" allowOverlap="1" wp14:anchorId="712DE50D" wp14:editId="7854A7B5">
+                <wp:simplePos x="0" y="0"/>
+                <wp:positionH relativeFrom="column">
+                  <wp:posOffset>-3175</wp:posOffset>
+                </wp:positionH>
+                <wp:positionV relativeFrom="paragraph">
+                  <wp:posOffset>2180590</wp:posOffset>
+                </wp:positionV>
+                <wp:extent cx="5205095" cy="635"/>
+                <wp:effectExtent l="0" t="0" r="0" b="0"/>
+                <wp:wrapTight wrapText="bothSides">
+                  <wp:wrapPolygon edited="0">
+                    <wp:start x="0" y="0"/>
+                    <wp:lineTo x="0" y="21600"/>
+                    <wp:lineTo x="21600" y="21600"/>
+                    <wp:lineTo x="21600" y="0"/>
+                  </wp:wrapPolygon>
+                </wp:wrapTight>
+                <wp:docPr id="9" name="Textové pole 9"/>
+                <wp:cNvGraphicFramePr/>
+                <a:graphic xmlns:a="http://schemas.openxmlformats.org/drawingml/2006/main">
+                  <a:graphicData uri="http://schemas.microsoft.com/office/word/2010/wordprocessingShape">
+                    <wps:wsp>
+                      <wps:cNvSpPr txBox="1"/>
+                      <wps:spPr>
+                        <a:xfrm>
+                          <a:off x="0" y="0"/>
+                          <a:ext cx="5205095" cy="635"/>
+                        </a:xfrm>
+                        <a:prstGeom prst="rect">
+                          <a:avLst/>
+                        </a:prstGeom>
+                        <a:solidFill>
+                          <a:prstClr val="white"/>
+                        </a:solidFill>
+                        <a:ln>
+                          <a:noFill/>
+                        </a:ln>
+                      </wps:spPr>
+                      <wps:txbx>
+                        <w:txbxContent>
+                          <w:p>
+                            <w:pPr>
+                              <w:pStyle w:val="Titulek"/>
+                              <w:rPr>
+                                <w:rFonts w:ascii="Times New Roman" w:hAnsi="Times New Roman"/>
+                                <w:sz w:val="24"/>
+                              </w:rPr>
+                            </w:pPr>
+                            <w:bookmarkStart w:id="17" w:name="_Toc70262577"/>
+                            <w:r>
+                              <w:t xml:space="preserve">Obrázek </w:t>
+                            </w:r>
+                            <w:r>
+                              <w:fldChar w:fldCharType="begin"/>
+                            </w:r>
+                            <w:r>
+                              <w:instrText xml:space="preserve"> SEQ Obrázek \* ARABIC </w:instrText>
+                            </w:r>
+                            <w:r>
+                              <w:fldChar w:fldCharType="separate"/>
+                            </w:r>
+                            <w:r>
+                              <w:rPr>
+                                <w:noProof/>
+                              </w:rPr>
+                              <w:t>1</w:t>
+                            </w:r>
+                            <w:r>
+                              <w:fldChar w:fldCharType="end"/>
+                            </w:r>
+                            <w:r>
+                              <w:t xml:space="preserve"> Ukázka Crud Repository</w:t>
+                            </w:r>
+                            <w:bookmarkEnd w:id="17"/>
+                          </w:p>
+                        </w:txbxContent>
+                      </wps:txbx>
+                      <wps:bodyPr rot="0" spcFirstLastPara="0" vertOverflow="overflow" horzOverflow="overflow" vert="horz" wrap="square" lIns="0" tIns="0" rIns="0" bIns="0" numCol="1" spcCol="0" rtlCol="0" fromWordArt="0" anchor="t" anchorCtr="0" forceAA="0" compatLnSpc="1">
+                        <a:prstTxWarp prst="textNoShape">
+                          <a:avLst/>
+                        </a:prstTxWarp>
+                        <a:spAutoFit/>
+                      </wps:bodyPr>
+                    </wps:wsp>
+                  </a:graphicData>
+                </a:graphic>
+              </wp:anchor>
+            </w:drawing>
+          </mc:Choice>
+          <mc:Fallback>
+            <w:pict>
+              <v:shapetype w14:anchorId="712DE50D" id="_x0000_t202" coordsize="21600,21600" o:spt="202" path="m,l,21600r21600,l21600,xe">
+                <v:stroke joinstyle="miter"/>
+                <v:path gradientshapeok="t" o:connecttype="rect"/>
+              </v:shapetype>
+              <v:shape id="Textové pole 9" o:spid="_x0000_s1026" type="#_x0000_t202" style="position:absolute;left:0;text-align:left;margin-left:-.25pt;margin-top:171.7pt;width:409.85pt;height:.05pt;z-index:-251649024;visibility:visible;mso-wrap-style:square;mso-wrap-distance-left:9pt;mso-wrap-distance-top:0;mso-wrap-distance-right:9pt;mso-wrap-distance-bottom:0;mso-position-horizontal:absolute;mso-position-horizontal-relative:text;mso-position-vertical:absolute;mso-position-vertical-relative:text;v-text-anchor:top" o:gfxdata="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" stroked="f">
+                <v:textbox style="mso-fit-shape-to-text:t" inset="0,0,0,0">
+                  <w:txbxContent>
+                    <w:p>
+                      <w:pPr>
+                        <w:pStyle w:val="Titulek"/>
+                        <w:rPr>
+                          <w:rFonts w:ascii="Times New Roman" w:hAnsi="Times New Roman"/>
+                          <w:sz w:val="24"/>
+                        </w:rPr>
+                      </w:pPr>
+                      <w:bookmarkStart w:id="18" w:name="_Toc70262577"/>
+                      <w:r>
+                        <w:t xml:space="preserve">Obrázek </w:t>
+                      </w:r>
+                      <w:r>
+                        <w:fldChar w:fldCharType="begin"/>
+                      </w:r>
+                      <w:r>
+                        <w:instrText xml:space="preserve"> SEQ Obrázek \* ARABIC </w:instrText>
+                      </w:r>
+                      <w:r>
+                        <w:fldChar w:fldCharType="separate"/>
+                      </w:r>
+                      <w:r>
+                        <w:rPr>
+                          <w:noProof/>
+                        </w:rPr>
+                        <w:t>1</w:t>
+                      </w:r>
+                      <w:r>
+                        <w:fldChar w:fldCharType="end"/>
+                      </w:r>
+                      <w:r>
+                        <w:t xml:space="preserve"> Ukázka Crud Repository</w:t>
+                      </w:r>
+                      <w:bookmarkEnd w:id="18"/>
+                    </w:p>
+                  </w:txbxContent>
+                </v:textbox>
+                <w10:wrap type="tight"/>
+              </v:shape>
+            </w:pict>
+          </mc:Fallback>
+        </mc:AlternateContent>
+      </w:r>
+      <w:r>
+        <w:rPr>
+          <w:noProof/>
+        </w:rPr>
+        <w:drawing>
+          <wp:anchor distT="0" distB="0" distL="114300" distR="114300" simplePos="0" relativeHeight="251658240" behindDoc="1" locked="0" layoutInCell="1" allowOverlap="1" wp14:anchorId="216CE6A8" wp14:editId="059113BA">
+            <wp:simplePos x="0" y="0"/>
+            <wp:positionH relativeFrom="column">
+              <wp:posOffset>-3175</wp:posOffset>
+            </wp:positionH>
+            <wp:positionV relativeFrom="paragraph">
+              <wp:posOffset>789940</wp:posOffset>
+            </wp:positionV>
+            <wp:extent cx="5205095" cy="1333500"/>
+            <wp:effectExtent l="0" t="0" r="0" b="0"/>
+            <wp:wrapTight wrapText="bothSides">
+              <wp:wrapPolygon edited="0">
+                <wp:start x="0" y="0"/>
+                <wp:lineTo x="0" y="21291"/>
+                <wp:lineTo x="21503" y="21291"/>
+                <wp:lineTo x="21503" y="0"/>
+                <wp:lineTo x="0" y="0"/>
+              </wp:wrapPolygon>
+            </wp:wrapTight>
+            <wp:docPr id="1" name="Obrázek 1"/>
+            <wp:cNvGraphicFramePr>
+              <a:graphicFrameLocks xmlns:a="http://schemas.openxmlformats.org/drawingml/2006/main" noChangeAspect="1"/>
+            </wp:cNvGraphicFramePr>
+            <a:graphic xmlns:a="http://schemas.openxmlformats.org/drawingml/2006/main">
+              <a:graphicData uri="http://schemas.openxmlformats.org/drawingml/2006/picture">
+                <pic:pic xmlns:pic="http://schemas.openxmlformats.org/drawingml/2006/picture">
+                  <pic:nvPicPr>
+                    <pic:cNvPr id="0" name="Picture 1"/>
+                    <pic:cNvPicPr>
+                      <a:picLocks noChangeAspect="1" noChangeArrowheads="1"/>
+                    </pic:cNvPicPr>
+                  </pic:nvPicPr>
+                  <pic:blipFill>
+                    <a:blip r:embed="rId12">
+                      <a:extLst>
+                        <a:ext uri="{28A0092B-C50C-407E-A947-70E740481C1C}">
+                          <a14:useLocalDpi xmlns:a14="http://schemas.microsoft.com/office/drawing/2010/main" val="0"/>
+                        </a:ext>
+                      </a:extLst>
+                    </a:blip>
+                    <a:srcRect/>
+                    <a:stretch>
+                      <a:fillRect/>
+                    </a:stretch>
+                  </pic:blipFill>
+                  <pic:spPr bwMode="auto">
+                    <a:xfrm>
+                      <a:off x="0" y="0"/>
+                      <a:ext cx="5205095" cy="1333500"/>
+                    </a:xfrm>
+                    <a:prstGeom prst="rect">
+                      <a:avLst/>
+                    </a:prstGeom>
+                    <a:noFill/>
+                    <a:ln>
+                      <a:noFill/>
+                    </a:ln>
+                  </pic:spPr>
+                </pic:pic>
+              </a:graphicData>
+            </a:graphic>
+          </wp:anchor>
+        </w:drawing>
+      </w:r>
+      <w:r>
+        <w:t xml:space="preserve"> </w:t>
       </w:r>
     </w:p>
     <w:p>
       <w:pPr>
         <w:pStyle w:val="RPText"/>
       </w:pPr>
-      <w:r>
+      <w:proofErr w:type="spellStart"/>
+      <w:r>
+        <w:t>Repositore</w:t>
+      </w:r>
+      <w:proofErr w:type="spellEnd"/>
+      <w:r>
+        <w:t xml:space="preserve"> umožnuje implementovat databázi jako CRUD </w:t>
+      </w:r>
+      <w:proofErr w:type="gramStart"/>
+      <w:r>
+        <w:t>rozhraní</w:t>
+      </w:r>
+      <w:proofErr w:type="gramEnd"/>
+      <w:r>
+        <w:t xml:space="preserve"> </w:t>
+      </w:r>
+      <w:r>
+        <w:t>a tedy zjednodušuje p</w:t>
+      </w:r>
+      <w:r>
+        <w:t>r</w:t>
+      </w:r>
+      <w:r>
+        <w:t>áci</w:t>
+      </w:r>
+      <w:r>
+        <w:t xml:space="preserve">. </w:t>
+      </w:r>
+    </w:p>
+    <w:p>
+      <w:pPr>
+        <w:pStyle w:val="RPText"/>
+      </w:pPr>
+      <w:r>
+        <w:lastRenderedPageBreak/>
         <w:t xml:space="preserve">Třetí nutnou částí serveru jsou </w:t>
       </w:r>
       <w:proofErr w:type="spellStart"/>
@@ -4612,7 +5111,13 @@
       </w:r>
       <w:proofErr w:type="spellEnd"/>
       <w:r>
-        <w:t>, které vyznačují samotné endpointy, tedy adresy, na které bude klient posílat příkazy, jim se budu věnovat v samostatné kapitole.</w:t>
+        <w:t xml:space="preserve">, které vyznačují samotné endpointy, tedy adresy, na které bude klient posílat příkazy, </w:t>
+      </w:r>
+      <w:r>
+        <w:t>kterým</w:t>
+      </w:r>
+      <w:r>
+        <w:t xml:space="preserve"> se budu věnovat v samostatné kapitole.</w:t>
       </w:r>
     </w:p>
     <w:p>
@@ -4670,31 +5175,25 @@
       </w:r>
       <w:proofErr w:type="spellEnd"/>
       <w:r>
-        <w:t xml:space="preserve"> obsahuje soubory týkající se JWT autorizace a autentifikace kterou jsem použil v pro zabezpečení projektu.</w:t>
-      </w:r>
-    </w:p>
-    <w:p>
-      <w:pPr>
-        <w:rPr>
-          <w:rFonts w:ascii="Times New Roman" w:hAnsi="Times New Roman"/>
-          <w:sz w:val="24"/>
-        </w:rPr>
-      </w:pPr>
-      <w:r>
-        <w:br w:type="page"/>
+        <w:t xml:space="preserve"> obsahuje soubory týkající se JWT autorizace a autentifikace</w:t>
+      </w:r>
+      <w:r>
+        <w:t xml:space="preserve">, </w:t>
+      </w:r>
+      <w:r>
+        <w:t>kterou jsem použil pro zabezpečení projektu.</w:t>
       </w:r>
     </w:p>
     <w:p>
       <w:pPr>
         <w:pStyle w:val="RPNazevpodkapitoly"/>
       </w:pPr>
-      <w:bookmarkStart w:id="17" w:name="_Toc68121417"/>
-      <w:proofErr w:type="spellStart"/>
-      <w:r>
-        <w:lastRenderedPageBreak/>
+      <w:bookmarkStart w:id="19" w:name="_Toc70333296"/>
+      <w:proofErr w:type="spellStart"/>
+      <w:r>
         <w:t>Controllery</w:t>
       </w:r>
-      <w:bookmarkEnd w:id="17"/>
+      <w:bookmarkEnd w:id="19"/>
       <w:proofErr w:type="spellEnd"/>
     </w:p>
     <w:p>
@@ -4734,7 +5233,25 @@
         </w:sdtContent>
       </w:sdt>
       <w:r>
-        <w:t xml:space="preserve"> jsou třídy které jsou použité pro práci s dotazy, jsou zde definované endpointy, podle kterých jsou vyřizovány žádosti od klienta. V </w:t>
+        <w:t xml:space="preserve"> jsou třídy</w:t>
+      </w:r>
+      <w:r>
+        <w:t>,</w:t>
+      </w:r>
+      <w:r>
+        <w:t xml:space="preserve"> které jsou použité pro práci s</w:t>
+      </w:r>
+      <w:r>
+        <w:t> </w:t>
+      </w:r>
+      <w:r>
+        <w:t>dotazy</w:t>
+      </w:r>
+      <w:r>
+        <w:t>. J</w:t>
+      </w:r>
+      <w:r>
+        <w:t>sou zde definované endpointy, podle kterých jsou vyřizovány žádosti od klienta. V </w:t>
       </w:r>
       <w:proofErr w:type="spellStart"/>
       <w:r>
@@ -4903,7 +5420,15 @@
         <w:t xml:space="preserve"> Response Entity </w:t>
       </w:r>
       <w:r>
-        <w:t xml:space="preserve">pro odesílání JSON souborů zpět na ke klientu. Třída Response Entity umožnuje odeslat buď výsledný objekt jako odpověď, nebo například http status v rámci odpovědi, například </w:t>
+        <w:t xml:space="preserve">pro odesílání JSON souborů zpět na ke klientu. Třída Response Entity umožnuje odeslat buď výsledný objekt jako </w:t>
+      </w:r>
+      <w:proofErr w:type="spellStart"/>
+      <w:r>
+        <w:t>odpověďnebo</w:t>
+      </w:r>
+      <w:proofErr w:type="spellEnd"/>
+      <w:r>
+        <w:t xml:space="preserve"> například http status v rámci odpovědi, například </w:t>
       </w:r>
       <w:r>
         <w:rPr>
@@ -4923,13 +5448,22 @@
         <w:rPr>
           <w:rStyle w:val="RPPorovnnChar"/>
         </w:rPr>
-        <w:t xml:space="preserve"> nebo no </w:t>
-      </w:r>
-      <w:proofErr w:type="spellStart"/>
+        <w:t xml:space="preserve"> </w:t>
+      </w:r>
+      <w:r>
+        <w:t>nebo</w:t>
+      </w:r>
       <w:r>
         <w:rPr>
           <w:rStyle w:val="RPPorovnnChar"/>
         </w:rPr>
+        <w:t xml:space="preserve"> no </w:t>
+      </w:r>
+      <w:proofErr w:type="spellStart"/>
+      <w:r>
+        <w:rPr>
+          <w:rStyle w:val="RPPorovnnChar"/>
+        </w:rPr>
         <w:t>content</w:t>
       </w:r>
       <w:proofErr w:type="spellEnd"/>
@@ -4939,34 +5473,272 @@
         </w:rPr>
         <w:t>.</w:t>
       </w:r>
+      <w:r>
+        <w:rPr>
+          <w:noProof/>
+        </w:rPr>
+        <mc:AlternateContent>
+          <mc:Choice Requires="wps">
+            <w:drawing>
+              <wp:anchor distT="0" distB="0" distL="114300" distR="114300" simplePos="0" relativeHeight="251672576" behindDoc="1" locked="0" layoutInCell="1" allowOverlap="1" wp14:anchorId="35A73330" wp14:editId="4DB0923B">
+                <wp:simplePos x="0" y="0"/>
+                <wp:positionH relativeFrom="column">
+                  <wp:posOffset>-3175</wp:posOffset>
+                </wp:positionH>
+                <wp:positionV relativeFrom="paragraph">
+                  <wp:posOffset>2588895</wp:posOffset>
+                </wp:positionV>
+                <wp:extent cx="5399405" cy="635"/>
+                <wp:effectExtent l="0" t="0" r="0" b="0"/>
+                <wp:wrapTight wrapText="bothSides">
+                  <wp:wrapPolygon edited="0">
+                    <wp:start x="0" y="0"/>
+                    <wp:lineTo x="0" y="21600"/>
+                    <wp:lineTo x="21600" y="21600"/>
+                    <wp:lineTo x="21600" y="0"/>
+                  </wp:wrapPolygon>
+                </wp:wrapTight>
+                <wp:docPr id="12" name="Textové pole 12"/>
+                <wp:cNvGraphicFramePr/>
+                <a:graphic xmlns:a="http://schemas.openxmlformats.org/drawingml/2006/main">
+                  <a:graphicData uri="http://schemas.microsoft.com/office/word/2010/wordprocessingShape">
+                    <wps:wsp>
+                      <wps:cNvSpPr txBox="1"/>
+                      <wps:spPr>
+                        <a:xfrm>
+                          <a:off x="0" y="0"/>
+                          <a:ext cx="5399405" cy="635"/>
+                        </a:xfrm>
+                        <a:prstGeom prst="rect">
+                          <a:avLst/>
+                        </a:prstGeom>
+                        <a:solidFill>
+                          <a:prstClr val="white"/>
+                        </a:solidFill>
+                        <a:ln>
+                          <a:noFill/>
+                        </a:ln>
+                      </wps:spPr>
+                      <wps:txbx>
+                        <w:txbxContent>
+                          <w:p>
+                            <w:pPr>
+                              <w:pStyle w:val="Titulek"/>
+                              <w:rPr>
+                                <w:rFonts w:ascii="Times New Roman" w:hAnsi="Times New Roman"/>
+                                <w:sz w:val="24"/>
+                              </w:rPr>
+                            </w:pPr>
+                            <w:bookmarkStart w:id="20" w:name="_Toc70262578"/>
+                            <w:r>
+                              <w:t xml:space="preserve">Obrázek </w:t>
+                            </w:r>
+                            <w:r>
+                              <w:fldChar w:fldCharType="begin"/>
+                            </w:r>
+                            <w:r>
+                              <w:instrText xml:space="preserve"> SEQ Obrázek \* ARABIC </w:instrText>
+                            </w:r>
+                            <w:r>
+                              <w:fldChar w:fldCharType="separate"/>
+                            </w:r>
+                            <w:r>
+                              <w:rPr>
+                                <w:noProof/>
+                              </w:rPr>
+                              <w:t>2</w:t>
+                            </w:r>
+                            <w:r>
+                              <w:fldChar w:fldCharType="end"/>
+                            </w:r>
+                            <w:r>
+                              <w:t>Ukázka Spring controlleru</w:t>
+                            </w:r>
+                            <w:bookmarkEnd w:id="20"/>
+                          </w:p>
+                        </w:txbxContent>
+                      </wps:txbx>
+                      <wps:bodyPr rot="0" spcFirstLastPara="0" vertOverflow="overflow" horzOverflow="overflow" vert="horz" wrap="square" lIns="0" tIns="0" rIns="0" bIns="0" numCol="1" spcCol="0" rtlCol="0" fromWordArt="0" anchor="t" anchorCtr="0" forceAA="0" compatLnSpc="1">
+                        <a:prstTxWarp prst="textNoShape">
+                          <a:avLst/>
+                        </a:prstTxWarp>
+                        <a:spAutoFit/>
+                      </wps:bodyPr>
+                    </wps:wsp>
+                  </a:graphicData>
+                </a:graphic>
+              </wp:anchor>
+            </w:drawing>
+          </mc:Choice>
+          <mc:Fallback>
+            <w:pict>
+              <v:shape w14:anchorId="35A73330" id="Textové pole 12" o:spid="_x0000_s1027" type="#_x0000_t202" style="position:absolute;left:0;text-align:left;margin-left:-.25pt;margin-top:203.85pt;width:425.15pt;height:.05pt;z-index:-251643904;visibility:visible;mso-wrap-style:square;mso-wrap-distance-left:9pt;mso-wrap-distance-top:0;mso-wrap-distance-right:9pt;mso-wrap-distance-bottom:0;mso-position-horizontal:absolute;mso-position-horizontal-relative:text;mso-position-vertical:absolute;mso-position-vertical-relative:text;v-text-anchor:top" o:gfxdata="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" stroked="f">
+                <v:textbox style="mso-fit-shape-to-text:t" inset="0,0,0,0">
+                  <w:txbxContent>
+                    <w:p>
+                      <w:pPr>
+                        <w:pStyle w:val="Titulek"/>
+                        <w:rPr>
+                          <w:rFonts w:ascii="Times New Roman" w:hAnsi="Times New Roman"/>
+                          <w:sz w:val="24"/>
+                        </w:rPr>
+                      </w:pPr>
+                      <w:bookmarkStart w:id="21" w:name="_Toc70262578"/>
+                      <w:r>
+                        <w:t xml:space="preserve">Obrázek </w:t>
+                      </w:r>
+                      <w:r>
+                        <w:fldChar w:fldCharType="begin"/>
+                      </w:r>
+                      <w:r>
+                        <w:instrText xml:space="preserve"> SEQ Obrázek \* ARABIC </w:instrText>
+                      </w:r>
+                      <w:r>
+                        <w:fldChar w:fldCharType="separate"/>
+                      </w:r>
+                      <w:r>
+                        <w:rPr>
+                          <w:noProof/>
+                        </w:rPr>
+                        <w:t>2</w:t>
+                      </w:r>
+                      <w:r>
+                        <w:fldChar w:fldCharType="end"/>
+                      </w:r>
+                      <w:r>
+                        <w:t>Ukázka Spring controlleru</w:t>
+                      </w:r>
+                      <w:bookmarkEnd w:id="21"/>
+                    </w:p>
+                  </w:txbxContent>
+                </v:textbox>
+                <w10:wrap type="tight"/>
+              </v:shape>
+            </w:pict>
+          </mc:Fallback>
+        </mc:AlternateContent>
+      </w:r>
+      <w:r>
+        <w:rPr>
+          <w:rStyle w:val="RPPorovnnChar"/>
+          <w:noProof/>
+        </w:rPr>
+        <w:drawing>
+          <wp:anchor distT="0" distB="0" distL="114300" distR="114300" simplePos="0" relativeHeight="251670528" behindDoc="1" locked="0" layoutInCell="1" allowOverlap="1" wp14:anchorId="46B29141" wp14:editId="66DB4238">
+            <wp:simplePos x="0" y="0"/>
+            <wp:positionH relativeFrom="column">
+              <wp:posOffset>-3175</wp:posOffset>
+            </wp:positionH>
+            <wp:positionV relativeFrom="paragraph">
+              <wp:posOffset>1056005</wp:posOffset>
+            </wp:positionV>
+            <wp:extent cx="5399405" cy="1475740"/>
+            <wp:effectExtent l="0" t="0" r="0" b="0"/>
+            <wp:wrapTight wrapText="bothSides">
+              <wp:wrapPolygon edited="0">
+                <wp:start x="0" y="0"/>
+                <wp:lineTo x="0" y="21191"/>
+                <wp:lineTo x="21491" y="21191"/>
+                <wp:lineTo x="21491" y="0"/>
+                <wp:lineTo x="0" y="0"/>
+              </wp:wrapPolygon>
+            </wp:wrapTight>
+            <wp:docPr id="11" name="Obrázek 11"/>
+            <wp:cNvGraphicFramePr>
+              <a:graphicFrameLocks xmlns:a="http://schemas.openxmlformats.org/drawingml/2006/main" noChangeAspect="1"/>
+            </wp:cNvGraphicFramePr>
+            <a:graphic xmlns:a="http://schemas.openxmlformats.org/drawingml/2006/main">
+              <a:graphicData uri="http://schemas.openxmlformats.org/drawingml/2006/picture">
+                <pic:pic xmlns:pic="http://schemas.openxmlformats.org/drawingml/2006/picture">
+                  <pic:nvPicPr>
+                    <pic:cNvPr id="0" name="Picture 4"/>
+                    <pic:cNvPicPr>
+                      <a:picLocks noChangeAspect="1" noChangeArrowheads="1"/>
+                    </pic:cNvPicPr>
+                  </pic:nvPicPr>
+                  <pic:blipFill>
+                    <a:blip r:embed="rId13">
+                      <a:extLst>
+                        <a:ext uri="{28A0092B-C50C-407E-A947-70E740481C1C}">
+                          <a14:useLocalDpi xmlns:a14="http://schemas.microsoft.com/office/drawing/2010/main" val="0"/>
+                        </a:ext>
+                      </a:extLst>
+                    </a:blip>
+                    <a:srcRect/>
+                    <a:stretch>
+                      <a:fillRect/>
+                    </a:stretch>
+                  </pic:blipFill>
+                  <pic:spPr bwMode="auto">
+                    <a:xfrm>
+                      <a:off x="0" y="0"/>
+                      <a:ext cx="5399405" cy="1475740"/>
+                    </a:xfrm>
+                    <a:prstGeom prst="rect">
+                      <a:avLst/>
+                    </a:prstGeom>
+                    <a:noFill/>
+                    <a:ln>
+                      <a:noFill/>
+                    </a:ln>
+                  </pic:spPr>
+                </pic:pic>
+              </a:graphicData>
+            </a:graphic>
+          </wp:anchor>
+        </w:drawing>
+      </w:r>
     </w:p>
     <w:p>
       <w:pPr>
         <w:pStyle w:val="RPNazevpodkapitoly"/>
       </w:pPr>
-      <w:bookmarkStart w:id="18" w:name="_Toc66720155"/>
-      <w:bookmarkStart w:id="19" w:name="_Toc68121418"/>
-      <w:r>
+      <w:bookmarkStart w:id="22" w:name="_Toc66720155"/>
+      <w:bookmarkStart w:id="23" w:name="_Toc70333297"/>
+      <w:r>
+        <w:lastRenderedPageBreak/>
         <w:t>A</w:t>
       </w:r>
       <w:r>
         <w:t>utentifikace</w:t>
       </w:r>
-      <w:bookmarkEnd w:id="18"/>
-      <w:bookmarkEnd w:id="19"/>
+      <w:bookmarkEnd w:id="22"/>
+      <w:bookmarkEnd w:id="23"/>
     </w:p>
     <w:p>
       <w:pPr>
         <w:pStyle w:val="RPText"/>
       </w:pPr>
       <w:r>
-        <w:t xml:space="preserve">Autentifikace je soubor tříd, která zajišťuje zabezpečení endpointy, do aplikace se tedy dostanou pouze uživatelé, kteří mají svůj profil, také je spojené s autorizací, která rozlišuje mezi uživateli, v našem případě mezi administrátory a prostými </w:t>
-      </w:r>
-      <w:proofErr w:type="spellStart"/>
-      <w:r>
-        <w:t>uživately</w:t>
-      </w:r>
-      <w:proofErr w:type="spellEnd"/>
+        <w:t>Autentifikace je soubor tříd, která zajišťuje zabezpečení endpointy</w:t>
+      </w:r>
+      <w:r>
+        <w:t>. D</w:t>
+      </w:r>
+      <w:r>
+        <w:t xml:space="preserve">o aplikace se tedy dostanou pouze uživatelé, kteří mají </w:t>
+      </w:r>
+      <w:r>
+        <w:t xml:space="preserve">vytvořený </w:t>
+      </w:r>
+      <w:r>
+        <w:t>svůj profil</w:t>
+      </w:r>
+      <w:r>
+        <w:t>. Dále</w:t>
+      </w:r>
+      <w:r>
+        <w:t xml:space="preserve"> je </w:t>
+      </w:r>
+      <w:r>
+        <w:t xml:space="preserve">to </w:t>
+      </w:r>
+      <w:r>
+        <w:t>spojené s autorizací, která rozlišuje mezi uživateli, v našem případě mezi administrátory a prostými uživatel</w:t>
+      </w:r>
+      <w:r>
+        <w:t>i</w:t>
+      </w:r>
       <w:r>
         <w:t>.</w:t>
       </w:r>
@@ -5026,7 +5798,25 @@
         <w:t xml:space="preserve"> a následně obdrží token a další údaje k autentifikace pro své použití. </w:t>
       </w:r>
       <w:r>
-        <w:t xml:space="preserve">Token má omezenou živnost nastavenou uživatel, v našem případě 1 hodina. </w:t>
+        <w:t>Token má omezenou živ</w:t>
+      </w:r>
+      <w:r>
+        <w:t>ot</w:t>
+      </w:r>
+      <w:r>
+        <w:t xml:space="preserve">nost nastavenou </w:t>
+      </w:r>
+      <w:r>
+        <w:t xml:space="preserve">pro </w:t>
+      </w:r>
+      <w:r>
+        <w:t>uživatel</w:t>
+      </w:r>
+      <w:r>
+        <w:t>e</w:t>
+      </w:r>
+      <w:r>
+        <w:t xml:space="preserve">, v našem případě 1 hodina. </w:t>
       </w:r>
       <w:r>
         <w:t xml:space="preserve">Token uloží klient a </w:t>
@@ -5043,7 +5833,227 @@
         <w:t xml:space="preserve">Výhodu JWT tokenu je právě využití lokální paměti prohlížeče, backend pouze validuje tokeny, takže nemusíme mít nastaven další server pro autentifikaci uživatelů. </w:t>
       </w:r>
       <w:r>
-        <w:t>Pro svojí práci jsem částečně použil autentifikaci podle návodu z</w:t>
+        <w:t xml:space="preserve">Pro svojí práci jsem částečně použil autentifikaci podle návodu </w:t>
+      </w:r>
+      <w:r>
+        <w:rPr>
+          <w:noProof/>
+        </w:rPr>
+        <mc:AlternateContent>
+          <mc:Choice Requires="wps">
+            <w:drawing>
+              <wp:anchor distT="0" distB="0" distL="114300" distR="114300" simplePos="0" relativeHeight="251669504" behindDoc="0" locked="0" layoutInCell="1" allowOverlap="1" wp14:anchorId="5DA80C7C" wp14:editId="6E280869">
+                <wp:simplePos x="0" y="0"/>
+                <wp:positionH relativeFrom="column">
+                  <wp:posOffset>1035050</wp:posOffset>
+                </wp:positionH>
+                <wp:positionV relativeFrom="paragraph">
+                  <wp:posOffset>4319270</wp:posOffset>
+                </wp:positionV>
+                <wp:extent cx="3088005" cy="635"/>
+                <wp:effectExtent l="0" t="0" r="0" b="0"/>
+                <wp:wrapTopAndBottom/>
+                <wp:docPr id="10" name="Textové pole 10"/>
+                <wp:cNvGraphicFramePr/>
+                <a:graphic xmlns:a="http://schemas.openxmlformats.org/drawingml/2006/main">
+                  <a:graphicData uri="http://schemas.microsoft.com/office/word/2010/wordprocessingShape">
+                    <wps:wsp>
+                      <wps:cNvSpPr txBox="1"/>
+                      <wps:spPr>
+                        <a:xfrm>
+                          <a:off x="0" y="0"/>
+                          <a:ext cx="3088005" cy="635"/>
+                        </a:xfrm>
+                        <a:prstGeom prst="rect">
+                          <a:avLst/>
+                        </a:prstGeom>
+                        <a:solidFill>
+                          <a:prstClr val="white"/>
+                        </a:solidFill>
+                        <a:ln>
+                          <a:noFill/>
+                        </a:ln>
+                      </wps:spPr>
+                      <wps:txbx>
+                        <w:txbxContent>
+                          <w:p>
+                            <w:pPr>
+                              <w:pStyle w:val="Titulek"/>
+                              <w:rPr>
+                                <w:rFonts w:ascii="Times New Roman" w:hAnsi="Times New Roman"/>
+                                <w:sz w:val="24"/>
+                              </w:rPr>
+                            </w:pPr>
+                            <w:bookmarkStart w:id="24" w:name="_Toc70262579"/>
+                            <w:r>
+                              <w:t xml:space="preserve">Obrázek </w:t>
+                            </w:r>
+                            <w:r>
+                              <w:fldChar w:fldCharType="begin"/>
+                            </w:r>
+                            <w:r>
+                              <w:instrText xml:space="preserve"> SEQ Obrázek \* ARABIC </w:instrText>
+                            </w:r>
+                            <w:r>
+                              <w:fldChar w:fldCharType="separate"/>
+                            </w:r>
+                            <w:r>
+                              <w:rPr>
+                                <w:noProof/>
+                              </w:rPr>
+                              <w:t>3</w:t>
+                            </w:r>
+                            <w:r>
+                              <w:fldChar w:fldCharType="end"/>
+                            </w:r>
+                            <w:r>
+                              <w:t xml:space="preserve"> Schéma JSON web tokenu Zdroj: </w:t>
+                            </w:r>
+                            <w:r>
+                              <w:t>https://stackoverflow.com/questions/31367628/meanjs-jwt-authentication-in-socketio</w:t>
+                            </w:r>
+                            <w:bookmarkEnd w:id="24"/>
+                            <w:r>
+                              <w:t xml:space="preserve"> </w:t>
+                            </w:r>
+                          </w:p>
+                        </w:txbxContent>
+                      </wps:txbx>
+                      <wps:bodyPr rot="0" spcFirstLastPara="0" vertOverflow="overflow" horzOverflow="overflow" vert="horz" wrap="square" lIns="0" tIns="0" rIns="0" bIns="0" numCol="1" spcCol="0" rtlCol="0" fromWordArt="0" anchor="t" anchorCtr="0" forceAA="0" compatLnSpc="1">
+                        <a:prstTxWarp prst="textNoShape">
+                          <a:avLst/>
+                        </a:prstTxWarp>
+                        <a:spAutoFit/>
+                      </wps:bodyPr>
+                    </wps:wsp>
+                  </a:graphicData>
+                </a:graphic>
+              </wp:anchor>
+            </w:drawing>
+          </mc:Choice>
+          <mc:Fallback>
+            <w:pict>
+              <v:shape w14:anchorId="5DA80C7C" id="Textové pole 10" o:spid="_x0000_s1028" type="#_x0000_t202" style="position:absolute;left:0;text-align:left;margin-left:81.5pt;margin-top:340.1pt;width:243.15pt;height:.05pt;z-index:251669504;visibility:visible;mso-wrap-style:square;mso-wrap-distance-left:9pt;mso-wrap-distance-top:0;mso-wrap-distance-right:9pt;mso-wrap-distance-bottom:0;mso-position-horizontal:absolute;mso-position-horizontal-relative:text;mso-position-vertical:absolute;mso-position-vertical-relative:text;v-text-anchor:top" o:gfxdata="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" stroked="f">
+                <v:textbox style="mso-fit-shape-to-text:t" inset="0,0,0,0">
+                  <w:txbxContent>
+                    <w:p>
+                      <w:pPr>
+                        <w:pStyle w:val="Titulek"/>
+                        <w:rPr>
+                          <w:rFonts w:ascii="Times New Roman" w:hAnsi="Times New Roman"/>
+                          <w:sz w:val="24"/>
+                        </w:rPr>
+                      </w:pPr>
+                      <w:bookmarkStart w:id="25" w:name="_Toc70262579"/>
+                      <w:r>
+                        <w:t xml:space="preserve">Obrázek </w:t>
+                      </w:r>
+                      <w:r>
+                        <w:fldChar w:fldCharType="begin"/>
+                      </w:r>
+                      <w:r>
+                        <w:instrText xml:space="preserve"> SEQ Obrázek \* ARABIC </w:instrText>
+                      </w:r>
+                      <w:r>
+                        <w:fldChar w:fldCharType="separate"/>
+                      </w:r>
+                      <w:r>
+                        <w:rPr>
+                          <w:noProof/>
+                        </w:rPr>
+                        <w:t>3</w:t>
+                      </w:r>
+                      <w:r>
+                        <w:fldChar w:fldCharType="end"/>
+                      </w:r>
+                      <w:r>
+                        <w:t xml:space="preserve"> Schéma JSON web tokenu Zdroj: </w:t>
+                      </w:r>
+                      <w:r>
+                        <w:t>https://stackoverflow.com/questions/31367628/meanjs-jwt-authentication-in-socketio</w:t>
+                      </w:r>
+                      <w:bookmarkEnd w:id="25"/>
+                      <w:r>
+                        <w:t xml:space="preserve"> </w:t>
+                      </w:r>
+                    </w:p>
+                  </w:txbxContent>
+                </v:textbox>
+                <w10:wrap type="topAndBottom"/>
+              </v:shape>
+            </w:pict>
+          </mc:Fallback>
+        </mc:AlternateContent>
+      </w:r>
+      <w:r>
+        <w:rPr>
+          <w:noProof/>
+        </w:rPr>
+        <w:drawing>
+          <wp:anchor distT="0" distB="0" distL="114300" distR="114300" simplePos="0" relativeHeight="251661312" behindDoc="1" locked="0" layoutInCell="1" allowOverlap="1" wp14:anchorId="4BB69141" wp14:editId="734F1A50">
+            <wp:simplePos x="0" y="0"/>
+            <wp:positionH relativeFrom="column">
+              <wp:posOffset>1035050</wp:posOffset>
+            </wp:positionH>
+            <wp:positionV relativeFrom="paragraph">
+              <wp:posOffset>1042670</wp:posOffset>
+            </wp:positionV>
+            <wp:extent cx="3088005" cy="3219450"/>
+            <wp:effectExtent l="0" t="0" r="0" b="0"/>
+            <wp:wrapTopAndBottom/>
+            <wp:docPr id="6" name="Obrázek 6" descr="JSON Web Token"/>
+            <wp:cNvGraphicFramePr>
+              <a:graphicFrameLocks xmlns:a="http://schemas.openxmlformats.org/drawingml/2006/main" noChangeAspect="1"/>
+            </wp:cNvGraphicFramePr>
+            <a:graphic xmlns:a="http://schemas.openxmlformats.org/drawingml/2006/main">
+              <a:graphicData uri="http://schemas.openxmlformats.org/drawingml/2006/picture">
+                <pic:pic xmlns:pic="http://schemas.openxmlformats.org/drawingml/2006/picture">
+                  <pic:nvPicPr>
+                    <pic:cNvPr id="0" name="Picture 2" descr="JSON Web Token"/>
+                    <pic:cNvPicPr>
+                      <a:picLocks noChangeAspect="1" noChangeArrowheads="1"/>
+                    </pic:cNvPicPr>
+                  </pic:nvPicPr>
+                  <pic:blipFill>
+                    <a:blip r:embed="rId14">
+                      <a:extLst>
+                        <a:ext uri="{28A0092B-C50C-407E-A947-70E740481C1C}">
+                          <a14:useLocalDpi xmlns:a14="http://schemas.microsoft.com/office/drawing/2010/main" val="0"/>
+                        </a:ext>
+                      </a:extLst>
+                    </a:blip>
+                    <a:srcRect/>
+                    <a:stretch>
+                      <a:fillRect/>
+                    </a:stretch>
+                  </pic:blipFill>
+                  <pic:spPr bwMode="auto">
+                    <a:xfrm>
+                      <a:off x="0" y="0"/>
+                      <a:ext cx="3088005" cy="3219450"/>
+                    </a:xfrm>
+                    <a:prstGeom prst="rect">
+                      <a:avLst/>
+                    </a:prstGeom>
+                    <a:noFill/>
+                    <a:ln>
+                      <a:noFill/>
+                    </a:ln>
+                  </pic:spPr>
+                </pic:pic>
+              </a:graphicData>
+            </a:graphic>
+            <wp14:sizeRelH relativeFrom="margin">
+              <wp14:pctWidth>0</wp14:pctWidth>
+            </wp14:sizeRelH>
+            <wp14:sizeRelV relativeFrom="margin">
+              <wp14:pctHeight>0</wp14:pctHeight>
+            </wp14:sizeRelV>
+          </wp:anchor>
+        </w:drawing>
+      </w:r>
+      <w:r>
+        <w:t>z</w:t>
       </w:r>
       <w:r>
         <w:t> </w:t>
@@ -5054,6 +6064,9 @@
       <w:r>
         <w:t>.</w:t>
       </w:r>
+      <w:r>
+        <w:t xml:space="preserve"> </w:t>
+      </w:r>
     </w:p>
     <w:p>
       <w:pPr>
@@ -5068,7 +6081,25 @@
       </w:r>
       <w:proofErr w:type="spellEnd"/>
       <w:r>
-        <w:t xml:space="preserve">, takže administrátor neví, jaké uživatel má heslo pouze výsledný </w:t>
+        <w:t xml:space="preserve">, takže administrátor </w:t>
+      </w:r>
+      <w:r>
+        <w:t xml:space="preserve">sám </w:t>
+      </w:r>
+      <w:r>
+        <w:t>neví, jaké uživatel má heslo</w:t>
+      </w:r>
+      <w:r>
+        <w:t>,</w:t>
+      </w:r>
+      <w:r>
+        <w:t xml:space="preserve"> pouze </w:t>
+      </w:r>
+      <w:r>
+        <w:t xml:space="preserve">zná </w:t>
+      </w:r>
+      <w:r>
+        <w:t xml:space="preserve">výsledný </w:t>
       </w:r>
       <w:proofErr w:type="spellStart"/>
       <w:r>
@@ -5077,6 +6108,28 @@
       <w:proofErr w:type="spellEnd"/>
       <w:r>
         <w:t xml:space="preserve">. </w:t>
+      </w:r>
+    </w:p>
+    <w:p>
+      <w:pPr>
+        <w:pStyle w:val="RPText"/>
+      </w:pPr>
+      <w:r>
+        <w:t xml:space="preserve">Třída </w:t>
+      </w:r>
+      <w:proofErr w:type="spellStart"/>
+      <w:r>
+        <w:t>UserDetails</w:t>
+      </w:r>
+      <w:proofErr w:type="spellEnd"/>
+      <w:r>
+        <w:t xml:space="preserve"> obsahuje detaily uživatele, pomocí kterých je následně generován toke</w:t>
+      </w:r>
+      <w:r>
+        <w:t>n</w:t>
+      </w:r>
+      <w:r>
+        <w:t>.</w:t>
       </w:r>
     </w:p>
     <w:p>
@@ -5089,62 +6142,82 @@
       </w:r>
       <w:proofErr w:type="spellStart"/>
       <w:r>
-        <w:t>UserDetails</w:t>
-      </w:r>
-      <w:proofErr w:type="spellEnd"/>
-      <w:r>
-        <w:t xml:space="preserve"> obsahuje detaily uživatele, pomocí kterých je následně generován toke</w:t>
-      </w:r>
-      <w:r>
-        <w:t>n</w:t>
-      </w:r>
-      <w:r>
-        <w:t>.</w:t>
-      </w:r>
+        <w:t>SecurityConfig</w:t>
+      </w:r>
+      <w:proofErr w:type="spellEnd"/>
+      <w:r>
+        <w:t xml:space="preserve"> je konfigurační soubor celé aplikace, kde jsou nastaveny jednotlivé prvky, jako např </w:t>
+      </w:r>
+      <w:proofErr w:type="spellStart"/>
+      <w:r>
+        <w:t>Bcrypt</w:t>
+      </w:r>
+      <w:proofErr w:type="spellEnd"/>
+      <w:r>
+        <w:t xml:space="preserve"> nebo nastavené endpoint</w:t>
+      </w:r>
+      <w:r>
+        <w:t xml:space="preserve">y, </w:t>
+      </w:r>
+      <w:r>
+        <w:t>ke kterým se dá připojit bez hesla (např login)</w:t>
+      </w:r>
+    </w:p>
+    <w:p>
+      <w:pPr>
+        <w:pStyle w:val="RPNazevpodkapitoly"/>
+      </w:pPr>
+      <w:bookmarkStart w:id="26" w:name="_Toc70333298"/>
+      <w:r>
+        <w:t>Filt</w:t>
+      </w:r>
+      <w:r>
+        <w:t>rování dat a práce s daty</w:t>
+      </w:r>
+      <w:bookmarkEnd w:id="26"/>
     </w:p>
     <w:p>
       <w:pPr>
         <w:pStyle w:val="RPText"/>
       </w:pPr>
       <w:r>
-        <w:t xml:space="preserve">Třída </w:t>
-      </w:r>
-      <w:proofErr w:type="spellStart"/>
-      <w:r>
-        <w:t>SecurityConfig</w:t>
-      </w:r>
-      <w:proofErr w:type="spellEnd"/>
-      <w:r>
-        <w:t xml:space="preserve"> je konfigurační soubor celé aplikace, kde jsou nastaveny jednotlivé prvky, jako např </w:t>
-      </w:r>
-      <w:proofErr w:type="spellStart"/>
-      <w:r>
-        <w:t>Bcrypt</w:t>
-      </w:r>
-      <w:proofErr w:type="spellEnd"/>
-      <w:r>
-        <w:t xml:space="preserve"> nebo nastavené endpointy ke kterým se dá připojit bez hesla (např login)</w:t>
-      </w:r>
-    </w:p>
-    <w:p>
-      <w:pPr>
-        <w:pStyle w:val="RPNazevpodkapitoly"/>
-      </w:pPr>
-      <w:bookmarkStart w:id="20" w:name="_Toc68121419"/>
-      <w:r>
-        <w:t>Filt</w:t>
-      </w:r>
-      <w:r>
-        <w:t>rování dat a práce s daty</w:t>
-      </w:r>
-      <w:bookmarkEnd w:id="20"/>
-    </w:p>
-    <w:p>
-      <w:pPr>
-        <w:pStyle w:val="RPText"/>
-      </w:pPr>
-      <w:r>
-        <w:t xml:space="preserve">V rámci knihovny je nutné filtrovat data na základě žádosti uživatelů, v našem případě tedy potřeba najít knihy podle zadaných parametrů uživatele. Uživatel si můžeme vybrat na základě kterých autorů či žánrů chce vidět knihy. To funguje tak že nejprve obdrží seznam všech autorů a žánrů v knihovně a následně si vybere. Odeslanou žádost server zpracuje a každou knihu v databázi porovná s daným parametrem, který přidá do výsledné skupiny, toto by ale znamenalo že uživatel dostane více zástupců jedné knihy v poli výsledků, experimentálně jsem zjistil, že </w:t>
+        <w:t xml:space="preserve">V rámci knihovny je nutné filtrovat data na základě žádosti uživatelů, v našem případě </w:t>
+      </w:r>
+      <w:r>
+        <w:t xml:space="preserve">je </w:t>
+      </w:r>
+      <w:r>
+        <w:t>tedy potřeba najít knihy podle zadaných parametrů uživatele. Uživatel si může vybrat na základě kterých autorů či žánrů chce vidět knihy. To funguje tak</w:t>
+      </w:r>
+      <w:r>
+        <w:t>,</w:t>
+      </w:r>
+      <w:r>
+        <w:t xml:space="preserve"> že </w:t>
+      </w:r>
+      <w:r>
+        <w:t xml:space="preserve">uživatel </w:t>
+      </w:r>
+      <w:r>
+        <w:t>nejprve obdrží seznam všech autorů a žánrů v knihovně a následně si vybere. Odeslanou žádost server zpracuje a každou knihu v databázi porovná s daným parametrem, který přidá do výsledné skupiny</w:t>
+      </w:r>
+      <w:r>
+        <w:t>. T</w:t>
+      </w:r>
+      <w:r>
+        <w:t>oto by ale znamenalo</w:t>
+      </w:r>
+      <w:r>
+        <w:t>,</w:t>
+      </w:r>
+      <w:r>
+        <w:t xml:space="preserve"> že uživatel dostane více zástupců jedné knihy v poli výsledků</w:t>
+      </w:r>
+      <w:r>
+        <w:t>. E</w:t>
+      </w:r>
+      <w:r>
+        <w:t xml:space="preserve">xperimentálně jsem zjistil, že </w:t>
       </w:r>
       <w:proofErr w:type="spellStart"/>
       <w:r>
@@ -5155,7 +6228,13 @@
       </w:r>
       <w:proofErr w:type="spellEnd"/>
       <w:r>
-        <w:t xml:space="preserve"> nedokáže zpracovat velké objekty, a proto tedy </w:t>
+        <w:t xml:space="preserve"> nedokáže zpracovat velké objekty</w:t>
+      </w:r>
+      <w:r>
+        <w:t>,</w:t>
+      </w:r>
+      <w:r>
+        <w:t xml:space="preserve"> a proto tedy </w:t>
       </w:r>
       <w:r>
         <w:t xml:space="preserve">tvořím </w:t>
@@ -5166,7 +6245,13 @@
       </w:r>
       <w:proofErr w:type="spellEnd"/>
       <w:r>
-        <w:t xml:space="preserve"> z id všech knih z výsledné množiny pomocí které ho poté vygeneruje seznam výsledků.</w:t>
+        <w:t xml:space="preserve"> z id všech knih z výsledné množiny</w:t>
+      </w:r>
+      <w:r>
+        <w:t>,</w:t>
+      </w:r>
+      <w:r>
+        <w:t xml:space="preserve"> pomocí které ho poté vygeneruje seznam výsledků.</w:t>
       </w:r>
     </w:p>
     <w:p>
@@ -5265,6 +6350,9 @@
         </w:sdtContent>
       </w:sdt>
       <w:r>
+        <w:t>,</w:t>
+      </w:r>
+      <w:r>
         <w:t xml:space="preserve"> které poté řadí list od nejvíce prošlé knihy. </w:t>
       </w:r>
     </w:p>
@@ -5277,7 +6365,7 @@
       <w:pPr>
         <w:pStyle w:val="RPText"/>
         <w:sectPr>
-          <w:footerReference w:type="default" r:id="rId12"/>
+          <w:footerReference w:type="default" r:id="rId15"/>
           <w:pgSz w:w="11906" w:h="16838"/>
           <w:pgMar w:top="1418" w:right="1418" w:bottom="1418" w:left="1985" w:header="709" w:footer="709" w:gutter="0"/>
           <w:pgNumType w:start="1"/>
@@ -5290,37 +6378,34 @@
       <w:pPr>
         <w:pStyle w:val="RPNazevkapitoly"/>
       </w:pPr>
-      <w:bookmarkStart w:id="21" w:name="_Toc68121420"/>
+      <w:bookmarkStart w:id="27" w:name="_Toc70333299"/>
       <w:r>
         <w:lastRenderedPageBreak/>
-        <w:t>Front end</w:t>
-      </w:r>
-      <w:bookmarkEnd w:id="21"/>
+        <w:t>Frontend</w:t>
+      </w:r>
+      <w:bookmarkEnd w:id="27"/>
     </w:p>
     <w:p>
       <w:pPr>
         <w:pStyle w:val="RPText"/>
       </w:pPr>
       <w:r>
-        <w:t xml:space="preserve">Front end je klientskou částí </w:t>
+        <w:t xml:space="preserve">Frontend je klientskou částí </w:t>
       </w:r>
       <w:r>
         <w:t>aplikace,</w:t>
       </w:r>
       <w:r>
-        <w:t xml:space="preserve"> která zobrazuje uživateli data, a také mu umožnuje odesílat příkazy serveru</w:t>
-      </w:r>
-      <w:r>
-        <w:t>. Pro frontend používám Angular</w:t>
-      </w:r>
-      <w:r>
-        <w:rPr>
-          <w:noProof/>
-        </w:rPr>
-        <w:t xml:space="preserve"> ()</w:t>
-      </w:r>
-      <w:r>
-        <w:t xml:space="preserve">, což je prakticky plnohodnotný framework, ke svému běhu potřebuje </w:t>
+        <w:t xml:space="preserve"> která zobrazuje uživateli data a také mu umožnuje odesílat příkazy serveru</w:t>
+      </w:r>
+      <w:r>
+        <w:t xml:space="preserve">. Pro frontend používám </w:t>
+      </w:r>
+      <w:r>
+        <w:t>Angular,</w:t>
+      </w:r>
+      <w:r>
+        <w:t xml:space="preserve"> což je prakticky plnohodnotný framework, ke svému běhu potřebuje </w:t>
       </w:r>
       <w:proofErr w:type="spellStart"/>
       <w:r>
@@ -5336,7 +6421,13 @@
       </w:r>
       <w:proofErr w:type="spellEnd"/>
       <w:r>
-        <w:t xml:space="preserve"> manager) ale také spoustu dalších podpůrných programů jako </w:t>
+        <w:t xml:space="preserve"> manager)</w:t>
+      </w:r>
+      <w:r>
+        <w:t>,</w:t>
+      </w:r>
+      <w:r>
+        <w:t xml:space="preserve"> ale také spoustu dalších podpůrných programů jako </w:t>
       </w:r>
       <w:proofErr w:type="spellStart"/>
       <w:r>
@@ -5370,7 +6461,7 @@
             <w:fldChar w:fldCharType="begin"/>
           </w:r>
           <w:r>
-            <w:instrText xml:space="preserve"> CITATION Boo \l 1029 </w:instrText>
+            <w:instrText xml:space="preserve">CITATION Boo \l 1029 </w:instrText>
           </w:r>
           <w:r>
             <w:fldChar w:fldCharType="separate"/>
@@ -5379,7 +6470,7 @@
             <w:rPr>
               <w:noProof/>
             </w:rPr>
-            <w:t xml:space="preserve"> (Bootstarp)</w:t>
+            <w:t xml:space="preserve"> (Bootstrap)</w:t>
           </w:r>
           <w:r>
             <w:fldChar w:fldCharType="end"/>
@@ -5403,7 +6494,22 @@
       </w:r>
       <w:proofErr w:type="spellEnd"/>
       <w:r>
-        <w:t xml:space="preserve"> mi přejde hodně nepřehledné, aplikace celkově celkem jednoduše sklouzne k trochu nepřehlednému kódu, na druhou stranu Angular má opravdu široké možnosti z hlediska toho, co se dá dělat s frameworkem. Základnám stavebním kamenem Angularu je komponenta, která se skládá z templatu, </w:t>
+        <w:t xml:space="preserve"> mi přejde hodně nepřehledné, aplikace celkově jednoduše sklouzne k trochu nepřehlednému kódu</w:t>
+      </w:r>
+      <w:r>
+        <w:t xml:space="preserve">. </w:t>
+      </w:r>
+      <w:r>
+        <w:t>N</w:t>
+      </w:r>
+      <w:r>
+        <w:t>a druhou stranu Angular má opravdu široké možnosti z hlediska toho, co se dá dělat s frameworkem. Základn</w:t>
+      </w:r>
+      <w:r>
+        <w:t>í</w:t>
+      </w:r>
+      <w:r>
+        <w:t xml:space="preserve">m stavebním kamenem Angularu je komponenta, která se skládá z templatu, </w:t>
       </w:r>
       <w:proofErr w:type="spellStart"/>
       <w:r>
@@ -5450,18 +6556,48 @@
       <w:pPr>
         <w:pStyle w:val="RPNazevpodkapitoly"/>
       </w:pPr>
-      <w:bookmarkStart w:id="22" w:name="_Toc68121421"/>
+      <w:bookmarkStart w:id="28" w:name="_Toc70333300"/>
       <w:r>
         <w:t>Http klient</w:t>
       </w:r>
-      <w:bookmarkEnd w:id="22"/>
+      <w:bookmarkEnd w:id="28"/>
     </w:p>
     <w:p>
       <w:pPr>
         <w:pStyle w:val="RPText"/>
       </w:pPr>
       <w:r>
-        <w:t xml:space="preserve">Angular disponuje silným http klientem, který umožnuje posílat žádosti serveru, původně jsem měl v plánu použít klient Axios, ale funkcionalitou základní klient Angularu je dostačující, dokonce jsem se později dočetl že Axios byl vyvinut z klientu Angularu. </w:t>
+        <w:t>Angular disponuje silným http klientem, který umožnuje posílat žádosti serveru</w:t>
+      </w:r>
+      <w:r>
+        <w:t>. P</w:t>
+      </w:r>
+      <w:r>
+        <w:t xml:space="preserve">ůvodně jsem měl v plánu použít klient Axios, ale funkcionalitou </w:t>
+      </w:r>
+      <w:r>
+        <w:t xml:space="preserve">je </w:t>
+      </w:r>
+      <w:r>
+        <w:t>základní klient Angularu dostačující</w:t>
+      </w:r>
+      <w:r>
+        <w:t>. Později j</w:t>
+      </w:r>
+      <w:r>
+        <w:t xml:space="preserve">sem se </w:t>
+      </w:r>
+      <w:r>
+        <w:t>dokonce</w:t>
+      </w:r>
+      <w:r>
+        <w:t xml:space="preserve"> dočetl</w:t>
+      </w:r>
+      <w:r>
+        <w:t>,</w:t>
+      </w:r>
+      <w:r>
+        <w:t xml:space="preserve"> že Axios byl vyvinut z klientu Angularu. </w:t>
       </w:r>
     </w:p>
     <w:p>
@@ -5506,11 +6642,11 @@
       <w:pPr>
         <w:pStyle w:val="RPNazevpodkapitoly"/>
       </w:pPr>
-      <w:bookmarkStart w:id="23" w:name="_Toc68121422"/>
+      <w:bookmarkStart w:id="29" w:name="_Toc70333301"/>
       <w:r>
         <w:t>Autentifikace na straně serveru</w:t>
       </w:r>
-      <w:bookmarkEnd w:id="23"/>
+      <w:bookmarkEnd w:id="29"/>
     </w:p>
     <w:p>
       <w:pPr>
@@ -5547,11 +6683,23 @@
         </w:sdtContent>
       </w:sdt>
       <w:r>
-        <w:t xml:space="preserve">. Server odešlé žádost s heslem a uživatelským jménem uživatele. Pokud je </w:t>
+        <w:t>. Server odešl</w:t>
+      </w:r>
+      <w:r>
+        <w:t>e</w:t>
+      </w:r>
+      <w:r>
+        <w:t xml:space="preserve"> žádost s heslem a uživatelským jménem uživatele. Pokud je </w:t>
       </w:r>
       <w:r>
         <w:lastRenderedPageBreak/>
-        <w:t>heslo správné v odpovědi přijdou informace uživatele jako id, role, a zejména token. Všechny jsou uloženy do lokální paměti prohlížeče (</w:t>
+        <w:t>heslo správné</w:t>
+      </w:r>
+      <w:r>
+        <w:t>,</w:t>
+      </w:r>
+      <w:r>
+        <w:t xml:space="preserve"> v odpovědi přijdou informace uživatele jako id, role, a zejména token. Všechny jsou uloženy do lokální paměti prohlížeče (</w:t>
       </w:r>
       <w:proofErr w:type="spellStart"/>
       <w:r>
@@ -5607,7 +6755,13 @@
         </w:sdtContent>
       </w:sdt>
       <w:r>
-        <w:t xml:space="preserve"> poté následně při zpracování každé žádosti připojí do hlavičky token s informacemi uživatele které ověří server.</w:t>
+        <w:t xml:space="preserve"> poté následně při zpracování každé žádosti připojí do hlavičky token s informacemi uživatele</w:t>
+      </w:r>
+      <w:r>
+        <w:t>,</w:t>
+      </w:r>
+      <w:r>
+        <w:t xml:space="preserve"> které ověří server.</w:t>
       </w:r>
     </w:p>
     <w:p>
@@ -5621,7 +6775,13 @@
         <w:t>úložišti</w:t>
       </w:r>
       <w:r>
-        <w:t xml:space="preserve">, podle nich je zobrazován uživateli obsah, pokud se uživatel náhodou dostane na </w:t>
+        <w:t>, podle nich je zobrazován uživateli obsah</w:t>
+      </w:r>
+      <w:r>
+        <w:t>. P</w:t>
+      </w:r>
+      <w:r>
+        <w:t xml:space="preserve">okud se uživatel náhodou dostane na </w:t>
       </w:r>
       <w:r>
         <w:t>stránku,</w:t>
@@ -5657,11 +6817,11 @@
       <w:pPr>
         <w:pStyle w:val="RPNazevpodkapitoly"/>
       </w:pPr>
-      <w:bookmarkStart w:id="24" w:name="_Toc68121423"/>
+      <w:bookmarkStart w:id="30" w:name="_Toc70333302"/>
       <w:r>
         <w:t>Uživatelské nastavení</w:t>
       </w:r>
-      <w:bookmarkEnd w:id="24"/>
+      <w:bookmarkEnd w:id="30"/>
     </w:p>
     <w:p>
       <w:pPr>
@@ -5676,18 +6836,30 @@
         <w:pStyle w:val="RPText"/>
       </w:pPr>
       <w:r>
-        <w:t>Uživatel si může změnit heslo zadáním starého, které je porovnáno na serveru, jestli se shoduje a je možné zadat nové v rámci možností validátorů.</w:t>
+        <w:t xml:space="preserve">Uživatel si </w:t>
+      </w:r>
+      <w:r>
+        <w:t xml:space="preserve">také </w:t>
+      </w:r>
+      <w:r>
+        <w:t xml:space="preserve">může změnit heslo zadáním starého, které je porovnáno na serveru, </w:t>
+      </w:r>
+      <w:r>
+        <w:t xml:space="preserve">zda </w:t>
+      </w:r>
+      <w:r>
+        <w:t>se shoduje a je možné zadat nové v rámci možností validátorů.</w:t>
       </w:r>
     </w:p>
     <w:p>
       <w:pPr>
         <w:pStyle w:val="RPNazevpodkapitoly"/>
       </w:pPr>
-      <w:bookmarkStart w:id="25" w:name="_Toc68121424"/>
+      <w:bookmarkStart w:id="31" w:name="_Toc70333303"/>
       <w:r>
         <w:t>Komponenty</w:t>
       </w:r>
-      <w:bookmarkEnd w:id="25"/>
+      <w:bookmarkEnd w:id="31"/>
     </w:p>
     <w:p>
       <w:pPr>
@@ -5719,7 +6891,13 @@
         <w:pStyle w:val="RPText"/>
       </w:pPr>
       <w:r>
-        <w:t xml:space="preserve">Protože jsem se snažil, aby aplikace byla maximálně dynamická je možné filtrovat knihy pomocí </w:t>
+        <w:t>Protože jsem se snažil, aby aplikace byla maximálně dynamická</w:t>
+      </w:r>
+      <w:r>
+        <w:t>,</w:t>
+      </w:r>
+      <w:r>
+        <w:t xml:space="preserve"> je možné filtrovat knihy pomocí </w:t>
       </w:r>
       <w:proofErr w:type="spellStart"/>
       <w:r>
@@ -5727,18 +6905,27 @@
       </w:r>
       <w:proofErr w:type="spellEnd"/>
       <w:r>
-        <w:t xml:space="preserve"> seznamů, které vždy načítají aktuální seznamy žánrů a autorů z databáze</w:t>
+        <w:t xml:space="preserve"> seznamů, které vždy načítají aktuální seznamy žánrů a autorů z</w:t>
+      </w:r>
+      <w:r>
+        <w:t> </w:t>
+      </w:r>
+      <w:r>
+        <w:t>databáze</w:t>
+      </w:r>
+      <w:r>
+        <w:t>.</w:t>
       </w:r>
     </w:p>
     <w:p>
       <w:pPr>
         <w:pStyle w:val="RPNazevpodkapitoly"/>
       </w:pPr>
-      <w:bookmarkStart w:id="26" w:name="_Toc68121425"/>
+      <w:bookmarkStart w:id="32" w:name="_Toc70333304"/>
       <w:r>
         <w:t>Routing</w:t>
       </w:r>
-      <w:bookmarkEnd w:id="26"/>
+      <w:bookmarkEnd w:id="32"/>
     </w:p>
     <w:p>
       <w:pPr>
@@ -5751,7 +6938,13 @@
         <w:t xml:space="preserve"> (Angular Doc)</w:t>
       </w:r>
       <w:r>
-        <w:t xml:space="preserve"> pro navigaci mezi jednotlivými komponentami, cesty jsou uloženy v souboru </w:t>
+        <w:t xml:space="preserve"> pro navigaci mezi jednotlivými komponentami, cesty jsou uloženy v</w:t>
+      </w:r>
+      <w:r>
+        <w:t xml:space="preserve"> </w:t>
+      </w:r>
+      <w:r>
+        <w:t xml:space="preserve">souboru </w:t>
       </w:r>
       <w:proofErr w:type="spellStart"/>
       <w:r>
@@ -5759,7 +6952,7 @@
       </w:r>
       <w:proofErr w:type="spellEnd"/>
       <w:r>
-        <w:t xml:space="preserve"> routing. Některé cesty mohou mít parametr, pro zobrazení stránky s konkrétním obsahem.</w:t>
+        <w:t xml:space="preserve"> routing. Některé cesty mohou mít parametr pro zobrazení stránky s konkrétním obsahem.</w:t>
       </w:r>
     </w:p>
     <w:p>
@@ -5778,94 +6971,38 @@
         <w:lastRenderedPageBreak/>
         <w:t xml:space="preserve"> </w:t>
       </w:r>
-      <w:bookmarkStart w:id="27" w:name="_Toc68121426"/>
+      <w:bookmarkStart w:id="33" w:name="_Toc70333305"/>
       <w:r>
         <w:t>Informace pro spuštění</w:t>
       </w:r>
-      <w:bookmarkEnd w:id="27"/>
-    </w:p>
-    <w:p>
-      <w:r>
-        <w:t xml:space="preserve">Všechny informace pro spuštění jsou obsažené v </w:t>
-      </w:r>
-      <w:proofErr w:type="spellStart"/>
-      <w:r>
-        <w:t>readme</w:t>
-      </w:r>
-      <w:proofErr w:type="spellEnd"/>
-      <w:r>
-        <w:t xml:space="preserve"> souboru.</w:t>
-      </w:r>
-    </w:p>
-    <w:p>
-      <w:r>
-        <w:br w:type="page"/>
-      </w:r>
-    </w:p>
-    <w:p/>
-    <w:p>
-      <w:pPr>
-        <w:pStyle w:val="RPNazevkapitoly"/>
-      </w:pPr>
-      <w:bookmarkStart w:id="28" w:name="_Toc68121427"/>
-      <w:r>
-        <w:t>Závěr</w:t>
-      </w:r>
-      <w:bookmarkEnd w:id="28"/>
+      <w:bookmarkEnd w:id="33"/>
     </w:p>
     <w:p>
       <w:pPr>
         <w:pStyle w:val="RPText"/>
-        <w:jc w:val="left"/>
-      </w:pPr>
-      <w:r>
-        <w:t>Na závěr bych rád zhodnotil svůj projekt</w:t>
-      </w:r>
-      <w:r>
-        <w:t xml:space="preserve">, myslím že se mi povedlo naplnit cíl projektu, a to sestavit plnohodnotnou aplikaci pro knihovnu, aplikace je plně funkční a myslím že po lehkém doladění zejména frontendu připravena pro použití v praxi. </w:t>
-      </w:r>
-    </w:p>
-    <w:p>
-      <w:pPr>
-        <w:pStyle w:val="RPText"/>
-        <w:jc w:val="left"/>
-      </w:pPr>
-      <w:r>
-        <w:t>Trochu špatně jsem odhadnul časovou náročnost projektu, kdy jsem si snažil hodně vyhrát s backendem, a na frontend mi zbylo relativně málo času.</w:t>
-      </w:r>
-    </w:p>
-    <w:p>
-      <w:pPr>
-        <w:pStyle w:val="RPText"/>
-        <w:jc w:val="left"/>
-      </w:pPr>
-      <w:r>
-        <w:t>Z hlediska naplnění mích osobních cílů se mi podařilo přiučit se hodně nového, jak z hlediska nových technologií, tak i práce s časem. Jsem rád že jsem se naučil používat nové technologie, které se dnes používají k práci ve firmách.</w:t>
-      </w:r>
-    </w:p>
-    <w:p>
-      <w:pPr>
-        <w:pStyle w:val="RPText"/>
-      </w:pPr>
-    </w:p>
-    <w:p>
-      <w:pPr>
-        <w:rPr>
-          <w:rFonts w:ascii="Times New Roman" w:hAnsi="Times New Roman"/>
-          <w:sz w:val="24"/>
-        </w:rPr>
-      </w:pPr>
-      <w:r>
-        <w:br w:type="page"/>
-      </w:r>
-    </w:p>
-    <w:p>
-      <w:pPr>
-        <w:pStyle w:val="RPText"/>
-      </w:pPr>
+      </w:pPr>
+      <w:r>
+        <w:t xml:space="preserve">Repositář se nachází na </w:t>
+      </w:r>
+      <w:proofErr w:type="spellStart"/>
+      <w:r>
+        <w:t>url</w:t>
+      </w:r>
+      <w:proofErr w:type="spellEnd"/>
+      <w:r>
+        <w:t xml:space="preserve"> adrese „https://github.com/</w:t>
+      </w:r>
+      <w:proofErr w:type="spellStart"/>
+      <w:r>
+        <w:t>gyarab</w:t>
+      </w:r>
+      <w:proofErr w:type="spellEnd"/>
+      <w:r>
+        <w:t>/2020-4e-sobotka-vojtech-elibrary“</w:t>
+      </w:r>
       <w:sdt>
         <w:sdtPr>
-          <w:id w:val="-1388641596"/>
+          <w:id w:val="-1929956899"/>
           <w:citation/>
         </w:sdtPr>
         <w:sdtEndPr/>
@@ -5874,7 +7011,7 @@
             <w:fldChar w:fldCharType="begin"/>
           </w:r>
           <w:r>
-            <w:instrText xml:space="preserve">CITATION bez21 \l 1029 </w:instrText>
+            <w:instrText xml:space="preserve"> CITATION ELibrary \l 1029 </w:instrText>
           </w:r>
           <w:r>
             <w:fldChar w:fldCharType="separate"/>
@@ -5883,23 +7020,539 @@
             <w:rPr>
               <w:noProof/>
             </w:rPr>
-            <w:t>(Bezkoder, 2021)</w:t>
+            <w:t xml:space="preserve"> (Sobotka)</w:t>
           </w:r>
           <w:r>
             <w:fldChar w:fldCharType="end"/>
           </w:r>
         </w:sdtContent>
       </w:sdt>
-    </w:p>
+      <w:r>
+        <w:t>.</w:t>
+      </w:r>
+    </w:p>
+    <w:p>
+      <w:pPr>
+        <w:pStyle w:val="RPText"/>
+      </w:pPr>
+      <w:r>
+        <w:t xml:space="preserve">Pro spuštění aplikace je potřeba mít nainstalován </w:t>
+      </w:r>
+      <w:proofErr w:type="spellStart"/>
+      <w:r>
+        <w:t>NodeJS</w:t>
+      </w:r>
+      <w:proofErr w:type="spellEnd"/>
+      <w:r>
+        <w:t xml:space="preserve"> a MongoDB. V </w:t>
+      </w:r>
+      <w:proofErr w:type="spellStart"/>
+      <w:r>
+        <w:t>git</w:t>
+      </w:r>
+      <w:proofErr w:type="spellEnd"/>
+      <w:r>
+        <w:t xml:space="preserve"> </w:t>
+      </w:r>
+      <w:proofErr w:type="spellStart"/>
+      <w:r>
+        <w:t>repozotáři</w:t>
+      </w:r>
+      <w:proofErr w:type="spellEnd"/>
+      <w:r>
+        <w:t xml:space="preserve"> je ve složce backend umístěn backend a ve složce „</w:t>
+      </w:r>
+      <w:proofErr w:type="spellStart"/>
+      <w:r>
+        <w:t>elib-final</w:t>
+      </w:r>
+      <w:proofErr w:type="spellEnd"/>
+      <w:r>
+        <w:t>“ je umístěn Angular frontend. Nejprve je nutné vytvořit MongoDB databázi „</w:t>
+      </w:r>
+      <w:proofErr w:type="spellStart"/>
+      <w:r>
+        <w:t>elibrary_final_db</w:t>
+      </w:r>
+      <w:proofErr w:type="spellEnd"/>
+      <w:r>
+        <w:t xml:space="preserve">“ a v ní kolekci </w:t>
+      </w:r>
+      <w:proofErr w:type="spellStart"/>
+      <w:r>
+        <w:t>roles</w:t>
+      </w:r>
+      <w:proofErr w:type="spellEnd"/>
+      <w:r>
+        <w:t xml:space="preserve"> do ní je nutné vložit </w:t>
+      </w:r>
+      <w:proofErr w:type="spellStart"/>
+      <w:r>
+        <w:t>csv</w:t>
+      </w:r>
+      <w:proofErr w:type="spellEnd"/>
+      <w:r>
+        <w:t xml:space="preserve"> soubor </w:t>
+      </w:r>
+      <w:proofErr w:type="spellStart"/>
+      <w:r>
+        <w:t>roles</w:t>
+      </w:r>
+      <w:proofErr w:type="spellEnd"/>
+      <w:r>
+        <w:t xml:space="preserve"> ze složky data. Bez toho nemůže fungovat </w:t>
+      </w:r>
+      <w:proofErr w:type="spellStart"/>
+      <w:r>
+        <w:t>authentifikace</w:t>
+      </w:r>
+      <w:proofErr w:type="spellEnd"/>
+      <w:r>
+        <w:t>. Poté je potřeba ve složce „</w:t>
+      </w:r>
+      <w:proofErr w:type="spellStart"/>
+      <w:r>
+        <w:t>elib-final</w:t>
+      </w:r>
+      <w:proofErr w:type="spellEnd"/>
+      <w:r>
+        <w:t>“ příkaz „</w:t>
+      </w:r>
+      <w:proofErr w:type="spellStart"/>
+      <w:r>
+        <w:t>npm</w:t>
+      </w:r>
+      <w:proofErr w:type="spellEnd"/>
+      <w:r>
+        <w:t xml:space="preserve"> </w:t>
+      </w:r>
+      <w:proofErr w:type="spellStart"/>
+      <w:r>
+        <w:t>install</w:t>
+      </w:r>
+      <w:proofErr w:type="spellEnd"/>
+      <w:r>
+        <w:t xml:space="preserve">“ pro nainstalování všech node knihoven. Frontend je poté spuštěn pomocí příkazu ve složce </w:t>
+      </w:r>
+      <w:r>
+        <w:t>„</w:t>
+      </w:r>
+      <w:proofErr w:type="spellStart"/>
+      <w:r>
+        <w:t>elib-final</w:t>
+      </w:r>
+      <w:proofErr w:type="spellEnd"/>
+      <w:r>
+        <w:t>“</w:t>
+      </w:r>
+      <w:r>
+        <w:t xml:space="preserve"> „</w:t>
+      </w:r>
+      <w:proofErr w:type="spellStart"/>
+      <w:r>
+        <w:t>ng</w:t>
+      </w:r>
+      <w:proofErr w:type="spellEnd"/>
+      <w:r>
+        <w:t xml:space="preserve"> serve“ a backend pomocí příkazu ve složce backend „</w:t>
+      </w:r>
+      <w:proofErr w:type="spellStart"/>
+      <w:r>
+        <w:t>mvn</w:t>
+      </w:r>
+      <w:proofErr w:type="spellEnd"/>
+      <w:r>
+        <w:t xml:space="preserve"> </w:t>
+      </w:r>
+      <w:proofErr w:type="spellStart"/>
+      <w:r>
+        <w:t>spring-</w:t>
+      </w:r>
+      <w:proofErr w:type="gramStart"/>
+      <w:r>
+        <w:t>boot:run</w:t>
+      </w:r>
+      <w:proofErr w:type="spellEnd"/>
+      <w:proofErr w:type="gramEnd"/>
+      <w:r>
+        <w:t>“</w:t>
+      </w:r>
+      <w:r>
+        <w:t>. V případě problému se spuštěním projektu rád pomohu na emailu „vojtech.sobotka@student.gyarab.cz“</w:t>
+      </w:r>
+    </w:p>
+    <w:p>
+      <w:pPr>
+        <w:pStyle w:val="RPText"/>
+      </w:pPr>
+      <w:r>
+        <w:br w:type="page"/>
+      </w:r>
+    </w:p>
+    <w:p/>
     <w:p>
       <w:pPr>
         <w:pStyle w:val="RPNazevkapitoly"/>
       </w:pPr>
-      <w:bookmarkStart w:id="29" w:name="_Toc68121428"/>
-      <w:r>
+      <w:bookmarkStart w:id="34" w:name="_Toc70333306"/>
+      <w:r>
+        <w:t>Závěr</w:t>
+      </w:r>
+      <w:bookmarkEnd w:id="34"/>
+    </w:p>
+    <w:p>
+      <w:pPr>
+        <w:pStyle w:val="RPText"/>
+      </w:pPr>
+      <w:r>
+        <w:t>Na závěr bych rád zhodnotil svůj projekt</w:t>
+      </w:r>
+      <w:r>
+        <w:t>. M</w:t>
+      </w:r>
+      <w:r>
+        <w:t>yslím</w:t>
+      </w:r>
+      <w:r>
+        <w:t>,</w:t>
+      </w:r>
+      <w:r>
+        <w:t xml:space="preserve"> že se mi povedlo naplnit cíl projektu, a to sestavit plnohodnotnou aplikaci pro knihovnu</w:t>
+      </w:r>
+      <w:r>
+        <w:t>. A</w:t>
+      </w:r>
+      <w:r>
+        <w:t xml:space="preserve">plikace je plně funkční a </w:t>
+      </w:r>
+      <w:r>
+        <w:t>dle mého přesvědčení je</w:t>
+      </w:r>
+      <w:r>
+        <w:t xml:space="preserve"> po lehkém doladění zejména frontendu připravena pro použití v praxi. </w:t>
+      </w:r>
+    </w:p>
+    <w:p>
+      <w:pPr>
+        <w:pStyle w:val="RPText"/>
+      </w:pPr>
+      <w:r>
+        <w:t>Trochu špatně jsem odhadl časovou náročnost projektu, kdy jsem si snažil hodně vyhrát s backendem, a na frontend mi zbylo relativně málo času.</w:t>
+      </w:r>
+    </w:p>
+    <w:p>
+      <w:pPr>
+        <w:pStyle w:val="RPText"/>
+      </w:pPr>
+      <w:r>
+        <w:t>Z hlediska naplnění m</w:t>
+      </w:r>
+      <w:r>
+        <w:t>ých</w:t>
+      </w:r>
+      <w:r>
+        <w:t xml:space="preserve"> osobních cílů se mi podařilo přiučit se hodně nového, jak z hlediska nových technologií, tak i práce s</w:t>
+      </w:r>
+      <w:r>
+        <w:t xml:space="preserve"> </w:t>
+      </w:r>
+      <w:r>
+        <w:t>časem. Jsem rád</w:t>
+      </w:r>
+      <w:r>
+        <w:t>,</w:t>
+      </w:r>
+      <w:r>
+        <w:t xml:space="preserve"> že jsem se naučil používat nové technologie, které se dnes používají k</w:t>
+      </w:r>
+      <w:r>
+        <w:t xml:space="preserve"> </w:t>
+      </w:r>
+      <w:r>
+        <w:t>práci ve firmách.</w:t>
+      </w:r>
+    </w:p>
+    <w:p>
+      <w:pPr>
+        <w:pStyle w:val="RPText"/>
+      </w:pPr>
+    </w:p>
+    <w:p>
+      <w:pPr>
+        <w:rPr>
+          <w:rFonts w:ascii="Times New Roman" w:hAnsi="Times New Roman"/>
+          <w:sz w:val="24"/>
+        </w:rPr>
+      </w:pPr>
+      <w:r>
+        <w:br w:type="page"/>
+      </w:r>
+    </w:p>
+    <w:p>
+      <w:pPr>
+        <w:pStyle w:val="RPNazevkapitoly"/>
+      </w:pPr>
+      <w:bookmarkStart w:id="35" w:name="_Toc70333307"/>
+      <w:r>
+        <w:lastRenderedPageBreak/>
+        <w:t>Seznam obrázků</w:t>
+      </w:r>
+      <w:bookmarkEnd w:id="35"/>
+    </w:p>
+    <w:p>
+      <w:pPr>
+        <w:pStyle w:val="Seznamobrzk"/>
+        <w:tabs>
+          <w:tab w:val="right" w:leader="dot" w:pos="8493"/>
+        </w:tabs>
+        <w:rPr>
+          <w:rFonts w:eastAsiaTheme="minorEastAsia"/>
+          <w:noProof/>
+          <w:lang w:eastAsia="cs-CZ"/>
+        </w:rPr>
+      </w:pPr>
+      <w:r>
+        <w:fldChar w:fldCharType="begin"/>
+      </w:r>
+      <w:r>
+        <w:instrText xml:space="preserve"> TOC \h \z \c "Obrázek" </w:instrText>
+      </w:r>
+      <w:r>
+        <w:fldChar w:fldCharType="separate"/>
+      </w:r>
+      <w:hyperlink r:id="rId16" w:anchor="_Toc70262577" w:history="1">
+        <w:r>
+          <w:rPr>
+            <w:rStyle w:val="Hypertextovodkaz"/>
+            <w:noProof/>
+          </w:rPr>
+          <w:t>Obrázek 1 Ukázka Crud Repository</w:t>
+        </w:r>
+        <w:r>
+          <w:rPr>
+            <w:noProof/>
+            <w:webHidden/>
+          </w:rPr>
+          <w:tab/>
+        </w:r>
+        <w:r>
+          <w:rPr>
+            <w:noProof/>
+            <w:webHidden/>
+          </w:rPr>
+          <w:fldChar w:fldCharType="begin"/>
+        </w:r>
+        <w:r>
+          <w:rPr>
+            <w:noProof/>
+            <w:webHidden/>
+          </w:rPr>
+          <w:instrText xml:space="preserve"> PAGEREF _Toc70262577 \h </w:instrText>
+        </w:r>
+        <w:r>
+          <w:rPr>
+            <w:noProof/>
+            <w:webHidden/>
+          </w:rPr>
+        </w:r>
+        <w:r>
+          <w:rPr>
+            <w:noProof/>
+            <w:webHidden/>
+          </w:rPr>
+          <w:fldChar w:fldCharType="separate"/>
+        </w:r>
+        <w:r>
+          <w:rPr>
+            <w:noProof/>
+            <w:webHidden/>
+          </w:rPr>
+          <w:t>7</w:t>
+        </w:r>
+        <w:r>
+          <w:rPr>
+            <w:noProof/>
+            <w:webHidden/>
+          </w:rPr>
+          <w:fldChar w:fldCharType="end"/>
+        </w:r>
+      </w:hyperlink>
+    </w:p>
+    <w:p>
+      <w:pPr>
+        <w:pStyle w:val="Seznamobrzk"/>
+        <w:tabs>
+          <w:tab w:val="right" w:leader="dot" w:pos="8493"/>
+        </w:tabs>
+        <w:rPr>
+          <w:rFonts w:eastAsiaTheme="minorEastAsia"/>
+          <w:noProof/>
+          <w:lang w:eastAsia="cs-CZ"/>
+        </w:rPr>
+      </w:pPr>
+      <w:hyperlink r:id="rId17" w:anchor="_Toc70262578" w:history="1">
+        <w:r>
+          <w:rPr>
+            <w:rStyle w:val="Hypertextovodkaz"/>
+            <w:noProof/>
+          </w:rPr>
+          <w:t>Obrázek 2Ukázka Spring controlleru</w:t>
+        </w:r>
+        <w:r>
+          <w:rPr>
+            <w:noProof/>
+            <w:webHidden/>
+          </w:rPr>
+          <w:tab/>
+        </w:r>
+        <w:r>
+          <w:rPr>
+            <w:noProof/>
+            <w:webHidden/>
+          </w:rPr>
+          <w:fldChar w:fldCharType="begin"/>
+        </w:r>
+        <w:r>
+          <w:rPr>
+            <w:noProof/>
+            <w:webHidden/>
+          </w:rPr>
+          <w:instrText xml:space="preserve"> PAGEREF _Toc70262578 \h </w:instrText>
+        </w:r>
+        <w:r>
+          <w:rPr>
+            <w:noProof/>
+            <w:webHidden/>
+          </w:rPr>
+        </w:r>
+        <w:r>
+          <w:rPr>
+            <w:noProof/>
+            <w:webHidden/>
+          </w:rPr>
+          <w:fldChar w:fldCharType="separate"/>
+        </w:r>
+        <w:r>
+          <w:rPr>
+            <w:noProof/>
+            <w:webHidden/>
+          </w:rPr>
+          <w:t>8</w:t>
+        </w:r>
+        <w:r>
+          <w:rPr>
+            <w:noProof/>
+            <w:webHidden/>
+          </w:rPr>
+          <w:fldChar w:fldCharType="end"/>
+        </w:r>
+      </w:hyperlink>
+    </w:p>
+    <w:p>
+      <w:pPr>
+        <w:pStyle w:val="Seznamobrzk"/>
+        <w:tabs>
+          <w:tab w:val="right" w:leader="dot" w:pos="8493"/>
+        </w:tabs>
+        <w:rPr>
+          <w:rFonts w:eastAsiaTheme="minorEastAsia"/>
+          <w:noProof/>
+          <w:lang w:eastAsia="cs-CZ"/>
+        </w:rPr>
+      </w:pPr>
+      <w:hyperlink r:id="rId18" w:anchor="_Toc70262579" w:history="1">
+        <w:r>
+          <w:rPr>
+            <w:rStyle w:val="Hypertextovodkaz"/>
+            <w:noProof/>
+          </w:rPr>
+          <w:t>Obrázek 3 Schéma JSON web tokenu Zdroj: https://stackoverflow.com/questions/31367628/meanjs-jwt-authentication-in-socketio</w:t>
+        </w:r>
+        <w:r>
+          <w:rPr>
+            <w:noProof/>
+            <w:webHidden/>
+          </w:rPr>
+          <w:tab/>
+        </w:r>
+        <w:r>
+          <w:rPr>
+            <w:noProof/>
+            <w:webHidden/>
+          </w:rPr>
+          <w:fldChar w:fldCharType="begin"/>
+        </w:r>
+        <w:r>
+          <w:rPr>
+            <w:noProof/>
+            <w:webHidden/>
+          </w:rPr>
+          <w:instrText xml:space="preserve"> PAGEREF _Toc70262579 \h </w:instrText>
+        </w:r>
+        <w:r>
+          <w:rPr>
+            <w:noProof/>
+            <w:webHidden/>
+          </w:rPr>
+        </w:r>
+        <w:r>
+          <w:rPr>
+            <w:noProof/>
+            <w:webHidden/>
+          </w:rPr>
+          <w:fldChar w:fldCharType="separate"/>
+        </w:r>
+        <w:r>
+          <w:rPr>
+            <w:noProof/>
+            <w:webHidden/>
+          </w:rPr>
+          <w:t>9</w:t>
+        </w:r>
+        <w:r>
+          <w:rPr>
+            <w:noProof/>
+            <w:webHidden/>
+          </w:rPr>
+          <w:fldChar w:fldCharType="end"/>
+        </w:r>
+      </w:hyperlink>
+    </w:p>
+    <w:p>
+      <w:pPr>
+        <w:pStyle w:val="RPNazevkapitoly"/>
+        <w:numPr>
+          <w:ilvl w:val="0"/>
+          <w:numId w:val="0"/>
+        </w:numPr>
+        <w:ind w:left="357"/>
+      </w:pPr>
+      <w:r>
+        <w:fldChar w:fldCharType="end"/>
+      </w:r>
+    </w:p>
+    <w:p>
+      <w:pPr>
+        <w:rPr>
+          <w:rFonts w:ascii="Times New Roman" w:eastAsiaTheme="majorEastAsia" w:hAnsi="Times New Roman" w:cstheme="majorBidi"/>
+          <w:sz w:val="36"/>
+          <w:szCs w:val="32"/>
+        </w:rPr>
+      </w:pPr>
+      <w:r>
+        <w:br w:type="page"/>
+      </w:r>
+    </w:p>
+    <w:p>
+      <w:pPr>
+        <w:pStyle w:val="RPNazevkapitoly"/>
+      </w:pPr>
+      <w:bookmarkStart w:id="36" w:name="_Toc70333308"/>
+      <w:r>
+        <w:lastRenderedPageBreak/>
         <w:t>Citace</w:t>
       </w:r>
-      <w:bookmarkEnd w:id="29"/>
+      <w:bookmarkEnd w:id="36"/>
     </w:p>
     <w:sdt>
       <w:sdtPr>
@@ -6089,7 +7742,7 @@
                   <w:bCs/>
                   <w:noProof/>
                 </w:rPr>
-                <w:t>Bootstarp.</w:t>
+                <w:t>Bootstrap.</w:t>
               </w:r>
               <w:r>
                 <w:rPr>
@@ -6305,7 +7958,43 @@
                   <w:bCs/>
                   <w:noProof/>
                 </w:rPr>
-                <w:t>Wikie.</w:t>
+                <w:t>Sobotka, Vojtěch.</w:t>
+              </w:r>
+              <w:r>
+                <w:rPr>
+                  <w:noProof/>
+                </w:rPr>
+                <w:t xml:space="preserve"> ELibrary - zdrojový kod. </w:t>
+              </w:r>
+              <w:r>
+                <w:rPr>
+                  <w:i/>
+                  <w:iCs/>
+                  <w:noProof/>
+                </w:rPr>
+                <w:t xml:space="preserve">https://github.com/gyarab/2020-4e-sobotka-vojtech-elibrary. </w:t>
+              </w:r>
+              <w:r>
+                <w:rPr>
+                  <w:noProof/>
+                </w:rPr>
+                <w:t xml:space="preserve">[Online] </w:t>
+              </w:r>
+            </w:p>
+            <w:p>
+              <w:pPr>
+                <w:pStyle w:val="Bibliografie"/>
+                <w:rPr>
+                  <w:noProof/>
+                </w:rPr>
+              </w:pPr>
+              <w:r>
+                <w:rPr>
+                  <w:b/>
+                  <w:bCs/>
+                  <w:noProof/>
+                </w:rPr>
+                <w:t>Wikipedia.</w:t>
               </w:r>
               <w:r>
                 <w:rPr>
@@ -6348,7 +8037,7 @@
 </file>
 
 <file path=word/endnotes.xml><?xml version="1.0" encoding="utf-8"?>
-<w:endnotes xmlns:wpc="http://schemas.microsoft.com/office/word/2010/wordprocessingCanvas" xmlns:cx="http://schemas.microsoft.com/office/drawing/2014/chartex" xmlns:cx1="http://schemas.microsoft.com/office/drawing/2015/9/8/chartex" xmlns:cx2="http://schemas.microsoft.com/office/drawing/2015/10/21/chartex" xmlns:cx3="http://schemas.microsoft.com/office/drawing/2016/5/9/chartex" xmlns:cx4="http://schemas.microsoft.com/office/drawing/2016/5/10/chartex" xmlns:cx5="http://schemas.microsoft.com/office/drawing/2016/5/11/chartex" xmlns:cx6="http://schemas.microsoft.com/office/drawing/2016/5/12/chartex" xmlns:cx7="http://schemas.microsoft.com/office/drawing/2016/5/13/chartex" xmlns:cx8="http://schemas.microsoft.com/office/drawing/2016/5/14/chartex" xmlns:mc="http://schemas.openxmlformats.org/markup-compatibility/2006" xmlns:aink="http://schemas.microsoft.com/office/drawing/2016/ink" xmlns:am3d="http://schemas.microsoft.com/office/drawing/2017/model3d" xmlns:o="urn:schemas-microsoft-com:office:office" xmlns:r="http://schemas.openxmlformats.org/officeDocument/2006/relationships" xmlns:m="http://schemas.openxmlformats.org/officeDocument/2006/math" xmlns:v="urn:schemas-microsoft-com:vml" xmlns:wp14="http://schemas.microsoft.com/office/word/2010/wordprocessingDrawing" xmlns:wp="http://schemas.openxmlformats.org/drawingml/2006/wordprocessingDrawing" xmlns:w10="urn:schemas-microsoft-com:office:word" xmlns:w="http://schemas.openxmlformats.org/wordprocessingml/2006/main" xmlns:w14="http://schemas.microsoft.com/office/word/2010/wordml" xmlns:w15="http://schemas.microsoft.com/office/word/2012/wordml" xmlns:w16cex="http://schemas.microsoft.com/office/word/2018/wordml/cex" xmlns:w16cid="http://schemas.microsoft.com/office/word/2016/wordml/cid" xmlns:w16="http://schemas.microsoft.com/office/word/2018/wordml" xmlns:w16se="http://schemas.microsoft.com/office/word/2015/wordml/symex" xmlns:wpg="http://schemas.microsoft.com/office/word/2010/wordprocessingGroup" xmlns:wpi="http://schemas.microsoft.com/office/word/2010/wordprocessingInk" xmlns:wne="http://schemas.microsoft.com/office/word/2006/wordml" xmlns:wps="http://schemas.microsoft.com/office/word/2010/wordprocessingShape" mc:Ignorable="w14 w15 w16se w16cid w16 w16cex wp14">
+<w:endnotes xmlns:wpc="http://schemas.microsoft.com/office/word/2010/wordprocessingCanvas" xmlns:cx="http://schemas.microsoft.com/office/drawing/2014/chartex" xmlns:cx1="http://schemas.microsoft.com/office/drawing/2015/9/8/chartex" xmlns:cx2="http://schemas.microsoft.com/office/drawing/2015/10/21/chartex" xmlns:cx3="http://schemas.microsoft.com/office/drawing/2016/5/9/chartex" xmlns:cx4="http://schemas.microsoft.com/office/drawing/2016/5/10/chartex" xmlns:cx5="http://schemas.microsoft.com/office/drawing/2016/5/11/chartex" xmlns:cx6="http://schemas.microsoft.com/office/drawing/2016/5/12/chartex" xmlns:cx7="http://schemas.microsoft.com/office/drawing/2016/5/13/chartex" xmlns:cx8="http://schemas.microsoft.com/office/drawing/2016/5/14/chartex" xmlns:mc="http://schemas.openxmlformats.org/markup-compatibility/2006" xmlns:aink="http://schemas.microsoft.com/office/drawing/2016/ink" xmlns:am3d="http://schemas.microsoft.com/office/drawing/2017/model3d" xmlns:o="urn:schemas-microsoft-com:office:office" xmlns:r="http://schemas.openxmlformats.org/officeDocument/2006/relationships" xmlns:m="http://schemas.openxmlformats.org/officeDocument/2006/math" xmlns:v="urn:schemas-microsoft-com:vml" xmlns:wp14="http://schemas.microsoft.com/office/word/2010/wordprocessingDrawing" xmlns:wp="http://schemas.openxmlformats.org/drawingml/2006/wordprocessingDrawing" xmlns:w10="urn:schemas-microsoft-com:office:word" xmlns:w="http://schemas.openxmlformats.org/wordprocessingml/2006/main" xmlns:w14="http://schemas.microsoft.com/office/word/2010/wordml" xmlns:w15="http://schemas.microsoft.com/office/word/2012/wordml" xmlns:w16cex="http://schemas.microsoft.com/office/word/2018/wordml/cex" xmlns:w16cid="http://schemas.microsoft.com/office/word/2016/wordml/cid" xmlns:w16="http://schemas.microsoft.com/office/word/2018/wordml" xmlns:w16sdtdh="http://schemas.microsoft.com/office/word/2020/wordml/sdtdatahash" xmlns:w16se="http://schemas.microsoft.com/office/word/2015/wordml/symex" xmlns:wpg="http://schemas.microsoft.com/office/word/2010/wordprocessingGroup" xmlns:wpi="http://schemas.microsoft.com/office/word/2010/wordprocessingInk" xmlns:wne="http://schemas.microsoft.com/office/word/2006/wordml" xmlns:wps="http://schemas.microsoft.com/office/word/2010/wordprocessingShape" mc:Ignorable="w14 w15 w16se w16cid w16 w16cex w16sdtdh wp14">
   <w:endnote w:type="separator" w:id="-1">
     <w:p>
       <w:pPr>
@@ -6373,7 +8062,7 @@
 </file>
 
 <file path=word/footer1.xml><?xml version="1.0" encoding="utf-8"?>
-<w:ftr xmlns:wpc="http://schemas.microsoft.com/office/word/2010/wordprocessingCanvas" xmlns:cx="http://schemas.microsoft.com/office/drawing/2014/chartex" xmlns:cx1="http://schemas.microsoft.com/office/drawing/2015/9/8/chartex" xmlns:cx2="http://schemas.microsoft.com/office/drawing/2015/10/21/chartex" xmlns:cx3="http://schemas.microsoft.com/office/drawing/2016/5/9/chartex" xmlns:cx4="http://schemas.microsoft.com/office/drawing/2016/5/10/chartex" xmlns:cx5="http://schemas.microsoft.com/office/drawing/2016/5/11/chartex" xmlns:cx6="http://schemas.microsoft.com/office/drawing/2016/5/12/chartex" xmlns:cx7="http://schemas.microsoft.com/office/drawing/2016/5/13/chartex" xmlns:cx8="http://schemas.microsoft.com/office/drawing/2016/5/14/chartex" xmlns:mc="http://schemas.openxmlformats.org/markup-compatibility/2006" xmlns:aink="http://schemas.microsoft.com/office/drawing/2016/ink" xmlns:am3d="http://schemas.microsoft.com/office/drawing/2017/model3d" xmlns:o="urn:schemas-microsoft-com:office:office" xmlns:r="http://schemas.openxmlformats.org/officeDocument/2006/relationships" xmlns:m="http://schemas.openxmlformats.org/officeDocument/2006/math" xmlns:v="urn:schemas-microsoft-com:vml" xmlns:wp14="http://schemas.microsoft.com/office/word/2010/wordprocessingDrawing" xmlns:wp="http://schemas.openxmlformats.org/drawingml/2006/wordprocessingDrawing" xmlns:w10="urn:schemas-microsoft-com:office:word" xmlns:w="http://schemas.openxmlformats.org/wordprocessingml/2006/main" xmlns:w14="http://schemas.microsoft.com/office/word/2010/wordml" xmlns:w15="http://schemas.microsoft.com/office/word/2012/wordml" xmlns:w16cex="http://schemas.microsoft.com/office/word/2018/wordml/cex" xmlns:w16cid="http://schemas.microsoft.com/office/word/2016/wordml/cid" xmlns:w16="http://schemas.microsoft.com/office/word/2018/wordml" xmlns:w16se="http://schemas.microsoft.com/office/word/2015/wordml/symex" xmlns:wpg="http://schemas.microsoft.com/office/word/2010/wordprocessingGroup" xmlns:wpi="http://schemas.microsoft.com/office/word/2010/wordprocessingInk" xmlns:wne="http://schemas.microsoft.com/office/word/2006/wordml" xmlns:wps="http://schemas.microsoft.com/office/word/2010/wordprocessingShape" mc:Ignorable="w14 w15 w16se w16cid w16 w16cex wp14">
+<w:ftr xmlns:wpc="http://schemas.microsoft.com/office/word/2010/wordprocessingCanvas" xmlns:cx="http://schemas.microsoft.com/office/drawing/2014/chartex" xmlns:cx1="http://schemas.microsoft.com/office/drawing/2015/9/8/chartex" xmlns:cx2="http://schemas.microsoft.com/office/drawing/2015/10/21/chartex" xmlns:cx3="http://schemas.microsoft.com/office/drawing/2016/5/9/chartex" xmlns:cx4="http://schemas.microsoft.com/office/drawing/2016/5/10/chartex" xmlns:cx5="http://schemas.microsoft.com/office/drawing/2016/5/11/chartex" xmlns:cx6="http://schemas.microsoft.com/office/drawing/2016/5/12/chartex" xmlns:cx7="http://schemas.microsoft.com/office/drawing/2016/5/13/chartex" xmlns:cx8="http://schemas.microsoft.com/office/drawing/2016/5/14/chartex" xmlns:mc="http://schemas.openxmlformats.org/markup-compatibility/2006" xmlns:aink="http://schemas.microsoft.com/office/drawing/2016/ink" xmlns:am3d="http://schemas.microsoft.com/office/drawing/2017/model3d" xmlns:o="urn:schemas-microsoft-com:office:office" xmlns:r="http://schemas.openxmlformats.org/officeDocument/2006/relationships" xmlns:m="http://schemas.openxmlformats.org/officeDocument/2006/math" xmlns:v="urn:schemas-microsoft-com:vml" xmlns:wp14="http://schemas.microsoft.com/office/word/2010/wordprocessingDrawing" xmlns:wp="http://schemas.openxmlformats.org/drawingml/2006/wordprocessingDrawing" xmlns:w10="urn:schemas-microsoft-com:office:word" xmlns:w="http://schemas.openxmlformats.org/wordprocessingml/2006/main" xmlns:w14="http://schemas.microsoft.com/office/word/2010/wordml" xmlns:w15="http://schemas.microsoft.com/office/word/2012/wordml" xmlns:w16cex="http://schemas.microsoft.com/office/word/2018/wordml/cex" xmlns:w16cid="http://schemas.microsoft.com/office/word/2016/wordml/cid" xmlns:w16="http://schemas.microsoft.com/office/word/2018/wordml" xmlns:w16sdtdh="http://schemas.microsoft.com/office/word/2020/wordml/sdtdatahash" xmlns:w16se="http://schemas.microsoft.com/office/word/2015/wordml/symex" xmlns:wpg="http://schemas.microsoft.com/office/word/2010/wordprocessingGroup" xmlns:wpi="http://schemas.microsoft.com/office/word/2010/wordprocessingInk" xmlns:wne="http://schemas.microsoft.com/office/word/2006/wordml" xmlns:wps="http://schemas.microsoft.com/office/word/2010/wordprocessingShape" mc:Ignorable="w14 w15 w16se w16cid w16 w16cex w16sdtdh wp14">
   <w:p>
     <w:pPr>
       <w:pStyle w:val="Zpat"/>
@@ -6388,14 +8077,14 @@
         <w:rFonts w:ascii="Times New Roman" w:hAnsi="Times New Roman" w:cs="Times New Roman"/>
         <w:sz w:val="32"/>
       </w:rPr>
-      <w:t>Březen 2021</w:t>
+      <w:t>Duben 2021</w:t>
     </w:r>
   </w:p>
 </w:ftr>
 </file>
 
 <file path=word/footer2.xml><?xml version="1.0" encoding="utf-8"?>
-<w:ftr xmlns:wpc="http://schemas.microsoft.com/office/word/2010/wordprocessingCanvas" xmlns:cx="http://schemas.microsoft.com/office/drawing/2014/chartex" xmlns:cx1="http://schemas.microsoft.com/office/drawing/2015/9/8/chartex" xmlns:cx2="http://schemas.microsoft.com/office/drawing/2015/10/21/chartex" xmlns:cx3="http://schemas.microsoft.com/office/drawing/2016/5/9/chartex" xmlns:cx4="http://schemas.microsoft.com/office/drawing/2016/5/10/chartex" xmlns:cx5="http://schemas.microsoft.com/office/drawing/2016/5/11/chartex" xmlns:cx6="http://schemas.microsoft.com/office/drawing/2016/5/12/chartex" xmlns:cx7="http://schemas.microsoft.com/office/drawing/2016/5/13/chartex" xmlns:cx8="http://schemas.microsoft.com/office/drawing/2016/5/14/chartex" xmlns:mc="http://schemas.openxmlformats.org/markup-compatibility/2006" xmlns:aink="http://schemas.microsoft.com/office/drawing/2016/ink" xmlns:am3d="http://schemas.microsoft.com/office/drawing/2017/model3d" xmlns:o="urn:schemas-microsoft-com:office:office" xmlns:r="http://schemas.openxmlformats.org/officeDocument/2006/relationships" xmlns:m="http://schemas.openxmlformats.org/officeDocument/2006/math" xmlns:v="urn:schemas-microsoft-com:vml" xmlns:wp14="http://schemas.microsoft.com/office/word/2010/wordprocessingDrawing" xmlns:wp="http://schemas.openxmlformats.org/drawingml/2006/wordprocessingDrawing" xmlns:w10="urn:schemas-microsoft-com:office:word" xmlns:w="http://schemas.openxmlformats.org/wordprocessingml/2006/main" xmlns:w14="http://schemas.microsoft.com/office/word/2010/wordml" xmlns:w15="http://schemas.microsoft.com/office/word/2012/wordml" xmlns:w16cex="http://schemas.microsoft.com/office/word/2018/wordml/cex" xmlns:w16cid="http://schemas.microsoft.com/office/word/2016/wordml/cid" xmlns:w16="http://schemas.microsoft.com/office/word/2018/wordml" xmlns:w16se="http://schemas.microsoft.com/office/word/2015/wordml/symex" xmlns:wpg="http://schemas.microsoft.com/office/word/2010/wordprocessingGroup" xmlns:wpi="http://schemas.microsoft.com/office/word/2010/wordprocessingInk" xmlns:wne="http://schemas.microsoft.com/office/word/2006/wordml" xmlns:wps="http://schemas.microsoft.com/office/word/2010/wordprocessingShape" mc:Ignorable="w14 w15 w16se w16cid w16 w16cex wp14">
+<w:ftr xmlns:wpc="http://schemas.microsoft.com/office/word/2010/wordprocessingCanvas" xmlns:cx="http://schemas.microsoft.com/office/drawing/2014/chartex" xmlns:cx1="http://schemas.microsoft.com/office/drawing/2015/9/8/chartex" xmlns:cx2="http://schemas.microsoft.com/office/drawing/2015/10/21/chartex" xmlns:cx3="http://schemas.microsoft.com/office/drawing/2016/5/9/chartex" xmlns:cx4="http://schemas.microsoft.com/office/drawing/2016/5/10/chartex" xmlns:cx5="http://schemas.microsoft.com/office/drawing/2016/5/11/chartex" xmlns:cx6="http://schemas.microsoft.com/office/drawing/2016/5/12/chartex" xmlns:cx7="http://schemas.microsoft.com/office/drawing/2016/5/13/chartex" xmlns:cx8="http://schemas.microsoft.com/office/drawing/2016/5/14/chartex" xmlns:mc="http://schemas.openxmlformats.org/markup-compatibility/2006" xmlns:aink="http://schemas.microsoft.com/office/drawing/2016/ink" xmlns:am3d="http://schemas.microsoft.com/office/drawing/2017/model3d" xmlns:o="urn:schemas-microsoft-com:office:office" xmlns:r="http://schemas.openxmlformats.org/officeDocument/2006/relationships" xmlns:m="http://schemas.openxmlformats.org/officeDocument/2006/math" xmlns:v="urn:schemas-microsoft-com:vml" xmlns:wp14="http://schemas.microsoft.com/office/word/2010/wordprocessingDrawing" xmlns:wp="http://schemas.openxmlformats.org/drawingml/2006/wordprocessingDrawing" xmlns:w10="urn:schemas-microsoft-com:office:word" xmlns:w="http://schemas.openxmlformats.org/wordprocessingml/2006/main" xmlns:w14="http://schemas.microsoft.com/office/word/2010/wordml" xmlns:w15="http://schemas.microsoft.com/office/word/2012/wordml" xmlns:w16cex="http://schemas.microsoft.com/office/word/2018/wordml/cex" xmlns:w16cid="http://schemas.microsoft.com/office/word/2016/wordml/cid" xmlns:w16="http://schemas.microsoft.com/office/word/2018/wordml" xmlns:w16sdtdh="http://schemas.microsoft.com/office/word/2020/wordml/sdtdatahash" xmlns:w16se="http://schemas.microsoft.com/office/word/2015/wordml/symex" xmlns:wpg="http://schemas.microsoft.com/office/word/2010/wordprocessingGroup" xmlns:wpi="http://schemas.microsoft.com/office/word/2010/wordprocessingInk" xmlns:wne="http://schemas.microsoft.com/office/word/2006/wordml" xmlns:wps="http://schemas.microsoft.com/office/word/2010/wordprocessingShape" mc:Ignorable="w14 w15 w16se w16cid w16 w16cex w16sdtdh wp14">
   <w:p>
     <w:pPr>
       <w:pStyle w:val="Zpat"/>
@@ -6405,7 +8094,7 @@
 </file>
 
 <file path=word/footer3.xml><?xml version="1.0" encoding="utf-8"?>
-<w:ftr xmlns:wpc="http://schemas.microsoft.com/office/word/2010/wordprocessingCanvas" xmlns:cx="http://schemas.microsoft.com/office/drawing/2014/chartex" xmlns:cx1="http://schemas.microsoft.com/office/drawing/2015/9/8/chartex" xmlns:cx2="http://schemas.microsoft.com/office/drawing/2015/10/21/chartex" xmlns:cx3="http://schemas.microsoft.com/office/drawing/2016/5/9/chartex" xmlns:cx4="http://schemas.microsoft.com/office/drawing/2016/5/10/chartex" xmlns:cx5="http://schemas.microsoft.com/office/drawing/2016/5/11/chartex" xmlns:cx6="http://schemas.microsoft.com/office/drawing/2016/5/12/chartex" xmlns:cx7="http://schemas.microsoft.com/office/drawing/2016/5/13/chartex" xmlns:cx8="http://schemas.microsoft.com/office/drawing/2016/5/14/chartex" xmlns:mc="http://schemas.openxmlformats.org/markup-compatibility/2006" xmlns:aink="http://schemas.microsoft.com/office/drawing/2016/ink" xmlns:am3d="http://schemas.microsoft.com/office/drawing/2017/model3d" xmlns:o="urn:schemas-microsoft-com:office:office" xmlns:r="http://schemas.openxmlformats.org/officeDocument/2006/relationships" xmlns:m="http://schemas.openxmlformats.org/officeDocument/2006/math" xmlns:v="urn:schemas-microsoft-com:vml" xmlns:wp14="http://schemas.microsoft.com/office/word/2010/wordprocessingDrawing" xmlns:wp="http://schemas.openxmlformats.org/drawingml/2006/wordprocessingDrawing" xmlns:w10="urn:schemas-microsoft-com:office:word" xmlns:w="http://schemas.openxmlformats.org/wordprocessingml/2006/main" xmlns:w14="http://schemas.microsoft.com/office/word/2010/wordml" xmlns:w15="http://schemas.microsoft.com/office/word/2012/wordml" xmlns:w16cex="http://schemas.microsoft.com/office/word/2018/wordml/cex" xmlns:w16cid="http://schemas.microsoft.com/office/word/2016/wordml/cid" xmlns:w16="http://schemas.microsoft.com/office/word/2018/wordml" xmlns:w16se="http://schemas.microsoft.com/office/word/2015/wordml/symex" xmlns:wpg="http://schemas.microsoft.com/office/word/2010/wordprocessingGroup" xmlns:wpi="http://schemas.microsoft.com/office/word/2010/wordprocessingInk" xmlns:wne="http://schemas.microsoft.com/office/word/2006/wordml" xmlns:wps="http://schemas.microsoft.com/office/word/2010/wordprocessingShape" mc:Ignorable="w14 w15 w16se w16cid w16 w16cex wp14">
+<w:ftr xmlns:wpc="http://schemas.microsoft.com/office/word/2010/wordprocessingCanvas" xmlns:cx="http://schemas.microsoft.com/office/drawing/2014/chartex" xmlns:cx1="http://schemas.microsoft.com/office/drawing/2015/9/8/chartex" xmlns:cx2="http://schemas.microsoft.com/office/drawing/2015/10/21/chartex" xmlns:cx3="http://schemas.microsoft.com/office/drawing/2016/5/9/chartex" xmlns:cx4="http://schemas.microsoft.com/office/drawing/2016/5/10/chartex" xmlns:cx5="http://schemas.microsoft.com/office/drawing/2016/5/11/chartex" xmlns:cx6="http://schemas.microsoft.com/office/drawing/2016/5/12/chartex" xmlns:cx7="http://schemas.microsoft.com/office/drawing/2016/5/13/chartex" xmlns:cx8="http://schemas.microsoft.com/office/drawing/2016/5/14/chartex" xmlns:mc="http://schemas.openxmlformats.org/markup-compatibility/2006" xmlns:aink="http://schemas.microsoft.com/office/drawing/2016/ink" xmlns:am3d="http://schemas.microsoft.com/office/drawing/2017/model3d" xmlns:o="urn:schemas-microsoft-com:office:office" xmlns:r="http://schemas.openxmlformats.org/officeDocument/2006/relationships" xmlns:m="http://schemas.openxmlformats.org/officeDocument/2006/math" xmlns:v="urn:schemas-microsoft-com:vml" xmlns:wp14="http://schemas.microsoft.com/office/word/2010/wordprocessingDrawing" xmlns:wp="http://schemas.openxmlformats.org/drawingml/2006/wordprocessingDrawing" xmlns:w10="urn:schemas-microsoft-com:office:word" xmlns:w="http://schemas.openxmlformats.org/wordprocessingml/2006/main" xmlns:w14="http://schemas.microsoft.com/office/word/2010/wordml" xmlns:w15="http://schemas.microsoft.com/office/word/2012/wordml" xmlns:w16cex="http://schemas.microsoft.com/office/word/2018/wordml/cex" xmlns:w16cid="http://schemas.microsoft.com/office/word/2016/wordml/cid" xmlns:w16="http://schemas.microsoft.com/office/word/2018/wordml" xmlns:w16sdtdh="http://schemas.microsoft.com/office/word/2020/wordml/sdtdatahash" xmlns:w16se="http://schemas.microsoft.com/office/word/2015/wordml/symex" xmlns:wpg="http://schemas.microsoft.com/office/word/2010/wordprocessingGroup" xmlns:wpi="http://schemas.microsoft.com/office/word/2010/wordprocessingInk" xmlns:wne="http://schemas.microsoft.com/office/word/2006/wordml" xmlns:wps="http://schemas.microsoft.com/office/word/2010/wordprocessingShape" mc:Ignorable="w14 w15 w16se w16cid w16 w16cex w16sdtdh wp14">
   <w:p>
     <w:pPr>
       <w:pStyle w:val="Zpat"/>
@@ -6415,7 +8104,7 @@
 </file>
 
 <file path=word/footer4.xml><?xml version="1.0" encoding="utf-8"?>
-<w:ftr xmlns:wpc="http://schemas.microsoft.com/office/word/2010/wordprocessingCanvas" xmlns:cx="http://schemas.microsoft.com/office/drawing/2014/chartex" xmlns:cx1="http://schemas.microsoft.com/office/drawing/2015/9/8/chartex" xmlns:cx2="http://schemas.microsoft.com/office/drawing/2015/10/21/chartex" xmlns:cx3="http://schemas.microsoft.com/office/drawing/2016/5/9/chartex" xmlns:cx4="http://schemas.microsoft.com/office/drawing/2016/5/10/chartex" xmlns:cx5="http://schemas.microsoft.com/office/drawing/2016/5/11/chartex" xmlns:cx6="http://schemas.microsoft.com/office/drawing/2016/5/12/chartex" xmlns:cx7="http://schemas.microsoft.com/office/drawing/2016/5/13/chartex" xmlns:cx8="http://schemas.microsoft.com/office/drawing/2016/5/14/chartex" xmlns:mc="http://schemas.openxmlformats.org/markup-compatibility/2006" xmlns:aink="http://schemas.microsoft.com/office/drawing/2016/ink" xmlns:am3d="http://schemas.microsoft.com/office/drawing/2017/model3d" xmlns:o="urn:schemas-microsoft-com:office:office" xmlns:r="http://schemas.openxmlformats.org/officeDocument/2006/relationships" xmlns:m="http://schemas.openxmlformats.org/officeDocument/2006/math" xmlns:v="urn:schemas-microsoft-com:vml" xmlns:wp14="http://schemas.microsoft.com/office/word/2010/wordprocessingDrawing" xmlns:wp="http://schemas.openxmlformats.org/drawingml/2006/wordprocessingDrawing" xmlns:w10="urn:schemas-microsoft-com:office:word" xmlns:w="http://schemas.openxmlformats.org/wordprocessingml/2006/main" xmlns:w14="http://schemas.microsoft.com/office/word/2010/wordml" xmlns:w15="http://schemas.microsoft.com/office/word/2012/wordml" xmlns:w16cex="http://schemas.microsoft.com/office/word/2018/wordml/cex" xmlns:w16cid="http://schemas.microsoft.com/office/word/2016/wordml/cid" xmlns:w16="http://schemas.microsoft.com/office/word/2018/wordml" xmlns:w16se="http://schemas.microsoft.com/office/word/2015/wordml/symex" xmlns:wpg="http://schemas.microsoft.com/office/word/2010/wordprocessingGroup" xmlns:wpi="http://schemas.microsoft.com/office/word/2010/wordprocessingInk" xmlns:wne="http://schemas.microsoft.com/office/word/2006/wordml" xmlns:wps="http://schemas.microsoft.com/office/word/2010/wordprocessingShape" mc:Ignorable="w14 w15 w16se w16cid w16 w16cex wp14">
+<w:ftr xmlns:wpc="http://schemas.microsoft.com/office/word/2010/wordprocessingCanvas" xmlns:cx="http://schemas.microsoft.com/office/drawing/2014/chartex" xmlns:cx1="http://schemas.microsoft.com/office/drawing/2015/9/8/chartex" xmlns:cx2="http://schemas.microsoft.com/office/drawing/2015/10/21/chartex" xmlns:cx3="http://schemas.microsoft.com/office/drawing/2016/5/9/chartex" xmlns:cx4="http://schemas.microsoft.com/office/drawing/2016/5/10/chartex" xmlns:cx5="http://schemas.microsoft.com/office/drawing/2016/5/11/chartex" xmlns:cx6="http://schemas.microsoft.com/office/drawing/2016/5/12/chartex" xmlns:cx7="http://schemas.microsoft.com/office/drawing/2016/5/13/chartex" xmlns:cx8="http://schemas.microsoft.com/office/drawing/2016/5/14/chartex" xmlns:mc="http://schemas.openxmlformats.org/markup-compatibility/2006" xmlns:aink="http://schemas.microsoft.com/office/drawing/2016/ink" xmlns:am3d="http://schemas.microsoft.com/office/drawing/2017/model3d" xmlns:o="urn:schemas-microsoft-com:office:office" xmlns:r="http://schemas.openxmlformats.org/officeDocument/2006/relationships" xmlns:m="http://schemas.openxmlformats.org/officeDocument/2006/math" xmlns:v="urn:schemas-microsoft-com:vml" xmlns:wp14="http://schemas.microsoft.com/office/word/2010/wordprocessingDrawing" xmlns:wp="http://schemas.openxmlformats.org/drawingml/2006/wordprocessingDrawing" xmlns:w10="urn:schemas-microsoft-com:office:word" xmlns:w="http://schemas.openxmlformats.org/wordprocessingml/2006/main" xmlns:w14="http://schemas.microsoft.com/office/word/2010/wordml" xmlns:w15="http://schemas.microsoft.com/office/word/2012/wordml" xmlns:w16cex="http://schemas.microsoft.com/office/word/2018/wordml/cex" xmlns:w16cid="http://schemas.microsoft.com/office/word/2016/wordml/cid" xmlns:w16="http://schemas.microsoft.com/office/word/2018/wordml" xmlns:w16sdtdh="http://schemas.microsoft.com/office/word/2020/wordml/sdtdatahash" xmlns:w16se="http://schemas.microsoft.com/office/word/2015/wordml/symex" xmlns:wpg="http://schemas.microsoft.com/office/word/2010/wordprocessingGroup" xmlns:wpi="http://schemas.microsoft.com/office/word/2010/wordprocessingInk" xmlns:wne="http://schemas.microsoft.com/office/word/2006/wordml" xmlns:wps="http://schemas.microsoft.com/office/word/2010/wordprocessingShape" mc:Ignorable="w14 w15 w16se w16cid w16 w16cex w16sdtdh wp14">
   <w:sdt>
     <w:sdtPr>
       <w:id w:val="1737743787"/>
@@ -6464,7 +8153,7 @@
 </file>
 
 <file path=word/footnotes.xml><?xml version="1.0" encoding="utf-8"?>
-<w:footnotes xmlns:wpc="http://schemas.microsoft.com/office/word/2010/wordprocessingCanvas" xmlns:cx="http://schemas.microsoft.com/office/drawing/2014/chartex" xmlns:cx1="http://schemas.microsoft.com/office/drawing/2015/9/8/chartex" xmlns:cx2="http://schemas.microsoft.com/office/drawing/2015/10/21/chartex" xmlns:cx3="http://schemas.microsoft.com/office/drawing/2016/5/9/chartex" xmlns:cx4="http://schemas.microsoft.com/office/drawing/2016/5/10/chartex" xmlns:cx5="http://schemas.microsoft.com/office/drawing/2016/5/11/chartex" xmlns:cx6="http://schemas.microsoft.com/office/drawing/2016/5/12/chartex" xmlns:cx7="http://schemas.microsoft.com/office/drawing/2016/5/13/chartex" xmlns:cx8="http://schemas.microsoft.com/office/drawing/2016/5/14/chartex" xmlns:mc="http://schemas.openxmlformats.org/markup-compatibility/2006" xmlns:aink="http://schemas.microsoft.com/office/drawing/2016/ink" xmlns:am3d="http://schemas.microsoft.com/office/drawing/2017/model3d" xmlns:o="urn:schemas-microsoft-com:office:office" xmlns:r="http://schemas.openxmlformats.org/officeDocument/2006/relationships" xmlns:m="http://schemas.openxmlformats.org/officeDocument/2006/math" xmlns:v="urn:schemas-microsoft-com:vml" xmlns:wp14="http://schemas.microsoft.com/office/word/2010/wordprocessingDrawing" xmlns:wp="http://schemas.openxmlformats.org/drawingml/2006/wordprocessingDrawing" xmlns:w10="urn:schemas-microsoft-com:office:word" xmlns:w="http://schemas.openxmlformats.org/wordprocessingml/2006/main" xmlns:w14="http://schemas.microsoft.com/office/word/2010/wordml" xmlns:w15="http://schemas.microsoft.com/office/word/2012/wordml" xmlns:w16cex="http://schemas.microsoft.com/office/word/2018/wordml/cex" xmlns:w16cid="http://schemas.microsoft.com/office/word/2016/wordml/cid" xmlns:w16="http://schemas.microsoft.com/office/word/2018/wordml" xmlns:w16se="http://schemas.microsoft.com/office/word/2015/wordml/symex" xmlns:wpg="http://schemas.microsoft.com/office/word/2010/wordprocessingGroup" xmlns:wpi="http://schemas.microsoft.com/office/word/2010/wordprocessingInk" xmlns:wne="http://schemas.microsoft.com/office/word/2006/wordml" xmlns:wps="http://schemas.microsoft.com/office/word/2010/wordprocessingShape" mc:Ignorable="w14 w15 w16se w16cid w16 w16cex wp14">
+<w:footnotes xmlns:wpc="http://schemas.microsoft.com/office/word/2010/wordprocessingCanvas" xmlns:cx="http://schemas.microsoft.com/office/drawing/2014/chartex" xmlns:cx1="http://schemas.microsoft.com/office/drawing/2015/9/8/chartex" xmlns:cx2="http://schemas.microsoft.com/office/drawing/2015/10/21/chartex" xmlns:cx3="http://schemas.microsoft.com/office/drawing/2016/5/9/chartex" xmlns:cx4="http://schemas.microsoft.com/office/drawing/2016/5/10/chartex" xmlns:cx5="http://schemas.microsoft.com/office/drawing/2016/5/11/chartex" xmlns:cx6="http://schemas.microsoft.com/office/drawing/2016/5/12/chartex" xmlns:cx7="http://schemas.microsoft.com/office/drawing/2016/5/13/chartex" xmlns:cx8="http://schemas.microsoft.com/office/drawing/2016/5/14/chartex" xmlns:mc="http://schemas.openxmlformats.org/markup-compatibility/2006" xmlns:aink="http://schemas.microsoft.com/office/drawing/2016/ink" xmlns:am3d="http://schemas.microsoft.com/office/drawing/2017/model3d" xmlns:o="urn:schemas-microsoft-com:office:office" xmlns:r="http://schemas.openxmlformats.org/officeDocument/2006/relationships" xmlns:m="http://schemas.openxmlformats.org/officeDocument/2006/math" xmlns:v="urn:schemas-microsoft-com:vml" xmlns:wp14="http://schemas.microsoft.com/office/word/2010/wordprocessingDrawing" xmlns:wp="http://schemas.openxmlformats.org/drawingml/2006/wordprocessingDrawing" xmlns:w10="urn:schemas-microsoft-com:office:word" xmlns:w="http://schemas.openxmlformats.org/wordprocessingml/2006/main" xmlns:w14="http://schemas.microsoft.com/office/word/2010/wordml" xmlns:w15="http://schemas.microsoft.com/office/word/2012/wordml" xmlns:w16cex="http://schemas.microsoft.com/office/word/2018/wordml/cex" xmlns:w16cid="http://schemas.microsoft.com/office/word/2016/wordml/cid" xmlns:w16="http://schemas.microsoft.com/office/word/2018/wordml" xmlns:w16sdtdh="http://schemas.microsoft.com/office/word/2020/wordml/sdtdatahash" xmlns:w16se="http://schemas.microsoft.com/office/word/2015/wordml/symex" xmlns:wpg="http://schemas.microsoft.com/office/word/2010/wordprocessingGroup" xmlns:wpi="http://schemas.microsoft.com/office/word/2010/wordprocessingInk" xmlns:wne="http://schemas.microsoft.com/office/word/2006/wordml" xmlns:wps="http://schemas.microsoft.com/office/word/2010/wordprocessingShape" mc:Ignorable="w14 w15 w16se w16cid w16 w16cex w16sdtdh wp14">
   <w:footnote w:type="separator" w:id="-1">
     <w:p>
       <w:pPr>
@@ -6489,7 +8178,7 @@
 </file>
 
 <file path=word/numbering.xml><?xml version="1.0" encoding="utf-8"?>
-<w:numbering xmlns:wpc="http://schemas.microsoft.com/office/word/2010/wordprocessingCanvas" xmlns:cx="http://schemas.microsoft.com/office/drawing/2014/chartex" xmlns:cx1="http://schemas.microsoft.com/office/drawing/2015/9/8/chartex" xmlns:cx2="http://schemas.microsoft.com/office/drawing/2015/10/21/chartex" xmlns:cx3="http://schemas.microsoft.com/office/drawing/2016/5/9/chartex" xmlns:cx4="http://schemas.microsoft.com/office/drawing/2016/5/10/chartex" xmlns:cx5="http://schemas.microsoft.com/office/drawing/2016/5/11/chartex" xmlns:cx6="http://schemas.microsoft.com/office/drawing/2016/5/12/chartex" xmlns:cx7="http://schemas.microsoft.com/office/drawing/2016/5/13/chartex" xmlns:cx8="http://schemas.microsoft.com/office/drawing/2016/5/14/chartex" xmlns:mc="http://schemas.openxmlformats.org/markup-compatibility/2006" xmlns:aink="http://schemas.microsoft.com/office/drawing/2016/ink" xmlns:am3d="http://schemas.microsoft.com/office/drawing/2017/model3d" xmlns:o="urn:schemas-microsoft-com:office:office" xmlns:r="http://schemas.openxmlformats.org/officeDocument/2006/relationships" xmlns:m="http://schemas.openxmlformats.org/officeDocument/2006/math" xmlns:v="urn:schemas-microsoft-com:vml" xmlns:wp14="http://schemas.microsoft.com/office/word/2010/wordprocessingDrawing" xmlns:wp="http://schemas.openxmlformats.org/drawingml/2006/wordprocessingDrawing" xmlns:w10="urn:schemas-microsoft-com:office:word" xmlns:w="http://schemas.openxmlformats.org/wordprocessingml/2006/main" xmlns:w14="http://schemas.microsoft.com/office/word/2010/wordml" xmlns:w15="http://schemas.microsoft.com/office/word/2012/wordml" xmlns:w16cex="http://schemas.microsoft.com/office/word/2018/wordml/cex" xmlns:w16cid="http://schemas.microsoft.com/office/word/2016/wordml/cid" xmlns:w16="http://schemas.microsoft.com/office/word/2018/wordml" xmlns:w16se="http://schemas.microsoft.com/office/word/2015/wordml/symex" xmlns:wpg="http://schemas.microsoft.com/office/word/2010/wordprocessingGroup" xmlns:wpi="http://schemas.microsoft.com/office/word/2010/wordprocessingInk" xmlns:wne="http://schemas.microsoft.com/office/word/2006/wordml" xmlns:wps="http://schemas.microsoft.com/office/word/2010/wordprocessingShape" mc:Ignorable="w14 w15 w16se w16cid w16 w16cex wp14">
+<w:numbering xmlns:wpc="http://schemas.microsoft.com/office/word/2010/wordprocessingCanvas" xmlns:cx="http://schemas.microsoft.com/office/drawing/2014/chartex" xmlns:cx1="http://schemas.microsoft.com/office/drawing/2015/9/8/chartex" xmlns:cx2="http://schemas.microsoft.com/office/drawing/2015/10/21/chartex" xmlns:cx3="http://schemas.microsoft.com/office/drawing/2016/5/9/chartex" xmlns:cx4="http://schemas.microsoft.com/office/drawing/2016/5/10/chartex" xmlns:cx5="http://schemas.microsoft.com/office/drawing/2016/5/11/chartex" xmlns:cx6="http://schemas.microsoft.com/office/drawing/2016/5/12/chartex" xmlns:cx7="http://schemas.microsoft.com/office/drawing/2016/5/13/chartex" xmlns:cx8="http://schemas.microsoft.com/office/drawing/2016/5/14/chartex" xmlns:mc="http://schemas.openxmlformats.org/markup-compatibility/2006" xmlns:aink="http://schemas.microsoft.com/office/drawing/2016/ink" xmlns:am3d="http://schemas.microsoft.com/office/drawing/2017/model3d" xmlns:o="urn:schemas-microsoft-com:office:office" xmlns:r="http://schemas.openxmlformats.org/officeDocument/2006/relationships" xmlns:m="http://schemas.openxmlformats.org/officeDocument/2006/math" xmlns:v="urn:schemas-microsoft-com:vml" xmlns:wp14="http://schemas.microsoft.com/office/word/2010/wordprocessingDrawing" xmlns:wp="http://schemas.openxmlformats.org/drawingml/2006/wordprocessingDrawing" xmlns:w10="urn:schemas-microsoft-com:office:word" xmlns:w="http://schemas.openxmlformats.org/wordprocessingml/2006/main" xmlns:w14="http://schemas.microsoft.com/office/word/2010/wordml" xmlns:w15="http://schemas.microsoft.com/office/word/2012/wordml" xmlns:w16cex="http://schemas.microsoft.com/office/word/2018/wordml/cex" xmlns:w16cid="http://schemas.microsoft.com/office/word/2016/wordml/cid" xmlns:w16="http://schemas.microsoft.com/office/word/2018/wordml" xmlns:w16sdtdh="http://schemas.microsoft.com/office/word/2020/wordml/sdtdatahash" xmlns:w16se="http://schemas.microsoft.com/office/word/2015/wordml/symex" xmlns:wpg="http://schemas.microsoft.com/office/word/2010/wordprocessingGroup" xmlns:wpi="http://schemas.microsoft.com/office/word/2010/wordprocessingInk" xmlns:wne="http://schemas.microsoft.com/office/word/2006/wordml" xmlns:wps="http://schemas.microsoft.com/office/word/2010/wordprocessingShape" mc:Ignorable="w14 w15 w16se w16cid w16 w16cex w16sdtdh wp14">
   <w:abstractNum w:abstractNumId="0" w15:restartNumberingAfterBreak="0">
     <w:nsid w:val="00CC5197"/>
     <w:multiLevelType w:val="hybridMultilevel"/>
@@ -6845,7 +8534,7 @@
         <w:rFonts w:ascii="Symbol" w:hAnsi="Symbol" w:hint="default"/>
       </w:rPr>
     </w:lvl>
-    <w:lvl w:ilvl="1" w:tplc="04050003" w:tentative="1">
+    <w:lvl w:ilvl="1" w:tplc="04050003">
       <w:start w:val="1"/>
       <w:numFmt w:val="bullet"/>
       <w:lvlText w:val="o"/>
@@ -6857,7 +8546,7 @@
         <w:rFonts w:ascii="Courier New" w:hAnsi="Courier New" w:cs="Courier New" w:hint="default"/>
       </w:rPr>
     </w:lvl>
-    <w:lvl w:ilvl="2" w:tplc="04050005" w:tentative="1">
+    <w:lvl w:ilvl="2" w:tplc="04050005">
       <w:start w:val="1"/>
       <w:numFmt w:val="bullet"/>
       <w:lvlText w:val=""/>
@@ -7297,7 +8986,7 @@
         <w:rFonts w:ascii="Symbol" w:hAnsi="Symbol" w:hint="default"/>
       </w:rPr>
     </w:lvl>
-    <w:lvl w:ilvl="1" w:tplc="04050003" w:tentative="1">
+    <w:lvl w:ilvl="1" w:tplc="04050003">
       <w:start w:val="1"/>
       <w:numFmt w:val="bullet"/>
       <w:lvlText w:val="o"/>
@@ -7309,7 +8998,7 @@
         <w:rFonts w:ascii="Courier New" w:hAnsi="Courier New" w:cs="Courier New" w:hint="default"/>
       </w:rPr>
     </w:lvl>
-    <w:lvl w:ilvl="2" w:tplc="04050005" w:tentative="1">
+    <w:lvl w:ilvl="2" w:tplc="04050005">
       <w:start w:val="1"/>
       <w:numFmt w:val="bullet"/>
       <w:lvlText w:val=""/>
@@ -7321,7 +9010,7 @@
         <w:rFonts w:ascii="Wingdings" w:hAnsi="Wingdings" w:hint="default"/>
       </w:rPr>
     </w:lvl>
-    <w:lvl w:ilvl="3" w:tplc="04050001" w:tentative="1">
+    <w:lvl w:ilvl="3" w:tplc="04050001">
       <w:start w:val="1"/>
       <w:numFmt w:val="bullet"/>
       <w:lvlText w:val=""/>
@@ -8904,7 +10593,7 @@
 </file>
 
 <file path=word/styles.xml><?xml version="1.0" encoding="utf-8"?>
-<w:styles xmlns:mc="http://schemas.openxmlformats.org/markup-compatibility/2006" xmlns:r="http://schemas.openxmlformats.org/officeDocument/2006/relationships" xmlns:w="http://schemas.openxmlformats.org/wordprocessingml/2006/main" xmlns:w14="http://schemas.microsoft.com/office/word/2010/wordml" xmlns:w15="http://schemas.microsoft.com/office/word/2012/wordml" xmlns:w16cex="http://schemas.microsoft.com/office/word/2018/wordml/cex" xmlns:w16cid="http://schemas.microsoft.com/office/word/2016/wordml/cid" xmlns:w16="http://schemas.microsoft.com/office/word/2018/wordml" xmlns:w16se="http://schemas.microsoft.com/office/word/2015/wordml/symex" mc:Ignorable="w14 w15 w16se w16cid w16 w16cex">
+<w:styles xmlns:mc="http://schemas.openxmlformats.org/markup-compatibility/2006" xmlns:r="http://schemas.openxmlformats.org/officeDocument/2006/relationships" xmlns:w="http://schemas.openxmlformats.org/wordprocessingml/2006/main" xmlns:w14="http://schemas.microsoft.com/office/word/2010/wordml" xmlns:w15="http://schemas.microsoft.com/office/word/2012/wordml" xmlns:w16cex="http://schemas.microsoft.com/office/word/2018/wordml/cex" xmlns:w16cid="http://schemas.microsoft.com/office/word/2016/wordml/cid" xmlns:w16="http://schemas.microsoft.com/office/word/2018/wordml" xmlns:w16sdtdh="http://schemas.microsoft.com/office/word/2020/wordml/sdtdatahash" xmlns:w16se="http://schemas.microsoft.com/office/word/2015/wordml/symex" mc:Ignorable="w14 w15 w16se w16cid w16 w16cex w16sdtdh">
   <w:docDefaults>
     <w:rPrDefault>
       <w:rPr>
@@ -10300,7 +11989,7 @@
     <b:Guid>{106AA877-C572-4FB5-A93D-8F3CCD26622E}</b:Guid>
     <b:Title>Angular documentation</b:Title>
     <b:InternetSiteTitle>https://angular.io/dochttps://angular.io/docs</b:InternetSiteTitle>
-    <b:RefOrder>9</b:RefOrder>
+    <b:RefOrder>10</b:RefOrder>
   </b:Source>
   <b:Source>
     <b:Tag>Bez</b:Tag>
@@ -10334,7 +12023,7 @@
         </b:NameList>
       </b:Author>
     </b:Author>
-    <b:RefOrder>10</b:RefOrder>
+    <b:RefOrder>11</b:RefOrder>
   </b:Source>
   <b:Source>
     <b:Tag>Sta</b:Tag>
@@ -10389,7 +12078,7 @@
         </b:NameList>
       </b:Author>
     </b:Author>
-    <b:RefOrder>11</b:RefOrder>
+    <b:RefOrder>12</b:RefOrder>
   </b:Source>
   <b:Source>
     <b:Tag>bez21</b:Tag>
@@ -10429,23 +12118,6 @@
     <b:RefOrder>5</b:RefOrder>
   </b:Source>
   <b:Source>
-    <b:Tag>Boo</b:Tag>
-    <b:SourceType>InternetSite</b:SourceType>
-    <b:Guid>{07A745B5-A1F8-475F-A169-82336AC15112}</b:Guid>
-    <b:Title>Boot Strap documentation</b:Title>
-    <b:InternetSiteTitle>https://getbootstrap.com/docs/4.1/content/reboot/</b:InternetSiteTitle>
-    <b:Author>
-      <b:Author>
-        <b:NameList>
-          <b:Person>
-            <b:Last>Bootstarp</b:Last>
-          </b:Person>
-        </b:NameList>
-      </b:Author>
-    </b:Author>
-    <b:RefOrder>7</b:RefOrder>
-  </b:Source>
-  <b:Source>
     <b:Tag>Mon</b:Tag>
     <b:SourceType>InternetSite</b:SourceType>
     <b:Guid>{71593BEB-B68F-48D2-88D6-0E7F83ACFC1C}</b:Guid>
@@ -10463,14 +12135,49 @@
     <b:RefOrder>2</b:RefOrder>
   </b:Source>
   <b:Source>
-    <b:Tag>Wik</b:Tag>
+    <b:Tag>ELibrary</b:Tag>
     <b:SourceType>InternetSite</b:SourceType>
-    <b:Guid>{EA879DD5-DEAC-4F06-B8CF-5DF37413A663}</b:Guid>
+    <b:Guid>{3E80A866-B977-43DF-B71B-AC479DE32737}</b:Guid>
     <b:Author>
       <b:Author>
         <b:NameList>
           <b:Person>
-            <b:Last>Wikie</b:Last>
+            <b:Last>Sobotka</b:Last>
+            <b:First>Vojtěch</b:First>
+          </b:Person>
+        </b:NameList>
+      </b:Author>
+    </b:Author>
+    <b:Title>ELibrary - zdrojový kod</b:Title>
+    <b:InternetSiteTitle>https://github.com/gyarab/2020-4e-sobotka-vojtech-elibrary</b:InternetSiteTitle>
+    <b:RefOrder>9</b:RefOrder>
+  </b:Source>
+  <b:Source>
+    <b:Tag>Boo</b:Tag>
+    <b:SourceType>InternetSite</b:SourceType>
+    <b:Guid>{D11FD1CE-F635-4722-9AC3-F1C2F34B44A3}</b:Guid>
+    <b:Title>Boot Strap documentation</b:Title>
+    <b:InternetSiteTitle>https://getbootstrap.com/docs/4.1/content/reboot/</b:InternetSiteTitle>
+    <b:Author>
+      <b:Author>
+        <b:NameList>
+          <b:Person>
+            <b:Last>Bootstrap</b:Last>
+          </b:Person>
+        </b:NameList>
+      </b:Author>
+    </b:Author>
+    <b:RefOrder>7</b:RefOrder>
+  </b:Source>
+  <b:Source>
+    <b:Tag>Wik</b:Tag>
+    <b:SourceType>InternetSite</b:SourceType>
+    <b:Guid>{7A1835E2-3430-4E2F-B55A-D12E6222A263}</b:Guid>
+    <b:Author>
+      <b:Author>
+        <b:NameList>
+          <b:Person>
+            <b:Last>Wikipedia</b:Last>
           </b:Person>
         </b:NameList>
       </b:Author>
@@ -10483,7 +12190,7 @@
 </file>
 
 <file path=customXml/itemProps1.xml><?xml version="1.0" encoding="utf-8"?>
-<ds:datastoreItem xmlns:ds="http://schemas.openxmlformats.org/officeDocument/2006/customXml" ds:itemID="{D3FF723F-833A-4429-9A10-58A81DF001D8}">
+<ds:datastoreItem xmlns:ds="http://schemas.openxmlformats.org/officeDocument/2006/customXml" ds:itemID="{305A8F84-1799-496D-85AA-86F29DCAACBE}">
   <ds:schemaRefs>
     <ds:schemaRef ds:uri="http://schemas.openxmlformats.org/officeDocument/2006/bibliography"/>
   </ds:schemaRefs>

</xml_diff>